<commit_message>
Minor changes in the emp_detail table and salary function
</commit_message>
<xml_diff>
--- a/doc/developer_guide.docx
+++ b/doc/developer_guide.docx
@@ -19,52 +19,7 @@
           <w:sz w:val="22"/>
           <w:szCs w:val="22"/>
         </w:rPr>
-        <w:t xml:space="preserve">SYSC 5709 – </w:t>
-      </w:r>
-      <w:r>
-        <w:rPr>
-          <w:b/>
-          <w:bCs/>
-          <w:sz w:val="22"/>
-          <w:szCs w:val="22"/>
-        </w:rPr>
-        <w:t>Winter</w:t>
-      </w:r>
-      <w:r>
-        <w:rPr>
-          <w:b/>
-          <w:bCs/>
-          <w:sz w:val="22"/>
-          <w:szCs w:val="22"/>
-        </w:rPr>
-        <w:t xml:space="preserve"> 20</w:t>
-      </w:r>
-      <w:r>
-        <w:rPr>
-          <w:b/>
-          <w:bCs/>
-          <w:sz w:val="22"/>
-          <w:szCs w:val="22"/>
-        </w:rPr>
-        <w:t>20</w:t>
-      </w:r>
-      <w:r>
-        <w:rPr>
-          <w:b/>
-          <w:bCs/>
-          <w:sz w:val="22"/>
-          <w:szCs w:val="22"/>
-        </w:rPr>
-        <w:t xml:space="preserve"> – Course Project</w:t>
-      </w:r>
-      <w:r>
-        <w:rPr>
-          <w:b/>
-          <w:bCs/>
-          <w:sz w:val="22"/>
-          <w:szCs w:val="22"/>
-        </w:rPr>
-        <w:t xml:space="preserve"> </w:t>
+        <w:t xml:space="preserve">SYSC 5709 – Winter 2020 – Course Project </w:t>
       </w:r>
     </w:p>
     <w:p>
@@ -499,6 +454,18 @@
     </w:p>
     <w:p>
       <w:pPr>
+        <w:pStyle w:val="ListParagraph"/>
+        <w:spacing w:line="276" w:lineRule="auto"/>
+        <w:jc w:val="both"/>
+        <w:rPr>
+          <w:rFonts w:ascii="Times New Roman" w:hAnsi="Times New Roman" w:cs="Times New Roman"/>
+          <w:sz w:val="24"/>
+          <w:szCs w:val="24"/>
+        </w:rPr>
+      </w:pPr>
+    </w:p>
+    <w:p>
+      <w:pPr>
         <w:rPr>
           <w:rFonts w:ascii="Times New Roman" w:hAnsi="Times New Roman" w:cs="Times New Roman"/>
           <w:sz w:val="28"/>
@@ -538,8 +505,113 @@
           <w:sz w:val="24"/>
           <w:szCs w:val="24"/>
         </w:rPr>
-        <w:t>bin:</w:t>
-      </w:r>
+        <w:t xml:space="preserve">bin: </w:t>
+      </w:r>
+      <w:r>
+        <w:rPr>
+          <w:rFonts w:ascii="Times New Roman" w:hAnsi="Times New Roman" w:cs="Times New Roman"/>
+          <w:sz w:val="24"/>
+          <w:szCs w:val="24"/>
+        </w:rPr>
+        <w:t xml:space="preserve">This folder has executable and data file for the Payroll system one input file: </w:t>
+      </w:r>
+    </w:p>
+    <w:p>
+      <w:pPr>
+        <w:pStyle w:val="ListParagraph"/>
+        <w:numPr>
+          <w:ilvl w:val="0"/>
+          <w:numId w:val="6"/>
+        </w:numPr>
+        <w:spacing w:line="276" w:lineRule="auto"/>
+        <w:rPr>
+          <w:rFonts w:ascii="Times New Roman" w:hAnsi="Times New Roman" w:cs="Times New Roman"/>
+          <w:sz w:val="24"/>
+          <w:szCs w:val="24"/>
+        </w:rPr>
+      </w:pPr>
+      <w:r>
+        <w:rPr>
+          <w:rFonts w:ascii="Times New Roman" w:hAnsi="Times New Roman" w:cs="Times New Roman"/>
+          <w:sz w:val="24"/>
+          <w:szCs w:val="24"/>
+        </w:rPr>
+        <w:t>p</w:t>
+      </w:r>
+      <w:r>
+        <w:rPr>
+          <w:rFonts w:ascii="Times New Roman" w:hAnsi="Times New Roman" w:cs="Times New Roman"/>
+          <w:sz w:val="24"/>
+          <w:szCs w:val="24"/>
+        </w:rPr>
+        <w:t>ayroll</w:t>
+      </w:r>
+      <w:r>
+        <w:rPr>
+          <w:rFonts w:ascii="Times New Roman" w:hAnsi="Times New Roman" w:cs="Times New Roman"/>
+          <w:sz w:val="24"/>
+          <w:szCs w:val="24"/>
+        </w:rPr>
+        <w:t>.exe</w:t>
+      </w:r>
+    </w:p>
+    <w:p>
+      <w:pPr>
+        <w:pStyle w:val="ListParagraph"/>
+        <w:numPr>
+          <w:ilvl w:val="0"/>
+          <w:numId w:val="6"/>
+        </w:numPr>
+        <w:spacing w:line="276" w:lineRule="auto"/>
+        <w:rPr>
+          <w:rFonts w:ascii="Times New Roman" w:hAnsi="Times New Roman" w:cs="Times New Roman"/>
+          <w:sz w:val="24"/>
+          <w:szCs w:val="24"/>
+        </w:rPr>
+      </w:pPr>
+      <w:r>
+        <w:rPr>
+          <w:rFonts w:ascii="Times New Roman" w:hAnsi="Times New Roman" w:cs="Times New Roman"/>
+          <w:sz w:val="24"/>
+          <w:szCs w:val="24"/>
+        </w:rPr>
+        <w:t>test.exe</w:t>
+      </w:r>
+      <w:r>
+        <w:rPr>
+          <w:rFonts w:ascii="Times New Roman" w:hAnsi="Times New Roman" w:cs="Times New Roman"/>
+          <w:sz w:val="24"/>
+          <w:szCs w:val="24"/>
+        </w:rPr>
+        <w:t xml:space="preserve">  </w:t>
+      </w:r>
+    </w:p>
+    <w:p>
+      <w:pPr>
+        <w:pStyle w:val="ListParagraph"/>
+        <w:spacing w:line="276" w:lineRule="auto"/>
+        <w:ind w:left="1080"/>
+        <w:rPr>
+          <w:rFonts w:ascii="Times New Roman" w:hAnsi="Times New Roman" w:cs="Times New Roman"/>
+          <w:sz w:val="24"/>
+          <w:szCs w:val="24"/>
+        </w:rPr>
+      </w:pPr>
+    </w:p>
+    <w:p>
+      <w:pPr>
+        <w:pStyle w:val="ListParagraph"/>
+        <w:numPr>
+          <w:ilvl w:val="0"/>
+          <w:numId w:val="5"/>
+        </w:numPr>
+        <w:spacing w:line="276" w:lineRule="auto"/>
+        <w:rPr>
+          <w:rFonts w:ascii="Times New Roman" w:hAnsi="Times New Roman" w:cs="Times New Roman"/>
+          <w:sz w:val="24"/>
+          <w:szCs w:val="24"/>
+        </w:rPr>
+      </w:pPr>
       <w:r>
         <w:rPr>
           <w:rFonts w:ascii="Times New Roman" w:hAnsi="Times New Roman" w:cs="Times New Roman"/>
@@ -548,131 +620,10 @@
           <w:sz w:val="24"/>
           <w:szCs w:val="24"/>
         </w:rPr>
-        <w:t xml:space="preserve"> </w:t>
-      </w:r>
-      <w:r>
-        <w:rPr>
-          <w:rFonts w:ascii="Times New Roman" w:hAnsi="Times New Roman" w:cs="Times New Roman"/>
-          <w:sz w:val="24"/>
-          <w:szCs w:val="24"/>
-        </w:rPr>
-        <w:t xml:space="preserve">This folder </w:t>
-      </w:r>
-      <w:r>
-        <w:rPr>
-          <w:rFonts w:ascii="Times New Roman" w:hAnsi="Times New Roman" w:cs="Times New Roman"/>
-          <w:sz w:val="24"/>
-          <w:szCs w:val="24"/>
-        </w:rPr>
-        <w:t>has</w:t>
-      </w:r>
-      <w:r>
-        <w:rPr>
-          <w:rFonts w:ascii="Times New Roman" w:hAnsi="Times New Roman" w:cs="Times New Roman"/>
-          <w:sz w:val="24"/>
-          <w:szCs w:val="24"/>
-        </w:rPr>
-        <w:t xml:space="preserve"> executable and data file for the</w:t>
-      </w:r>
-      <w:r>
-        <w:rPr>
-          <w:rFonts w:ascii="Times New Roman" w:hAnsi="Times New Roman" w:cs="Times New Roman"/>
-          <w:sz w:val="24"/>
-          <w:szCs w:val="24"/>
-        </w:rPr>
-        <w:t xml:space="preserve"> Payroll</w:t>
-      </w:r>
-      <w:r>
-        <w:rPr>
-          <w:rFonts w:ascii="Times New Roman" w:hAnsi="Times New Roman" w:cs="Times New Roman"/>
-          <w:sz w:val="24"/>
-          <w:szCs w:val="24"/>
-        </w:rPr>
-        <w:t xml:space="preserve"> system one input </w:t>
-      </w:r>
-      <w:r>
-        <w:rPr>
-          <w:rFonts w:ascii="Times New Roman" w:hAnsi="Times New Roman" w:cs="Times New Roman"/>
-          <w:sz w:val="24"/>
-          <w:szCs w:val="24"/>
-        </w:rPr>
-        <w:t>file:</w:t>
-      </w:r>
-      <w:r>
-        <w:rPr>
-          <w:rFonts w:ascii="Times New Roman" w:hAnsi="Times New Roman" w:cs="Times New Roman"/>
-          <w:sz w:val="24"/>
-          <w:szCs w:val="24"/>
-        </w:rPr>
-        <w:t xml:space="preserve"> </w:t>
-      </w:r>
-    </w:p>
-    <w:p>
-      <w:pPr>
-        <w:pStyle w:val="ListParagraph"/>
-        <w:numPr>
-          <w:ilvl w:val="0"/>
-          <w:numId w:val="6"/>
-        </w:numPr>
-        <w:spacing w:line="276" w:lineRule="auto"/>
-        <w:rPr>
-          <w:rFonts w:ascii="Times New Roman" w:hAnsi="Times New Roman" w:cs="Times New Roman"/>
-          <w:sz w:val="24"/>
-          <w:szCs w:val="24"/>
-        </w:rPr>
-      </w:pPr>
-      <w:r>
-        <w:rPr>
-          <w:rFonts w:ascii="Times New Roman" w:hAnsi="Times New Roman" w:cs="Times New Roman"/>
-          <w:sz w:val="24"/>
-          <w:szCs w:val="24"/>
-        </w:rPr>
-        <w:t>bin</w:t>
-      </w:r>
-    </w:p>
-    <w:p>
-      <w:pPr>
-        <w:pStyle w:val="ListParagraph"/>
-        <w:numPr>
-          <w:ilvl w:val="0"/>
-          <w:numId w:val="6"/>
-        </w:numPr>
-        <w:spacing w:line="276" w:lineRule="auto"/>
-        <w:rPr>
-          <w:rFonts w:ascii="Times New Roman" w:hAnsi="Times New Roman" w:cs="Times New Roman"/>
-          <w:sz w:val="24"/>
-          <w:szCs w:val="24"/>
-        </w:rPr>
-      </w:pPr>
-      <w:r>
-        <w:rPr>
-          <w:rFonts w:ascii="Times New Roman" w:hAnsi="Times New Roman" w:cs="Times New Roman"/>
-          <w:sz w:val="24"/>
-          <w:szCs w:val="24"/>
-        </w:rPr>
-        <w:t>Payroll</w:t>
-      </w:r>
-    </w:p>
-    <w:p>
-      <w:pPr>
-        <w:pStyle w:val="ListParagraph"/>
-        <w:spacing w:line="276" w:lineRule="auto"/>
-        <w:ind w:left="780"/>
-        <w:rPr>
-          <w:rFonts w:ascii="Times New Roman" w:hAnsi="Times New Roman" w:cs="Times New Roman"/>
-          <w:sz w:val="24"/>
-          <w:szCs w:val="24"/>
-        </w:rPr>
-      </w:pPr>
-    </w:p>
-    <w:p>
-      <w:pPr>
-        <w:pStyle w:val="ListParagraph"/>
-        <w:numPr>
-          <w:ilvl w:val="0"/>
-          <w:numId w:val="5"/>
-        </w:numPr>
-        <w:spacing w:line="276" w:lineRule="auto"/>
+        <w:lastRenderedPageBreak/>
+        <w:t>database</w:t>
+      </w:r>
+      <w:r>
         <w:rPr>
           <w:rFonts w:ascii="Times New Roman" w:hAnsi="Times New Roman" w:cs="Times New Roman"/>
           <w:b/>
@@ -680,6 +631,105 @@
           <w:sz w:val="24"/>
           <w:szCs w:val="24"/>
         </w:rPr>
+        <w:t>:</w:t>
+      </w:r>
+      <w:r>
+        <w:rPr>
+          <w:rFonts w:ascii="Times New Roman" w:hAnsi="Times New Roman" w:cs="Times New Roman"/>
+          <w:sz w:val="24"/>
+          <w:szCs w:val="24"/>
+        </w:rPr>
+        <w:t xml:space="preserve"> This folder has the </w:t>
+      </w:r>
+      <w:r>
+        <w:rPr>
+          <w:rFonts w:ascii="Times New Roman" w:hAnsi="Times New Roman" w:cs="Times New Roman"/>
+          <w:sz w:val="24"/>
+          <w:szCs w:val="24"/>
+        </w:rPr>
+        <w:t>script</w:t>
+      </w:r>
+      <w:r>
+        <w:rPr>
+          <w:rFonts w:ascii="Times New Roman" w:hAnsi="Times New Roman" w:cs="Times New Roman"/>
+          <w:sz w:val="24"/>
+          <w:szCs w:val="24"/>
+        </w:rPr>
+        <w:t xml:space="preserve"> of </w:t>
+      </w:r>
+      <w:r>
+        <w:rPr>
+          <w:rFonts w:ascii="Times New Roman" w:hAnsi="Times New Roman" w:cs="Times New Roman"/>
+          <w:sz w:val="24"/>
+          <w:szCs w:val="24"/>
+        </w:rPr>
+        <w:t>SQL</w:t>
+      </w:r>
+      <w:r>
+        <w:rPr>
+          <w:rFonts w:ascii="Times New Roman" w:hAnsi="Times New Roman" w:cs="Times New Roman"/>
+          <w:sz w:val="24"/>
+          <w:szCs w:val="24"/>
+        </w:rPr>
+        <w:t xml:space="preserve"> queries for creating and inserting the data in the database.</w:t>
+      </w:r>
+    </w:p>
+    <w:p>
+      <w:pPr>
+        <w:pStyle w:val="ListParagraph"/>
+        <w:numPr>
+          <w:ilvl w:val="0"/>
+          <w:numId w:val="13"/>
+        </w:numPr>
+        <w:spacing w:line="276" w:lineRule="auto"/>
+        <w:rPr>
+          <w:rFonts w:ascii="Times New Roman" w:hAnsi="Times New Roman" w:cs="Times New Roman"/>
+          <w:sz w:val="24"/>
+          <w:szCs w:val="24"/>
+        </w:rPr>
+      </w:pPr>
+      <w:r>
+        <w:rPr>
+          <w:rFonts w:ascii="Times New Roman" w:hAnsi="Times New Roman" w:cs="Times New Roman"/>
+          <w:sz w:val="24"/>
+          <w:szCs w:val="24"/>
+        </w:rPr>
+        <w:t>p</w:t>
+      </w:r>
+      <w:r>
+        <w:rPr>
+          <w:rFonts w:ascii="Times New Roman" w:hAnsi="Times New Roman" w:cs="Times New Roman"/>
+          <w:sz w:val="24"/>
+          <w:szCs w:val="24"/>
+        </w:rPr>
+        <w:t>ayroll_database.sql</w:t>
+      </w:r>
+    </w:p>
+    <w:p>
+      <w:pPr>
+        <w:pStyle w:val="ListParagraph"/>
+        <w:spacing w:line="276" w:lineRule="auto"/>
+        <w:ind w:left="1080"/>
+        <w:rPr>
+          <w:rFonts w:ascii="Times New Roman" w:hAnsi="Times New Roman" w:cs="Times New Roman"/>
+          <w:sz w:val="24"/>
+          <w:szCs w:val="24"/>
+        </w:rPr>
+      </w:pPr>
+    </w:p>
+    <w:p>
+      <w:pPr>
+        <w:pStyle w:val="ListParagraph"/>
+        <w:numPr>
+          <w:ilvl w:val="0"/>
+          <w:numId w:val="5"/>
+        </w:numPr>
+        <w:spacing w:line="276" w:lineRule="auto"/>
+        <w:rPr>
+          <w:rFonts w:ascii="Times New Roman" w:hAnsi="Times New Roman" w:cs="Times New Roman"/>
+          <w:sz w:val="24"/>
+          <w:szCs w:val="24"/>
+        </w:rPr>
       </w:pPr>
       <w:r>
         <w:rPr>
@@ -689,7 +739,7 @@
           <w:sz w:val="24"/>
           <w:szCs w:val="24"/>
         </w:rPr>
-        <w:t>build:</w:t>
+        <w:t>d</w:t>
       </w:r>
       <w:r>
         <w:rPr>
@@ -699,374 +749,23 @@
           <w:sz w:val="24"/>
           <w:szCs w:val="24"/>
         </w:rPr>
-        <w:t xml:space="preserve"> </w:t>
-      </w:r>
-      <w:r>
-        <w:rPr>
-          <w:rFonts w:ascii="Times New Roman" w:hAnsi="Times New Roman" w:cs="Times New Roman"/>
-          <w:sz w:val="24"/>
-          <w:szCs w:val="24"/>
-        </w:rPr>
-        <w:t xml:space="preserve">This folder has all the object files generated using make </w:t>
-      </w:r>
-      <w:r>
-        <w:rPr>
-          <w:rFonts w:ascii="Times New Roman" w:hAnsi="Times New Roman" w:cs="Times New Roman"/>
-          <w:sz w:val="24"/>
-          <w:szCs w:val="24"/>
-        </w:rPr>
-        <w:t>file.</w:t>
-      </w:r>
-      <w:r>
-        <w:rPr>
-          <w:rFonts w:ascii="Times New Roman" w:hAnsi="Times New Roman" w:cs="Times New Roman"/>
-          <w:sz w:val="24"/>
-          <w:szCs w:val="24"/>
-        </w:rPr>
-        <w:t xml:space="preserve"> </w:t>
-      </w:r>
-    </w:p>
-    <w:p>
-      <w:pPr>
-        <w:pStyle w:val="ListParagraph"/>
-        <w:numPr>
-          <w:ilvl w:val="0"/>
-          <w:numId w:val="7"/>
-        </w:numPr>
-        <w:spacing w:line="276" w:lineRule="auto"/>
-        <w:rPr>
-          <w:rFonts w:ascii="Times New Roman" w:hAnsi="Times New Roman" w:cs="Times New Roman"/>
-          <w:sz w:val="24"/>
-          <w:szCs w:val="24"/>
-        </w:rPr>
-      </w:pPr>
-      <w:proofErr w:type="spellStart"/>
-      <w:r>
-        <w:rPr>
-          <w:rFonts w:ascii="Times New Roman" w:hAnsi="Times New Roman" w:cs="Times New Roman"/>
-          <w:sz w:val="24"/>
-          <w:szCs w:val="24"/>
-        </w:rPr>
-        <w:t>admin_attend_</w:t>
-      </w:r>
-      <w:proofErr w:type="gramStart"/>
-      <w:r>
-        <w:rPr>
-          <w:rFonts w:ascii="Times New Roman" w:hAnsi="Times New Roman" w:cs="Times New Roman"/>
-          <w:sz w:val="24"/>
-          <w:szCs w:val="24"/>
-        </w:rPr>
-        <w:t>mgmt.o</w:t>
-      </w:r>
-      <w:proofErr w:type="spellEnd"/>
-      <w:proofErr w:type="gramEnd"/>
-    </w:p>
-    <w:p>
-      <w:pPr>
-        <w:pStyle w:val="ListParagraph"/>
-        <w:numPr>
-          <w:ilvl w:val="0"/>
-          <w:numId w:val="7"/>
-        </w:numPr>
-        <w:spacing w:line="276" w:lineRule="auto"/>
-        <w:rPr>
-          <w:rFonts w:ascii="Times New Roman" w:hAnsi="Times New Roman" w:cs="Times New Roman"/>
-          <w:sz w:val="24"/>
-          <w:szCs w:val="24"/>
-        </w:rPr>
-      </w:pPr>
-      <w:proofErr w:type="spellStart"/>
-      <w:r>
-        <w:rPr>
-          <w:rFonts w:ascii="Times New Roman" w:hAnsi="Times New Roman" w:cs="Times New Roman"/>
-          <w:sz w:val="24"/>
-          <w:szCs w:val="24"/>
-        </w:rPr>
-        <w:lastRenderedPageBreak/>
-        <w:t>admin_dept_</w:t>
-      </w:r>
-      <w:proofErr w:type="gramStart"/>
-      <w:r>
-        <w:rPr>
-          <w:rFonts w:ascii="Times New Roman" w:hAnsi="Times New Roman" w:cs="Times New Roman"/>
-          <w:sz w:val="24"/>
-          <w:szCs w:val="24"/>
-        </w:rPr>
-        <w:t>management.o</w:t>
-      </w:r>
-      <w:proofErr w:type="spellEnd"/>
-      <w:proofErr w:type="gramEnd"/>
-    </w:p>
-    <w:p>
-      <w:pPr>
-        <w:pStyle w:val="ListParagraph"/>
-        <w:numPr>
-          <w:ilvl w:val="0"/>
-          <w:numId w:val="7"/>
-        </w:numPr>
-        <w:spacing w:line="276" w:lineRule="auto"/>
-        <w:rPr>
-          <w:rFonts w:ascii="Times New Roman" w:hAnsi="Times New Roman" w:cs="Times New Roman"/>
-          <w:sz w:val="24"/>
-          <w:szCs w:val="24"/>
-        </w:rPr>
-      </w:pPr>
-      <w:proofErr w:type="spellStart"/>
-      <w:r>
-        <w:rPr>
-          <w:rFonts w:ascii="Times New Roman" w:hAnsi="Times New Roman" w:cs="Times New Roman"/>
-          <w:sz w:val="24"/>
-          <w:szCs w:val="24"/>
-        </w:rPr>
-        <w:t>attendance_</w:t>
-      </w:r>
-      <w:proofErr w:type="gramStart"/>
-      <w:r>
-        <w:rPr>
-          <w:rFonts w:ascii="Times New Roman" w:hAnsi="Times New Roman" w:cs="Times New Roman"/>
-          <w:sz w:val="24"/>
-          <w:szCs w:val="24"/>
-        </w:rPr>
-        <w:t>display.o</w:t>
-      </w:r>
-      <w:proofErr w:type="spellEnd"/>
-      <w:proofErr w:type="gramEnd"/>
-    </w:p>
-    <w:p>
-      <w:pPr>
-        <w:pStyle w:val="ListParagraph"/>
-        <w:numPr>
-          <w:ilvl w:val="0"/>
-          <w:numId w:val="7"/>
-        </w:numPr>
-        <w:spacing w:line="276" w:lineRule="auto"/>
-        <w:rPr>
-          <w:rFonts w:ascii="Times New Roman" w:hAnsi="Times New Roman" w:cs="Times New Roman"/>
-          <w:sz w:val="24"/>
-          <w:szCs w:val="24"/>
-        </w:rPr>
-      </w:pPr>
-      <w:proofErr w:type="spellStart"/>
-      <w:proofErr w:type="gramStart"/>
-      <w:r>
-        <w:rPr>
-          <w:rFonts w:ascii="Times New Roman" w:hAnsi="Times New Roman" w:cs="Times New Roman"/>
-          <w:sz w:val="24"/>
-          <w:szCs w:val="24"/>
-        </w:rPr>
-        <w:t>employee.o</w:t>
-      </w:r>
-      <w:proofErr w:type="spellEnd"/>
-      <w:proofErr w:type="gramEnd"/>
-    </w:p>
-    <w:p>
-      <w:pPr>
-        <w:pStyle w:val="ListParagraph"/>
-        <w:numPr>
-          <w:ilvl w:val="0"/>
-          <w:numId w:val="7"/>
-        </w:numPr>
-        <w:spacing w:line="276" w:lineRule="auto"/>
-        <w:rPr>
-          <w:rFonts w:ascii="Times New Roman" w:hAnsi="Times New Roman" w:cs="Times New Roman"/>
-          <w:sz w:val="24"/>
-          <w:szCs w:val="24"/>
-        </w:rPr>
-      </w:pPr>
-      <w:proofErr w:type="spellStart"/>
-      <w:r>
-        <w:rPr>
-          <w:rFonts w:ascii="Times New Roman" w:hAnsi="Times New Roman" w:cs="Times New Roman"/>
-          <w:sz w:val="24"/>
-          <w:szCs w:val="24"/>
-        </w:rPr>
-        <w:t>employee_attdnce_</w:t>
-      </w:r>
-      <w:proofErr w:type="gramStart"/>
-      <w:r>
-        <w:rPr>
-          <w:rFonts w:ascii="Times New Roman" w:hAnsi="Times New Roman" w:cs="Times New Roman"/>
-          <w:sz w:val="24"/>
-          <w:szCs w:val="24"/>
-        </w:rPr>
-        <w:t>management.o</w:t>
-      </w:r>
-      <w:proofErr w:type="spellEnd"/>
-      <w:proofErr w:type="gramEnd"/>
-    </w:p>
-    <w:p>
-      <w:pPr>
-        <w:pStyle w:val="ListParagraph"/>
-        <w:numPr>
-          <w:ilvl w:val="0"/>
-          <w:numId w:val="7"/>
-        </w:numPr>
-        <w:spacing w:line="276" w:lineRule="auto"/>
-        <w:rPr>
-          <w:rFonts w:ascii="Times New Roman" w:hAnsi="Times New Roman" w:cs="Times New Roman"/>
-          <w:sz w:val="24"/>
-          <w:szCs w:val="24"/>
-        </w:rPr>
-      </w:pPr>
-      <w:proofErr w:type="spellStart"/>
-      <w:r>
-        <w:rPr>
-          <w:rFonts w:ascii="Times New Roman" w:hAnsi="Times New Roman" w:cs="Times New Roman"/>
-          <w:sz w:val="24"/>
-          <w:szCs w:val="24"/>
-        </w:rPr>
-        <w:t>employee_</w:t>
-      </w:r>
-      <w:proofErr w:type="gramStart"/>
-      <w:r>
-        <w:rPr>
-          <w:rFonts w:ascii="Times New Roman" w:hAnsi="Times New Roman" w:cs="Times New Roman"/>
-          <w:sz w:val="24"/>
-          <w:szCs w:val="24"/>
-        </w:rPr>
-        <w:t>management.o</w:t>
-      </w:r>
-      <w:proofErr w:type="spellEnd"/>
-      <w:proofErr w:type="gramEnd"/>
-    </w:p>
-    <w:p>
-      <w:pPr>
-        <w:pStyle w:val="ListParagraph"/>
-        <w:numPr>
-          <w:ilvl w:val="0"/>
-          <w:numId w:val="7"/>
-        </w:numPr>
-        <w:spacing w:line="276" w:lineRule="auto"/>
-        <w:rPr>
-          <w:rFonts w:ascii="Times New Roman" w:hAnsi="Times New Roman" w:cs="Times New Roman"/>
-          <w:sz w:val="24"/>
-          <w:szCs w:val="24"/>
-        </w:rPr>
-      </w:pPr>
-      <w:proofErr w:type="spellStart"/>
-      <w:r>
-        <w:rPr>
-          <w:rFonts w:ascii="Times New Roman" w:hAnsi="Times New Roman" w:cs="Times New Roman"/>
-          <w:sz w:val="24"/>
-          <w:szCs w:val="24"/>
-        </w:rPr>
-        <w:t>employee_personal_dtl_</w:t>
-      </w:r>
-      <w:proofErr w:type="gramStart"/>
-      <w:r>
-        <w:rPr>
-          <w:rFonts w:ascii="Times New Roman" w:hAnsi="Times New Roman" w:cs="Times New Roman"/>
-          <w:sz w:val="24"/>
-          <w:szCs w:val="24"/>
-        </w:rPr>
-        <w:t>management.o</w:t>
-      </w:r>
-      <w:proofErr w:type="spellEnd"/>
-      <w:proofErr w:type="gramEnd"/>
-    </w:p>
-    <w:p>
-      <w:pPr>
-        <w:pStyle w:val="ListParagraph"/>
-        <w:numPr>
-          <w:ilvl w:val="0"/>
-          <w:numId w:val="7"/>
-        </w:numPr>
-        <w:spacing w:line="276" w:lineRule="auto"/>
-        <w:rPr>
-          <w:rFonts w:ascii="Times New Roman" w:hAnsi="Times New Roman" w:cs="Times New Roman"/>
-          <w:sz w:val="24"/>
-          <w:szCs w:val="24"/>
-        </w:rPr>
-      </w:pPr>
-      <w:proofErr w:type="spellStart"/>
-      <w:r>
-        <w:rPr>
-          <w:rFonts w:ascii="Times New Roman" w:hAnsi="Times New Roman" w:cs="Times New Roman"/>
-          <w:sz w:val="24"/>
-          <w:szCs w:val="24"/>
-        </w:rPr>
-        <w:t>Main.o</w:t>
-      </w:r>
-      <w:proofErr w:type="spellEnd"/>
-    </w:p>
-    <w:p>
-      <w:pPr>
-        <w:pStyle w:val="ListParagraph"/>
-        <w:numPr>
-          <w:ilvl w:val="0"/>
-          <w:numId w:val="7"/>
-        </w:numPr>
-        <w:spacing w:line="276" w:lineRule="auto"/>
-        <w:rPr>
-          <w:rFonts w:ascii="Times New Roman" w:hAnsi="Times New Roman" w:cs="Times New Roman"/>
-          <w:sz w:val="24"/>
-          <w:szCs w:val="24"/>
-        </w:rPr>
-      </w:pPr>
-      <w:proofErr w:type="spellStart"/>
-      <w:r>
-        <w:rPr>
-          <w:rFonts w:ascii="Times New Roman" w:hAnsi="Times New Roman" w:cs="Times New Roman"/>
-          <w:sz w:val="24"/>
-          <w:szCs w:val="24"/>
-        </w:rPr>
-        <w:t>Manager_dept_</w:t>
-      </w:r>
-      <w:proofErr w:type="gramStart"/>
-      <w:r>
-        <w:rPr>
-          <w:rFonts w:ascii="Times New Roman" w:hAnsi="Times New Roman" w:cs="Times New Roman"/>
-          <w:sz w:val="24"/>
-          <w:szCs w:val="24"/>
-        </w:rPr>
-        <w:t>management.o</w:t>
-      </w:r>
-      <w:proofErr w:type="spellEnd"/>
-      <w:proofErr w:type="gramEnd"/>
-    </w:p>
-    <w:p>
-      <w:pPr>
-        <w:pStyle w:val="ListParagraph"/>
-        <w:numPr>
-          <w:ilvl w:val="0"/>
-          <w:numId w:val="7"/>
-        </w:numPr>
-        <w:spacing w:line="276" w:lineRule="auto"/>
-        <w:rPr>
-          <w:rFonts w:ascii="Times New Roman" w:hAnsi="Times New Roman" w:cs="Times New Roman"/>
-          <w:sz w:val="24"/>
-          <w:szCs w:val="24"/>
-        </w:rPr>
-      </w:pPr>
-      <w:proofErr w:type="spellStart"/>
-      <w:r>
-        <w:rPr>
-          <w:rFonts w:ascii="Times New Roman" w:hAnsi="Times New Roman" w:cs="Times New Roman"/>
-          <w:sz w:val="24"/>
-          <w:szCs w:val="24"/>
-        </w:rPr>
-        <w:t>Validation.o</w:t>
-      </w:r>
-      <w:proofErr w:type="spellEnd"/>
-    </w:p>
-    <w:p>
-      <w:pPr>
-        <w:pStyle w:val="ListParagraph"/>
-        <w:spacing w:line="276" w:lineRule="auto"/>
-        <w:ind w:left="1080"/>
-        <w:rPr>
-          <w:rFonts w:ascii="Times New Roman" w:hAnsi="Times New Roman" w:cs="Times New Roman"/>
-          <w:sz w:val="24"/>
-          <w:szCs w:val="24"/>
-        </w:rPr>
-      </w:pPr>
-    </w:p>
-    <w:p>
-      <w:pPr>
-        <w:pStyle w:val="ListParagraph"/>
-        <w:numPr>
-          <w:ilvl w:val="0"/>
-          <w:numId w:val="5"/>
+        <w:t>oc:</w:t>
+      </w:r>
+      <w:r>
+        <w:rPr>
+          <w:rFonts w:ascii="Times New Roman" w:hAnsi="Times New Roman" w:cs="Times New Roman"/>
+          <w:sz w:val="24"/>
+          <w:szCs w:val="24"/>
+        </w:rPr>
+        <w:t xml:space="preserve"> It contains all the documents for the project.</w:t>
+      </w:r>
+    </w:p>
+    <w:p>
+      <w:pPr>
+        <w:pStyle w:val="ListParagraph"/>
+        <w:numPr>
+          <w:ilvl w:val="0"/>
+          <w:numId w:val="8"/>
         </w:numPr>
         <w:spacing w:line="276" w:lineRule="auto"/>
         <w:rPr>
@@ -1083,66 +782,8 @@
           <w:sz w:val="24"/>
           <w:szCs w:val="24"/>
         </w:rPr>
-        <w:t>Doc:</w:t>
-      </w:r>
-      <w:r>
-        <w:rPr>
-          <w:rFonts w:ascii="Times New Roman" w:hAnsi="Times New Roman" w:cs="Times New Roman"/>
-          <w:sz w:val="24"/>
-          <w:szCs w:val="24"/>
-        </w:rPr>
-        <w:t xml:space="preserve"> It contains all the documents for the project.</w:t>
-      </w:r>
-    </w:p>
-    <w:p>
-      <w:pPr>
-        <w:pStyle w:val="ListParagraph"/>
-        <w:numPr>
-          <w:ilvl w:val="0"/>
-          <w:numId w:val="8"/>
-        </w:numPr>
-        <w:spacing w:line="276" w:lineRule="auto"/>
-        <w:rPr>
-          <w:rFonts w:ascii="Times New Roman" w:hAnsi="Times New Roman" w:cs="Times New Roman"/>
-          <w:sz w:val="24"/>
-          <w:szCs w:val="24"/>
-        </w:rPr>
-      </w:pPr>
-      <w:r>
-        <w:rPr>
-          <w:rFonts w:ascii="Times New Roman" w:hAnsi="Times New Roman" w:cs="Times New Roman"/>
-          <w:sz w:val="24"/>
-          <w:szCs w:val="24"/>
-        </w:rPr>
-        <w:t>Payroll.pdf</w:t>
-      </w:r>
-    </w:p>
-    <w:p>
-      <w:pPr>
-        <w:pStyle w:val="ListParagraph"/>
-        <w:spacing w:line="276" w:lineRule="auto"/>
-        <w:ind w:left="1080"/>
-        <w:rPr>
-          <w:rFonts w:ascii="Times New Roman" w:hAnsi="Times New Roman" w:cs="Times New Roman"/>
-          <w:sz w:val="24"/>
-          <w:szCs w:val="24"/>
-        </w:rPr>
-      </w:pPr>
-    </w:p>
-    <w:p>
-      <w:pPr>
-        <w:pStyle w:val="ListParagraph"/>
-        <w:numPr>
-          <w:ilvl w:val="0"/>
-          <w:numId w:val="5"/>
-        </w:numPr>
-        <w:spacing w:line="276" w:lineRule="auto"/>
-        <w:rPr>
-          <w:rFonts w:ascii="Times New Roman" w:hAnsi="Times New Roman" w:cs="Times New Roman"/>
-          <w:sz w:val="24"/>
-          <w:szCs w:val="24"/>
-        </w:rPr>
-      </w:pPr>
+        <w:t>html</w:t>
+      </w:r>
       <w:r>
         <w:rPr>
           <w:rFonts w:ascii="Times New Roman" w:hAnsi="Times New Roman" w:cs="Times New Roman"/>
@@ -1151,218 +792,16 @@
           <w:sz w:val="24"/>
           <w:szCs w:val="24"/>
         </w:rPr>
-        <w:t>Include:</w:t>
-      </w:r>
-      <w:r>
-        <w:rPr>
-          <w:rFonts w:ascii="Times New Roman" w:hAnsi="Times New Roman" w:cs="Times New Roman"/>
-          <w:sz w:val="24"/>
-          <w:szCs w:val="24"/>
-        </w:rPr>
-        <w:t xml:space="preserve"> It contains all the header files included in the project.</w:t>
-      </w:r>
-    </w:p>
-    <w:p>
-      <w:pPr>
-        <w:pStyle w:val="ListParagraph"/>
-        <w:numPr>
-          <w:ilvl w:val="0"/>
-          <w:numId w:val="9"/>
-        </w:numPr>
-        <w:spacing w:line="276" w:lineRule="auto"/>
-        <w:rPr>
-          <w:rFonts w:ascii="Times New Roman" w:hAnsi="Times New Roman" w:cs="Times New Roman"/>
-          <w:sz w:val="24"/>
-          <w:szCs w:val="24"/>
-        </w:rPr>
-      </w:pPr>
-      <w:proofErr w:type="spellStart"/>
-      <w:r>
-        <w:rPr>
-          <w:rFonts w:ascii="Times New Roman" w:hAnsi="Times New Roman" w:cs="Times New Roman"/>
-          <w:sz w:val="24"/>
-          <w:szCs w:val="24"/>
-        </w:rPr>
-        <w:t>admin_attendance.h</w:t>
-      </w:r>
-      <w:proofErr w:type="spellEnd"/>
-    </w:p>
-    <w:p>
-      <w:pPr>
-        <w:pStyle w:val="ListParagraph"/>
-        <w:numPr>
-          <w:ilvl w:val="0"/>
-          <w:numId w:val="9"/>
-        </w:numPr>
-        <w:spacing w:line="276" w:lineRule="auto"/>
-        <w:rPr>
-          <w:rFonts w:ascii="Times New Roman" w:hAnsi="Times New Roman" w:cs="Times New Roman"/>
-          <w:sz w:val="24"/>
-          <w:szCs w:val="24"/>
-        </w:rPr>
-      </w:pPr>
-      <w:proofErr w:type="spellStart"/>
-      <w:r>
-        <w:rPr>
-          <w:rFonts w:ascii="Times New Roman" w:hAnsi="Times New Roman" w:cs="Times New Roman"/>
-          <w:sz w:val="24"/>
-          <w:szCs w:val="24"/>
-        </w:rPr>
-        <w:t>attendance_display.h</w:t>
-      </w:r>
-      <w:proofErr w:type="spellEnd"/>
-    </w:p>
-    <w:p>
-      <w:pPr>
-        <w:pStyle w:val="ListParagraph"/>
-        <w:numPr>
-          <w:ilvl w:val="0"/>
-          <w:numId w:val="9"/>
-        </w:numPr>
-        <w:spacing w:line="276" w:lineRule="auto"/>
-        <w:rPr>
-          <w:rFonts w:ascii="Times New Roman" w:hAnsi="Times New Roman" w:cs="Times New Roman"/>
-          <w:sz w:val="24"/>
-          <w:szCs w:val="24"/>
-        </w:rPr>
-      </w:pPr>
-      <w:proofErr w:type="spellStart"/>
-      <w:r>
-        <w:rPr>
-          <w:rFonts w:ascii="Times New Roman" w:hAnsi="Times New Roman" w:cs="Times New Roman"/>
-          <w:sz w:val="24"/>
-          <w:szCs w:val="24"/>
-        </w:rPr>
-        <w:t>employee.h</w:t>
-      </w:r>
-      <w:proofErr w:type="spellEnd"/>
-    </w:p>
-    <w:p>
-      <w:pPr>
-        <w:pStyle w:val="ListParagraph"/>
-        <w:numPr>
-          <w:ilvl w:val="0"/>
-          <w:numId w:val="9"/>
-        </w:numPr>
-        <w:spacing w:line="276" w:lineRule="auto"/>
-        <w:rPr>
-          <w:rFonts w:ascii="Times New Roman" w:hAnsi="Times New Roman" w:cs="Times New Roman"/>
-          <w:sz w:val="24"/>
-          <w:szCs w:val="24"/>
-        </w:rPr>
-      </w:pPr>
-      <w:proofErr w:type="spellStart"/>
-      <w:r>
-        <w:rPr>
-          <w:rFonts w:ascii="Times New Roman" w:hAnsi="Times New Roman" w:cs="Times New Roman"/>
-          <w:sz w:val="24"/>
-          <w:szCs w:val="24"/>
-        </w:rPr>
-        <w:t>employee_management.h</w:t>
-      </w:r>
-      <w:proofErr w:type="spellEnd"/>
-    </w:p>
-    <w:p>
-      <w:pPr>
-        <w:pStyle w:val="ListParagraph"/>
-        <w:numPr>
-          <w:ilvl w:val="0"/>
-          <w:numId w:val="9"/>
-        </w:numPr>
-        <w:spacing w:line="276" w:lineRule="auto"/>
-        <w:rPr>
-          <w:rFonts w:ascii="Times New Roman" w:hAnsi="Times New Roman" w:cs="Times New Roman"/>
-          <w:sz w:val="24"/>
-          <w:szCs w:val="24"/>
-        </w:rPr>
-      </w:pPr>
-      <w:proofErr w:type="spellStart"/>
-      <w:r>
-        <w:rPr>
-          <w:rFonts w:ascii="Times New Roman" w:hAnsi="Times New Roman" w:cs="Times New Roman"/>
-          <w:sz w:val="24"/>
-          <w:szCs w:val="24"/>
-        </w:rPr>
-        <w:t>employee_personal_dtl_management.h</w:t>
-      </w:r>
-      <w:proofErr w:type="spellEnd"/>
-    </w:p>
-    <w:p>
-      <w:pPr>
-        <w:pStyle w:val="ListParagraph"/>
-        <w:numPr>
-          <w:ilvl w:val="0"/>
-          <w:numId w:val="9"/>
-        </w:numPr>
-        <w:spacing w:line="276" w:lineRule="auto"/>
-        <w:rPr>
-          <w:rFonts w:ascii="Times New Roman" w:hAnsi="Times New Roman" w:cs="Times New Roman"/>
-          <w:sz w:val="24"/>
-          <w:szCs w:val="24"/>
-        </w:rPr>
-      </w:pPr>
-      <w:proofErr w:type="spellStart"/>
-      <w:r>
-        <w:rPr>
-          <w:rFonts w:ascii="Times New Roman" w:hAnsi="Times New Roman" w:cs="Times New Roman"/>
-          <w:sz w:val="24"/>
-          <w:szCs w:val="24"/>
-        </w:rPr>
-        <w:t>manager_dept_management.h</w:t>
-      </w:r>
-      <w:proofErr w:type="spellEnd"/>
-    </w:p>
-    <w:p>
-      <w:pPr>
-        <w:pStyle w:val="ListParagraph"/>
-        <w:numPr>
-          <w:ilvl w:val="0"/>
-          <w:numId w:val="9"/>
-        </w:numPr>
-        <w:spacing w:line="276" w:lineRule="auto"/>
-        <w:rPr>
-          <w:rFonts w:ascii="Times New Roman" w:hAnsi="Times New Roman" w:cs="Times New Roman"/>
-          <w:sz w:val="24"/>
-          <w:szCs w:val="24"/>
-        </w:rPr>
-      </w:pPr>
-      <w:proofErr w:type="spellStart"/>
-      <w:r>
-        <w:rPr>
-          <w:rFonts w:ascii="Times New Roman" w:hAnsi="Times New Roman" w:cs="Times New Roman"/>
-          <w:sz w:val="24"/>
-          <w:szCs w:val="24"/>
-        </w:rPr>
-        <w:t>Validation.h</w:t>
-      </w:r>
-      <w:proofErr w:type="spellEnd"/>
-    </w:p>
-    <w:p>
-      <w:pPr>
-        <w:pStyle w:val="ListParagraph"/>
-        <w:spacing w:line="276" w:lineRule="auto"/>
-        <w:ind w:left="1080"/>
-        <w:rPr>
-          <w:rFonts w:ascii="Times New Roman" w:hAnsi="Times New Roman" w:cs="Times New Roman"/>
-          <w:sz w:val="24"/>
-          <w:szCs w:val="24"/>
-        </w:rPr>
-      </w:pPr>
-    </w:p>
-    <w:p>
-      <w:pPr>
-        <w:pStyle w:val="ListParagraph"/>
-        <w:numPr>
-          <w:ilvl w:val="0"/>
-          <w:numId w:val="5"/>
-        </w:numPr>
-        <w:spacing w:line="276" w:lineRule="auto"/>
-        <w:rPr>
-          <w:rFonts w:ascii="Times New Roman" w:hAnsi="Times New Roman" w:cs="Times New Roman"/>
-          <w:sz w:val="24"/>
-          <w:szCs w:val="24"/>
-        </w:rPr>
-      </w:pPr>
+        <w:t xml:space="preserve">: </w:t>
+      </w:r>
+      <w:r>
+        <w:rPr>
+          <w:rFonts w:ascii="Times New Roman" w:hAnsi="Times New Roman" w:cs="Times New Roman"/>
+          <w:sz w:val="24"/>
+          <w:szCs w:val="24"/>
+        </w:rPr>
+        <w:t xml:space="preserve">This folder contains </w:t>
+      </w:r>
       <w:r>
         <w:rPr>
           <w:rFonts w:ascii="Times New Roman" w:hAnsi="Times New Roman" w:cs="Times New Roman"/>
@@ -1371,85 +810,8 @@
           <w:sz w:val="24"/>
           <w:szCs w:val="24"/>
         </w:rPr>
-        <w:t>lib:</w:t>
-      </w:r>
-      <w:r>
-        <w:rPr>
-          <w:rFonts w:ascii="Times New Roman" w:hAnsi="Times New Roman" w:cs="Times New Roman"/>
-          <w:sz w:val="24"/>
-          <w:szCs w:val="24"/>
-        </w:rPr>
-        <w:t xml:space="preserve"> It has following </w:t>
-      </w:r>
-      <w:proofErr w:type="spellStart"/>
-      <w:r>
-        <w:rPr>
-          <w:rFonts w:ascii="Times New Roman" w:hAnsi="Times New Roman" w:cs="Times New Roman"/>
-          <w:sz w:val="24"/>
-          <w:szCs w:val="24"/>
-        </w:rPr>
-        <w:t>dll</w:t>
-      </w:r>
-      <w:proofErr w:type="spellEnd"/>
-      <w:r>
-        <w:rPr>
-          <w:rFonts w:ascii="Times New Roman" w:hAnsi="Times New Roman" w:cs="Times New Roman"/>
-          <w:sz w:val="24"/>
-          <w:szCs w:val="24"/>
-        </w:rPr>
-        <w:t xml:space="preserve"> files:</w:t>
-      </w:r>
-    </w:p>
-    <w:p>
-      <w:pPr>
-        <w:pStyle w:val="ListParagraph"/>
-        <w:numPr>
-          <w:ilvl w:val="0"/>
-          <w:numId w:val="11"/>
-        </w:numPr>
-        <w:spacing w:line="276" w:lineRule="auto"/>
-        <w:rPr>
-          <w:rFonts w:ascii="Times New Roman" w:hAnsi="Times New Roman" w:cs="Times New Roman"/>
-          <w:sz w:val="24"/>
-          <w:szCs w:val="24"/>
-        </w:rPr>
-      </w:pPr>
-      <w:r>
-        <w:rPr>
-          <w:rFonts w:ascii="Times New Roman" w:hAnsi="Times New Roman" w:cs="Times New Roman"/>
-          <w:sz w:val="24"/>
-          <w:szCs w:val="24"/>
-        </w:rPr>
-        <w:t>libmysql.dll</w:t>
-      </w:r>
-    </w:p>
-    <w:p>
-      <w:pPr>
-        <w:pStyle w:val="ListParagraph"/>
-        <w:spacing w:line="276" w:lineRule="auto"/>
-        <w:ind w:left="1080"/>
-        <w:rPr>
-          <w:rFonts w:ascii="Times New Roman" w:hAnsi="Times New Roman" w:cs="Times New Roman"/>
-          <w:sz w:val="24"/>
-          <w:szCs w:val="24"/>
-        </w:rPr>
-      </w:pPr>
-    </w:p>
-    <w:p>
-      <w:pPr>
-        <w:pStyle w:val="ListParagraph"/>
-        <w:numPr>
-          <w:ilvl w:val="0"/>
-          <w:numId w:val="5"/>
-        </w:numPr>
-        <w:spacing w:line="276" w:lineRule="auto"/>
-        <w:rPr>
-          <w:rFonts w:ascii="Times New Roman" w:hAnsi="Times New Roman" w:cs="Times New Roman"/>
-          <w:sz w:val="24"/>
-          <w:szCs w:val="24"/>
-        </w:rPr>
-      </w:pPr>
-      <w:proofErr w:type="spellStart"/>
+        <w:t>the .html files for our project</w:t>
+      </w:r>
       <w:r>
         <w:rPr>
           <w:rFonts w:ascii="Times New Roman" w:hAnsi="Times New Roman" w:cs="Times New Roman"/>
@@ -1458,9 +820,23 @@
           <w:sz w:val="24"/>
           <w:szCs w:val="24"/>
         </w:rPr>
-        <w:t>Src</w:t>
-      </w:r>
-      <w:proofErr w:type="spellEnd"/>
+        <w:t>.</w:t>
+      </w:r>
+    </w:p>
+    <w:p>
+      <w:pPr>
+        <w:pStyle w:val="ListParagraph"/>
+        <w:numPr>
+          <w:ilvl w:val="0"/>
+          <w:numId w:val="8"/>
+        </w:numPr>
+        <w:spacing w:line="276" w:lineRule="auto"/>
+        <w:rPr>
+          <w:rFonts w:ascii="Times New Roman" w:hAnsi="Times New Roman" w:cs="Times New Roman"/>
+          <w:sz w:val="24"/>
+          <w:szCs w:val="24"/>
+        </w:rPr>
+      </w:pPr>
       <w:r>
         <w:rPr>
           <w:rFonts w:ascii="Times New Roman" w:hAnsi="Times New Roman" w:cs="Times New Roman"/>
@@ -1469,364 +845,8 @@
           <w:sz w:val="24"/>
           <w:szCs w:val="24"/>
         </w:rPr>
-        <w:t>:</w:t>
-      </w:r>
-      <w:r>
-        <w:rPr>
-          <w:rFonts w:ascii="Times New Roman" w:hAnsi="Times New Roman" w:cs="Times New Roman"/>
-          <w:sz w:val="24"/>
-          <w:szCs w:val="24"/>
-        </w:rPr>
-        <w:t xml:space="preserve"> It has following .c files:</w:t>
-      </w:r>
-    </w:p>
-    <w:p>
-      <w:pPr>
-        <w:pStyle w:val="ListParagraph"/>
-        <w:numPr>
-          <w:ilvl w:val="0"/>
-          <w:numId w:val="12"/>
-        </w:numPr>
-        <w:spacing w:line="276" w:lineRule="auto"/>
-        <w:rPr>
-          <w:rFonts w:ascii="Times New Roman" w:hAnsi="Times New Roman" w:cs="Times New Roman"/>
-          <w:sz w:val="24"/>
-          <w:szCs w:val="24"/>
-        </w:rPr>
-      </w:pPr>
-      <w:proofErr w:type="spellStart"/>
-      <w:r>
-        <w:rPr>
-          <w:rFonts w:ascii="Times New Roman" w:hAnsi="Times New Roman" w:cs="Times New Roman"/>
-          <w:sz w:val="24"/>
-          <w:szCs w:val="24"/>
-        </w:rPr>
-        <w:t>admin_attend_</w:t>
-      </w:r>
-      <w:proofErr w:type="gramStart"/>
-      <w:r>
-        <w:rPr>
-          <w:rFonts w:ascii="Times New Roman" w:hAnsi="Times New Roman" w:cs="Times New Roman"/>
-          <w:sz w:val="24"/>
-          <w:szCs w:val="24"/>
-        </w:rPr>
-        <w:t>mgmt.o</w:t>
-      </w:r>
-      <w:proofErr w:type="spellEnd"/>
-      <w:proofErr w:type="gramEnd"/>
-    </w:p>
-    <w:p>
-      <w:pPr>
-        <w:pStyle w:val="ListParagraph"/>
-        <w:numPr>
-          <w:ilvl w:val="0"/>
-          <w:numId w:val="12"/>
-        </w:numPr>
-        <w:spacing w:line="276" w:lineRule="auto"/>
-        <w:rPr>
-          <w:rFonts w:ascii="Times New Roman" w:hAnsi="Times New Roman" w:cs="Times New Roman"/>
-          <w:sz w:val="24"/>
-          <w:szCs w:val="24"/>
-        </w:rPr>
-      </w:pPr>
-      <w:proofErr w:type="spellStart"/>
-      <w:r>
-        <w:rPr>
-          <w:rFonts w:ascii="Times New Roman" w:hAnsi="Times New Roman" w:cs="Times New Roman"/>
-          <w:sz w:val="24"/>
-          <w:szCs w:val="24"/>
-        </w:rPr>
-        <w:t>admin_dept_</w:t>
-      </w:r>
-      <w:proofErr w:type="gramStart"/>
-      <w:r>
-        <w:rPr>
-          <w:rFonts w:ascii="Times New Roman" w:hAnsi="Times New Roman" w:cs="Times New Roman"/>
-          <w:sz w:val="24"/>
-          <w:szCs w:val="24"/>
-        </w:rPr>
-        <w:t>management.o</w:t>
-      </w:r>
-      <w:proofErr w:type="spellEnd"/>
-      <w:proofErr w:type="gramEnd"/>
-    </w:p>
-    <w:p>
-      <w:pPr>
-        <w:pStyle w:val="ListParagraph"/>
-        <w:numPr>
-          <w:ilvl w:val="0"/>
-          <w:numId w:val="12"/>
-        </w:numPr>
-        <w:spacing w:line="276" w:lineRule="auto"/>
-        <w:rPr>
-          <w:rFonts w:ascii="Times New Roman" w:hAnsi="Times New Roman" w:cs="Times New Roman"/>
-          <w:sz w:val="24"/>
-          <w:szCs w:val="24"/>
-        </w:rPr>
-      </w:pPr>
-      <w:proofErr w:type="spellStart"/>
-      <w:r>
-        <w:rPr>
-          <w:rFonts w:ascii="Times New Roman" w:hAnsi="Times New Roman" w:cs="Times New Roman"/>
-          <w:sz w:val="24"/>
-          <w:szCs w:val="24"/>
-        </w:rPr>
-        <w:t>attendance_</w:t>
-      </w:r>
-      <w:proofErr w:type="gramStart"/>
-      <w:r>
-        <w:rPr>
-          <w:rFonts w:ascii="Times New Roman" w:hAnsi="Times New Roman" w:cs="Times New Roman"/>
-          <w:sz w:val="24"/>
-          <w:szCs w:val="24"/>
-        </w:rPr>
-        <w:t>display.o</w:t>
-      </w:r>
-      <w:proofErr w:type="spellEnd"/>
-      <w:proofErr w:type="gramEnd"/>
-    </w:p>
-    <w:p>
-      <w:pPr>
-        <w:pStyle w:val="ListParagraph"/>
-        <w:numPr>
-          <w:ilvl w:val="0"/>
-          <w:numId w:val="12"/>
-        </w:numPr>
-        <w:spacing w:line="276" w:lineRule="auto"/>
-        <w:rPr>
-          <w:rFonts w:ascii="Times New Roman" w:hAnsi="Times New Roman" w:cs="Times New Roman"/>
-          <w:sz w:val="24"/>
-          <w:szCs w:val="24"/>
-        </w:rPr>
-      </w:pPr>
-      <w:proofErr w:type="spellStart"/>
-      <w:proofErr w:type="gramStart"/>
-      <w:r>
-        <w:rPr>
-          <w:rFonts w:ascii="Times New Roman" w:hAnsi="Times New Roman" w:cs="Times New Roman"/>
-          <w:sz w:val="24"/>
-          <w:szCs w:val="24"/>
-        </w:rPr>
-        <w:t>employee.o</w:t>
-      </w:r>
-      <w:proofErr w:type="spellEnd"/>
-      <w:proofErr w:type="gramEnd"/>
-    </w:p>
-    <w:p>
-      <w:pPr>
-        <w:pStyle w:val="ListParagraph"/>
-        <w:numPr>
-          <w:ilvl w:val="0"/>
-          <w:numId w:val="12"/>
-        </w:numPr>
-        <w:spacing w:line="276" w:lineRule="auto"/>
-        <w:rPr>
-          <w:rFonts w:ascii="Times New Roman" w:hAnsi="Times New Roman" w:cs="Times New Roman"/>
-          <w:sz w:val="24"/>
-          <w:szCs w:val="24"/>
-        </w:rPr>
-      </w:pPr>
-      <w:proofErr w:type="spellStart"/>
-      <w:r>
-        <w:rPr>
-          <w:rFonts w:ascii="Times New Roman" w:hAnsi="Times New Roman" w:cs="Times New Roman"/>
-          <w:sz w:val="24"/>
-          <w:szCs w:val="24"/>
-        </w:rPr>
-        <w:t>employee_attdnce_</w:t>
-      </w:r>
-      <w:proofErr w:type="gramStart"/>
-      <w:r>
-        <w:rPr>
-          <w:rFonts w:ascii="Times New Roman" w:hAnsi="Times New Roman" w:cs="Times New Roman"/>
-          <w:sz w:val="24"/>
-          <w:szCs w:val="24"/>
-        </w:rPr>
-        <w:t>management.o</w:t>
-      </w:r>
-      <w:proofErr w:type="spellEnd"/>
-      <w:proofErr w:type="gramEnd"/>
-    </w:p>
-    <w:p>
-      <w:pPr>
-        <w:pStyle w:val="ListParagraph"/>
-        <w:numPr>
-          <w:ilvl w:val="0"/>
-          <w:numId w:val="12"/>
-        </w:numPr>
-        <w:spacing w:line="276" w:lineRule="auto"/>
-        <w:rPr>
-          <w:rFonts w:ascii="Times New Roman" w:hAnsi="Times New Roman" w:cs="Times New Roman"/>
-          <w:sz w:val="24"/>
-          <w:szCs w:val="24"/>
-        </w:rPr>
-      </w:pPr>
-      <w:proofErr w:type="spellStart"/>
-      <w:r>
-        <w:rPr>
-          <w:rFonts w:ascii="Times New Roman" w:hAnsi="Times New Roman" w:cs="Times New Roman"/>
-          <w:sz w:val="24"/>
-          <w:szCs w:val="24"/>
-        </w:rPr>
-        <w:t>employee_</w:t>
-      </w:r>
-      <w:proofErr w:type="gramStart"/>
-      <w:r>
-        <w:rPr>
-          <w:rFonts w:ascii="Times New Roman" w:hAnsi="Times New Roman" w:cs="Times New Roman"/>
-          <w:sz w:val="24"/>
-          <w:szCs w:val="24"/>
-        </w:rPr>
-        <w:t>management.o</w:t>
-      </w:r>
-      <w:proofErr w:type="spellEnd"/>
-      <w:proofErr w:type="gramEnd"/>
-    </w:p>
-    <w:p>
-      <w:pPr>
-        <w:pStyle w:val="ListParagraph"/>
-        <w:numPr>
-          <w:ilvl w:val="0"/>
-          <w:numId w:val="12"/>
-        </w:numPr>
-        <w:spacing w:line="276" w:lineRule="auto"/>
-        <w:rPr>
-          <w:rFonts w:ascii="Times New Roman" w:hAnsi="Times New Roman" w:cs="Times New Roman"/>
-          <w:sz w:val="24"/>
-          <w:szCs w:val="24"/>
-        </w:rPr>
-      </w:pPr>
-      <w:proofErr w:type="spellStart"/>
-      <w:r>
-        <w:rPr>
-          <w:rFonts w:ascii="Times New Roman" w:hAnsi="Times New Roman" w:cs="Times New Roman"/>
-          <w:sz w:val="24"/>
-          <w:szCs w:val="24"/>
-        </w:rPr>
-        <w:t>employee_personal_dtl_</w:t>
-      </w:r>
-      <w:proofErr w:type="gramStart"/>
-      <w:r>
-        <w:rPr>
-          <w:rFonts w:ascii="Times New Roman" w:hAnsi="Times New Roman" w:cs="Times New Roman"/>
-          <w:sz w:val="24"/>
-          <w:szCs w:val="24"/>
-        </w:rPr>
-        <w:t>management.o</w:t>
-      </w:r>
-      <w:proofErr w:type="spellEnd"/>
-      <w:proofErr w:type="gramEnd"/>
-    </w:p>
-    <w:p>
-      <w:pPr>
-        <w:pStyle w:val="ListParagraph"/>
-        <w:numPr>
-          <w:ilvl w:val="0"/>
-          <w:numId w:val="12"/>
-        </w:numPr>
-        <w:spacing w:line="276" w:lineRule="auto"/>
-        <w:rPr>
-          <w:rFonts w:ascii="Times New Roman" w:hAnsi="Times New Roman" w:cs="Times New Roman"/>
-          <w:sz w:val="24"/>
-          <w:szCs w:val="24"/>
-        </w:rPr>
-      </w:pPr>
-      <w:proofErr w:type="spellStart"/>
-      <w:r>
-        <w:rPr>
-          <w:rFonts w:ascii="Times New Roman" w:hAnsi="Times New Roman" w:cs="Times New Roman"/>
-          <w:sz w:val="24"/>
-          <w:szCs w:val="24"/>
-        </w:rPr>
-        <w:t>Main.o</w:t>
-      </w:r>
-      <w:proofErr w:type="spellEnd"/>
-    </w:p>
-    <w:p>
-      <w:pPr>
-        <w:pStyle w:val="ListParagraph"/>
-        <w:numPr>
-          <w:ilvl w:val="0"/>
-          <w:numId w:val="12"/>
-        </w:numPr>
-        <w:spacing w:line="276" w:lineRule="auto"/>
-        <w:rPr>
-          <w:rFonts w:ascii="Times New Roman" w:hAnsi="Times New Roman" w:cs="Times New Roman"/>
-          <w:sz w:val="24"/>
-          <w:szCs w:val="24"/>
-        </w:rPr>
-      </w:pPr>
-      <w:proofErr w:type="spellStart"/>
-      <w:r>
-        <w:rPr>
-          <w:rFonts w:ascii="Times New Roman" w:hAnsi="Times New Roman" w:cs="Times New Roman"/>
-          <w:sz w:val="24"/>
-          <w:szCs w:val="24"/>
-        </w:rPr>
-        <w:t>Manager_dept_</w:t>
-      </w:r>
-      <w:proofErr w:type="gramStart"/>
-      <w:r>
-        <w:rPr>
-          <w:rFonts w:ascii="Times New Roman" w:hAnsi="Times New Roman" w:cs="Times New Roman"/>
-          <w:sz w:val="24"/>
-          <w:szCs w:val="24"/>
-        </w:rPr>
-        <w:t>management.o</w:t>
-      </w:r>
-      <w:proofErr w:type="spellEnd"/>
-      <w:proofErr w:type="gramEnd"/>
-    </w:p>
-    <w:p>
-      <w:pPr>
-        <w:pStyle w:val="ListParagraph"/>
-        <w:numPr>
-          <w:ilvl w:val="0"/>
-          <w:numId w:val="12"/>
-        </w:numPr>
-        <w:spacing w:line="276" w:lineRule="auto"/>
-        <w:rPr>
-          <w:rFonts w:ascii="Times New Roman" w:hAnsi="Times New Roman" w:cs="Times New Roman"/>
-          <w:sz w:val="24"/>
-          <w:szCs w:val="24"/>
-        </w:rPr>
-      </w:pPr>
-      <w:proofErr w:type="spellStart"/>
-      <w:r>
-        <w:rPr>
-          <w:rFonts w:ascii="Times New Roman" w:hAnsi="Times New Roman" w:cs="Times New Roman"/>
-          <w:sz w:val="24"/>
-          <w:szCs w:val="24"/>
-        </w:rPr>
-        <w:t>Validation.o</w:t>
-      </w:r>
-      <w:proofErr w:type="spellEnd"/>
-    </w:p>
-    <w:p>
-      <w:pPr>
-        <w:pStyle w:val="ListParagraph"/>
-        <w:spacing w:line="276" w:lineRule="auto"/>
-        <w:rPr>
-          <w:rFonts w:ascii="Times New Roman" w:hAnsi="Times New Roman" w:cs="Times New Roman"/>
-          <w:sz w:val="24"/>
-          <w:szCs w:val="24"/>
-        </w:rPr>
-      </w:pPr>
-    </w:p>
-    <w:p>
-      <w:pPr>
-        <w:pStyle w:val="ListParagraph"/>
-        <w:numPr>
-          <w:ilvl w:val="0"/>
-          <w:numId w:val="5"/>
-        </w:numPr>
-        <w:spacing w:line="276" w:lineRule="auto"/>
-        <w:rPr>
-          <w:rFonts w:ascii="Times New Roman" w:hAnsi="Times New Roman" w:cs="Times New Roman"/>
-          <w:sz w:val="24"/>
-          <w:szCs w:val="24"/>
-        </w:rPr>
-      </w:pPr>
+        <w:t>latex</w:t>
+      </w:r>
       <w:r>
         <w:rPr>
           <w:rFonts w:ascii="Times New Roman" w:hAnsi="Times New Roman" w:cs="Times New Roman"/>
@@ -1835,36 +855,1544 @@
           <w:sz w:val="24"/>
           <w:szCs w:val="24"/>
         </w:rPr>
-        <w:t>Test:</w:t>
-      </w:r>
-      <w:r>
-        <w:rPr>
-          <w:rFonts w:ascii="Times New Roman" w:hAnsi="Times New Roman" w:cs="Times New Roman"/>
-          <w:sz w:val="24"/>
-          <w:szCs w:val="24"/>
-        </w:rPr>
-        <w:t xml:space="preserve"> It has following </w:t>
-      </w:r>
-      <w:proofErr w:type="gramStart"/>
-      <w:r>
-        <w:rPr>
-          <w:rFonts w:ascii="Times New Roman" w:hAnsi="Times New Roman" w:cs="Times New Roman"/>
-          <w:sz w:val="24"/>
-          <w:szCs w:val="24"/>
-        </w:rPr>
-        <w:t>files :</w:t>
-      </w:r>
-      <w:proofErr w:type="gramEnd"/>
-    </w:p>
-    <w:p>
-      <w:pPr>
-        <w:ind w:left="360"/>
-        <w:rPr>
-          <w:rFonts w:ascii="Times New Roman" w:hAnsi="Times New Roman" w:cs="Times New Roman"/>
-          <w:sz w:val="24"/>
-          <w:szCs w:val="24"/>
-        </w:rPr>
-      </w:pPr>
+        <w:t xml:space="preserve">: </w:t>
+      </w:r>
+      <w:r>
+        <w:rPr>
+          <w:rFonts w:ascii="Times New Roman" w:hAnsi="Times New Roman" w:cs="Times New Roman"/>
+          <w:sz w:val="24"/>
+          <w:szCs w:val="24"/>
+        </w:rPr>
+        <w:t>This folder con</w:t>
+      </w:r>
+      <w:r>
+        <w:rPr>
+          <w:rFonts w:ascii="Times New Roman" w:hAnsi="Times New Roman" w:cs="Times New Roman"/>
+          <w:b/>
+          <w:bCs/>
+          <w:sz w:val="24"/>
+          <w:szCs w:val="24"/>
+        </w:rPr>
+        <w:t xml:space="preserve">tains the </w:t>
+      </w:r>
+      <w:r>
+        <w:rPr>
+          <w:rFonts w:ascii="Times New Roman" w:hAnsi="Times New Roman" w:cs="Times New Roman"/>
+          <w:b/>
+          <w:bCs/>
+          <w:sz w:val="24"/>
+          <w:szCs w:val="24"/>
+        </w:rPr>
+        <w:t>latex files.</w:t>
+      </w:r>
+    </w:p>
+    <w:p>
+      <w:pPr>
+        <w:pStyle w:val="ListParagraph"/>
+        <w:numPr>
+          <w:ilvl w:val="0"/>
+          <w:numId w:val="8"/>
+        </w:numPr>
+        <w:spacing w:line="276" w:lineRule="auto"/>
+        <w:rPr>
+          <w:rFonts w:ascii="Times New Roman" w:hAnsi="Times New Roman" w:cs="Times New Roman"/>
+          <w:sz w:val="24"/>
+          <w:szCs w:val="24"/>
+        </w:rPr>
+      </w:pPr>
+      <w:r>
+        <w:rPr>
+          <w:rFonts w:ascii="Times New Roman" w:hAnsi="Times New Roman" w:cs="Times New Roman"/>
+          <w:sz w:val="24"/>
+          <w:szCs w:val="24"/>
+        </w:rPr>
+        <w:t>user_manual.docs</w:t>
+      </w:r>
+    </w:p>
+    <w:p>
+      <w:pPr>
+        <w:pStyle w:val="ListParagraph"/>
+        <w:numPr>
+          <w:ilvl w:val="0"/>
+          <w:numId w:val="8"/>
+        </w:numPr>
+        <w:spacing w:line="276" w:lineRule="auto"/>
+        <w:rPr>
+          <w:rFonts w:ascii="Times New Roman" w:hAnsi="Times New Roman" w:cs="Times New Roman"/>
+          <w:sz w:val="24"/>
+          <w:szCs w:val="24"/>
+        </w:rPr>
+      </w:pPr>
+      <w:r>
+        <w:rPr>
+          <w:rFonts w:ascii="Times New Roman" w:hAnsi="Times New Roman" w:cs="Times New Roman"/>
+          <w:sz w:val="24"/>
+          <w:szCs w:val="24"/>
+        </w:rPr>
+        <w:t>developer_guide.docs</w:t>
+      </w:r>
+    </w:p>
+    <w:p>
+      <w:pPr>
+        <w:pStyle w:val="ListParagraph"/>
+        <w:spacing w:line="276" w:lineRule="auto"/>
+        <w:ind w:left="1080"/>
+        <w:rPr>
+          <w:rFonts w:ascii="Times New Roman" w:hAnsi="Times New Roman" w:cs="Times New Roman"/>
+          <w:sz w:val="24"/>
+          <w:szCs w:val="24"/>
+        </w:rPr>
+      </w:pPr>
+    </w:p>
+    <w:p>
+      <w:pPr>
+        <w:pStyle w:val="ListParagraph"/>
+        <w:numPr>
+          <w:ilvl w:val="0"/>
+          <w:numId w:val="5"/>
+        </w:numPr>
+        <w:spacing w:line="276" w:lineRule="auto"/>
+        <w:rPr>
+          <w:rFonts w:ascii="Times New Roman" w:hAnsi="Times New Roman" w:cs="Times New Roman"/>
+          <w:b/>
+          <w:bCs/>
+          <w:sz w:val="24"/>
+          <w:szCs w:val="24"/>
+        </w:rPr>
+      </w:pPr>
+      <w:r>
+        <w:rPr>
+          <w:rFonts w:ascii="Times New Roman" w:hAnsi="Times New Roman" w:cs="Times New Roman"/>
+          <w:b/>
+          <w:bCs/>
+          <w:sz w:val="24"/>
+          <w:szCs w:val="24"/>
+        </w:rPr>
+        <w:t xml:space="preserve">external_files: </w:t>
+      </w:r>
+      <w:r>
+        <w:rPr>
+          <w:rFonts w:ascii="Times New Roman" w:hAnsi="Times New Roman" w:cs="Times New Roman"/>
+          <w:sz w:val="24"/>
+          <w:szCs w:val="24"/>
+        </w:rPr>
+        <w:t>This folder contains seven</w:t>
+      </w:r>
+      <w:r>
+        <w:rPr>
+          <w:rFonts w:ascii="Times New Roman" w:hAnsi="Times New Roman" w:cs="Times New Roman"/>
+          <w:sz w:val="24"/>
+          <w:szCs w:val="24"/>
+        </w:rPr>
+        <w:t xml:space="preserve"> </w:t>
+      </w:r>
+      <w:r>
+        <w:rPr>
+          <w:rFonts w:ascii="Times New Roman" w:hAnsi="Times New Roman" w:cs="Times New Roman"/>
+          <w:sz w:val="24"/>
+          <w:szCs w:val="24"/>
+        </w:rPr>
+        <w:t xml:space="preserve">mysql extra </w:t>
+      </w:r>
+      <w:r>
+        <w:rPr>
+          <w:rFonts w:ascii="Times New Roman" w:hAnsi="Times New Roman" w:cs="Times New Roman"/>
+          <w:sz w:val="24"/>
+          <w:szCs w:val="24"/>
+        </w:rPr>
+        <w:t>header files which, s</w:t>
+      </w:r>
+      <w:r>
+        <w:rPr>
+          <w:rFonts w:ascii="Times New Roman" w:hAnsi="Times New Roman" w:cs="Times New Roman"/>
+          <w:sz w:val="24"/>
+          <w:szCs w:val="24"/>
+        </w:rPr>
+        <w:t xml:space="preserve">uccessfully execute the queries </w:t>
+      </w:r>
+      <w:r>
+        <w:rPr>
+          <w:rFonts w:ascii="Times New Roman" w:hAnsi="Times New Roman" w:cs="Times New Roman"/>
+          <w:sz w:val="24"/>
+          <w:szCs w:val="24"/>
+        </w:rPr>
+        <w:t>and paste in the</w:t>
+      </w:r>
+      <w:r>
+        <w:rPr>
+          <w:rFonts w:ascii="Times New Roman" w:hAnsi="Times New Roman" w:cs="Times New Roman"/>
+          <w:sz w:val="24"/>
+          <w:szCs w:val="24"/>
+        </w:rPr>
+        <w:t xml:space="preserve"> </w:t>
+      </w:r>
+      <w:r>
+        <w:rPr>
+          <w:rFonts w:ascii="Times New Roman" w:hAnsi="Times New Roman" w:cs="Times New Roman"/>
+          <w:sz w:val="24"/>
+          <w:szCs w:val="24"/>
+        </w:rPr>
+        <w:t>C:\cygwin64\lib\gcc\x86_64-pc-cygwin\9.3.0\include</w:t>
+      </w:r>
+      <w:r>
+        <w:rPr>
+          <w:rFonts w:ascii="Times New Roman" w:hAnsi="Times New Roman" w:cs="Times New Roman"/>
+          <w:sz w:val="24"/>
+          <w:szCs w:val="24"/>
+        </w:rPr>
+        <w:t xml:space="preserve"> </w:t>
+      </w:r>
+      <w:r>
+        <w:rPr>
+          <w:rFonts w:ascii="Times New Roman" w:hAnsi="Times New Roman" w:cs="Times New Roman"/>
+          <w:sz w:val="24"/>
+          <w:szCs w:val="24"/>
+        </w:rPr>
+        <w:t>folder.</w:t>
+      </w:r>
+    </w:p>
+    <w:p>
+      <w:pPr>
+        <w:pStyle w:val="ListParagraph"/>
+        <w:numPr>
+          <w:ilvl w:val="0"/>
+          <w:numId w:val="14"/>
+        </w:numPr>
+        <w:spacing w:line="276" w:lineRule="auto"/>
+        <w:rPr>
+          <w:rFonts w:ascii="Times New Roman" w:hAnsi="Times New Roman" w:cs="Times New Roman"/>
+          <w:sz w:val="24"/>
+          <w:szCs w:val="24"/>
+        </w:rPr>
+      </w:pPr>
+      <w:r>
+        <w:rPr>
+          <w:rFonts w:ascii="Times New Roman" w:hAnsi="Times New Roman" w:cs="Times New Roman"/>
+          <w:sz w:val="24"/>
+          <w:szCs w:val="24"/>
+        </w:rPr>
+        <w:t>my_alloc.h</w:t>
+      </w:r>
+    </w:p>
+    <w:p>
+      <w:pPr>
+        <w:pStyle w:val="ListParagraph"/>
+        <w:numPr>
+          <w:ilvl w:val="0"/>
+          <w:numId w:val="14"/>
+        </w:numPr>
+        <w:spacing w:line="276" w:lineRule="auto"/>
+        <w:rPr>
+          <w:rFonts w:ascii="Times New Roman" w:hAnsi="Times New Roman" w:cs="Times New Roman"/>
+          <w:sz w:val="24"/>
+          <w:szCs w:val="24"/>
+        </w:rPr>
+      </w:pPr>
+      <w:r>
+        <w:rPr>
+          <w:rFonts w:ascii="Times New Roman" w:hAnsi="Times New Roman" w:cs="Times New Roman"/>
+          <w:sz w:val="24"/>
+          <w:szCs w:val="24"/>
+        </w:rPr>
+        <w:t>my_list.h</w:t>
+      </w:r>
+    </w:p>
+    <w:p>
+      <w:pPr>
+        <w:pStyle w:val="ListParagraph"/>
+        <w:numPr>
+          <w:ilvl w:val="0"/>
+          <w:numId w:val="14"/>
+        </w:numPr>
+        <w:spacing w:line="276" w:lineRule="auto"/>
+        <w:rPr>
+          <w:rFonts w:ascii="Times New Roman" w:hAnsi="Times New Roman" w:cs="Times New Roman"/>
+          <w:sz w:val="24"/>
+          <w:szCs w:val="24"/>
+        </w:rPr>
+      </w:pPr>
+      <w:r>
+        <w:rPr>
+          <w:rFonts w:ascii="Times New Roman" w:hAnsi="Times New Roman" w:cs="Times New Roman"/>
+          <w:sz w:val="24"/>
+          <w:szCs w:val="24"/>
+        </w:rPr>
+        <w:t>mysql.h</w:t>
+      </w:r>
+    </w:p>
+    <w:p>
+      <w:pPr>
+        <w:pStyle w:val="ListParagraph"/>
+        <w:numPr>
+          <w:ilvl w:val="0"/>
+          <w:numId w:val="14"/>
+        </w:numPr>
+        <w:spacing w:line="276" w:lineRule="auto"/>
+        <w:rPr>
+          <w:rFonts w:ascii="Times New Roman" w:hAnsi="Times New Roman" w:cs="Times New Roman"/>
+          <w:sz w:val="24"/>
+          <w:szCs w:val="24"/>
+        </w:rPr>
+      </w:pPr>
+      <w:r>
+        <w:rPr>
+          <w:rFonts w:ascii="Times New Roman" w:hAnsi="Times New Roman" w:cs="Times New Roman"/>
+          <w:sz w:val="24"/>
+          <w:szCs w:val="24"/>
+        </w:rPr>
+        <w:t>mysql_time.h</w:t>
+      </w:r>
+    </w:p>
+    <w:p>
+      <w:pPr>
+        <w:pStyle w:val="ListParagraph"/>
+        <w:numPr>
+          <w:ilvl w:val="0"/>
+          <w:numId w:val="14"/>
+        </w:numPr>
+        <w:spacing w:line="276" w:lineRule="auto"/>
+        <w:rPr>
+          <w:rFonts w:ascii="Times New Roman" w:hAnsi="Times New Roman" w:cs="Times New Roman"/>
+          <w:sz w:val="24"/>
+          <w:szCs w:val="24"/>
+        </w:rPr>
+      </w:pPr>
+      <w:r>
+        <w:rPr>
+          <w:rFonts w:ascii="Times New Roman" w:hAnsi="Times New Roman" w:cs="Times New Roman"/>
+          <w:sz w:val="24"/>
+          <w:szCs w:val="24"/>
+        </w:rPr>
+        <w:t>mysql_com.h</w:t>
+      </w:r>
+    </w:p>
+    <w:p>
+      <w:pPr>
+        <w:pStyle w:val="ListParagraph"/>
+        <w:numPr>
+          <w:ilvl w:val="0"/>
+          <w:numId w:val="14"/>
+        </w:numPr>
+        <w:spacing w:line="276" w:lineRule="auto"/>
+        <w:rPr>
+          <w:rFonts w:ascii="Times New Roman" w:hAnsi="Times New Roman" w:cs="Times New Roman"/>
+          <w:sz w:val="24"/>
+          <w:szCs w:val="24"/>
+        </w:rPr>
+      </w:pPr>
+      <w:r>
+        <w:rPr>
+          <w:rFonts w:ascii="Times New Roman" w:hAnsi="Times New Roman" w:cs="Times New Roman"/>
+          <w:sz w:val="24"/>
+          <w:szCs w:val="24"/>
+        </w:rPr>
+        <w:t>mysql_version.h</w:t>
+      </w:r>
+    </w:p>
+    <w:p>
+      <w:pPr>
+        <w:pStyle w:val="ListParagraph"/>
+        <w:numPr>
+          <w:ilvl w:val="0"/>
+          <w:numId w:val="14"/>
+        </w:numPr>
+        <w:spacing w:line="276" w:lineRule="auto"/>
+        <w:rPr>
+          <w:rFonts w:ascii="Times New Roman" w:hAnsi="Times New Roman" w:cs="Times New Roman"/>
+          <w:sz w:val="24"/>
+          <w:szCs w:val="24"/>
+        </w:rPr>
+      </w:pPr>
+      <w:r>
+        <w:rPr>
+          <w:rFonts w:ascii="Times New Roman" w:hAnsi="Times New Roman" w:cs="Times New Roman"/>
+          <w:sz w:val="24"/>
+          <w:szCs w:val="24"/>
+        </w:rPr>
+        <w:t>typelib</w:t>
+      </w:r>
+    </w:p>
+    <w:p>
+      <w:pPr>
+        <w:pStyle w:val="ListParagraph"/>
+        <w:spacing w:line="276" w:lineRule="auto"/>
+        <w:rPr>
+          <w:rFonts w:ascii="Times New Roman" w:hAnsi="Times New Roman" w:cs="Times New Roman"/>
+          <w:b/>
+          <w:bCs/>
+          <w:sz w:val="24"/>
+          <w:szCs w:val="24"/>
+        </w:rPr>
+      </w:pPr>
+    </w:p>
+    <w:p>
+      <w:pPr>
+        <w:pStyle w:val="ListParagraph"/>
+        <w:numPr>
+          <w:ilvl w:val="0"/>
+          <w:numId w:val="5"/>
+        </w:numPr>
+        <w:spacing w:line="276" w:lineRule="auto"/>
+        <w:rPr>
+          <w:rFonts w:ascii="Times New Roman" w:hAnsi="Times New Roman" w:cs="Times New Roman"/>
+          <w:b/>
+          <w:bCs/>
+          <w:sz w:val="24"/>
+          <w:szCs w:val="24"/>
+        </w:rPr>
+      </w:pPr>
+      <w:r>
+        <w:rPr>
+          <w:rFonts w:ascii="Times New Roman" w:hAnsi="Times New Roman" w:cs="Times New Roman"/>
+          <w:b/>
+          <w:bCs/>
+          <w:sz w:val="24"/>
+          <w:szCs w:val="24"/>
+        </w:rPr>
+        <w:t>obj:</w:t>
+      </w:r>
+      <w:r>
+        <w:rPr>
+          <w:rFonts w:ascii="Times New Roman" w:hAnsi="Times New Roman" w:cs="Times New Roman"/>
+          <w:b/>
+          <w:bCs/>
+          <w:sz w:val="24"/>
+          <w:szCs w:val="24"/>
+        </w:rPr>
+        <w:t xml:space="preserve"> </w:t>
+      </w:r>
+      <w:r>
+        <w:rPr>
+          <w:rFonts w:ascii="Times New Roman" w:hAnsi="Times New Roman" w:cs="Times New Roman"/>
+          <w:sz w:val="24"/>
+          <w:szCs w:val="24"/>
+        </w:rPr>
+        <w:t xml:space="preserve">This folder has all the object files generated using make file. </w:t>
+      </w:r>
+    </w:p>
+    <w:p>
+      <w:pPr>
+        <w:pStyle w:val="ListParagraph"/>
+        <w:numPr>
+          <w:ilvl w:val="0"/>
+          <w:numId w:val="7"/>
+        </w:numPr>
+        <w:spacing w:line="276" w:lineRule="auto"/>
+        <w:rPr>
+          <w:rFonts w:ascii="Times New Roman" w:hAnsi="Times New Roman" w:cs="Times New Roman"/>
+          <w:sz w:val="24"/>
+          <w:szCs w:val="24"/>
+        </w:rPr>
+      </w:pPr>
+      <w:r>
+        <w:rPr>
+          <w:rFonts w:ascii="Times New Roman" w:hAnsi="Times New Roman" w:cs="Times New Roman"/>
+          <w:sz w:val="24"/>
+          <w:szCs w:val="24"/>
+        </w:rPr>
+        <w:t>admin_attend_mgmt.o</w:t>
+      </w:r>
+    </w:p>
+    <w:p>
+      <w:pPr>
+        <w:pStyle w:val="ListParagraph"/>
+        <w:numPr>
+          <w:ilvl w:val="0"/>
+          <w:numId w:val="7"/>
+        </w:numPr>
+        <w:spacing w:line="276" w:lineRule="auto"/>
+        <w:rPr>
+          <w:rFonts w:ascii="Times New Roman" w:hAnsi="Times New Roman" w:cs="Times New Roman"/>
+          <w:sz w:val="24"/>
+          <w:szCs w:val="24"/>
+        </w:rPr>
+      </w:pPr>
+      <w:r>
+        <w:rPr>
+          <w:rFonts w:ascii="Times New Roman" w:hAnsi="Times New Roman" w:cs="Times New Roman"/>
+          <w:sz w:val="24"/>
+          <w:szCs w:val="24"/>
+        </w:rPr>
+        <w:t>admin_dept_management.o</w:t>
+      </w:r>
+    </w:p>
+    <w:p>
+      <w:pPr>
+        <w:pStyle w:val="ListParagraph"/>
+        <w:numPr>
+          <w:ilvl w:val="0"/>
+          <w:numId w:val="7"/>
+        </w:numPr>
+        <w:spacing w:line="276" w:lineRule="auto"/>
+        <w:rPr>
+          <w:rFonts w:ascii="Times New Roman" w:hAnsi="Times New Roman" w:cs="Times New Roman"/>
+          <w:sz w:val="24"/>
+          <w:szCs w:val="24"/>
+        </w:rPr>
+      </w:pPr>
+      <w:r>
+        <w:rPr>
+          <w:rFonts w:ascii="Times New Roman" w:hAnsi="Times New Roman" w:cs="Times New Roman"/>
+          <w:sz w:val="24"/>
+          <w:szCs w:val="24"/>
+        </w:rPr>
+        <w:t>attendance_display.o</w:t>
+      </w:r>
+    </w:p>
+    <w:p>
+      <w:pPr>
+        <w:pStyle w:val="ListParagraph"/>
+        <w:numPr>
+          <w:ilvl w:val="0"/>
+          <w:numId w:val="7"/>
+        </w:numPr>
+        <w:spacing w:line="276" w:lineRule="auto"/>
+        <w:rPr>
+          <w:rFonts w:ascii="Times New Roman" w:hAnsi="Times New Roman" w:cs="Times New Roman"/>
+          <w:sz w:val="24"/>
+          <w:szCs w:val="24"/>
+        </w:rPr>
+      </w:pPr>
+      <w:r>
+        <w:rPr>
+          <w:rFonts w:ascii="Times New Roman" w:hAnsi="Times New Roman" w:cs="Times New Roman"/>
+          <w:sz w:val="24"/>
+          <w:szCs w:val="24"/>
+        </w:rPr>
+        <w:t>employee.o</w:t>
+      </w:r>
+    </w:p>
+    <w:p>
+      <w:pPr>
+        <w:pStyle w:val="ListParagraph"/>
+        <w:numPr>
+          <w:ilvl w:val="0"/>
+          <w:numId w:val="7"/>
+        </w:numPr>
+        <w:spacing w:line="276" w:lineRule="auto"/>
+        <w:rPr>
+          <w:rFonts w:ascii="Times New Roman" w:hAnsi="Times New Roman" w:cs="Times New Roman"/>
+          <w:sz w:val="24"/>
+          <w:szCs w:val="24"/>
+        </w:rPr>
+      </w:pPr>
+      <w:r>
+        <w:rPr>
+          <w:rFonts w:ascii="Times New Roman" w:hAnsi="Times New Roman" w:cs="Times New Roman"/>
+          <w:sz w:val="24"/>
+          <w:szCs w:val="24"/>
+        </w:rPr>
+        <w:t>employee_attdnce_management.o</w:t>
+      </w:r>
+    </w:p>
+    <w:p>
+      <w:pPr>
+        <w:pStyle w:val="ListParagraph"/>
+        <w:numPr>
+          <w:ilvl w:val="0"/>
+          <w:numId w:val="7"/>
+        </w:numPr>
+        <w:spacing w:line="276" w:lineRule="auto"/>
+        <w:rPr>
+          <w:rFonts w:ascii="Times New Roman" w:hAnsi="Times New Roman" w:cs="Times New Roman"/>
+          <w:sz w:val="24"/>
+          <w:szCs w:val="24"/>
+        </w:rPr>
+      </w:pPr>
+      <w:r>
+        <w:rPr>
+          <w:rFonts w:ascii="Times New Roman" w:hAnsi="Times New Roman" w:cs="Times New Roman"/>
+          <w:sz w:val="24"/>
+          <w:szCs w:val="24"/>
+        </w:rPr>
+        <w:t>employee_management.o</w:t>
+      </w:r>
+    </w:p>
+    <w:p>
+      <w:pPr>
+        <w:pStyle w:val="ListParagraph"/>
+        <w:numPr>
+          <w:ilvl w:val="0"/>
+          <w:numId w:val="7"/>
+        </w:numPr>
+        <w:spacing w:line="276" w:lineRule="auto"/>
+        <w:rPr>
+          <w:rFonts w:ascii="Times New Roman" w:hAnsi="Times New Roman" w:cs="Times New Roman"/>
+          <w:sz w:val="24"/>
+          <w:szCs w:val="24"/>
+        </w:rPr>
+      </w:pPr>
+      <w:r>
+        <w:rPr>
+          <w:rFonts w:ascii="Times New Roman" w:hAnsi="Times New Roman" w:cs="Times New Roman"/>
+          <w:sz w:val="24"/>
+          <w:szCs w:val="24"/>
+        </w:rPr>
+        <w:t>employee_personal_dtl_management.o</w:t>
+      </w:r>
+    </w:p>
+    <w:p>
+      <w:pPr>
+        <w:pStyle w:val="ListParagraph"/>
+        <w:numPr>
+          <w:ilvl w:val="0"/>
+          <w:numId w:val="7"/>
+        </w:numPr>
+        <w:spacing w:line="276" w:lineRule="auto"/>
+        <w:rPr>
+          <w:rFonts w:ascii="Times New Roman" w:hAnsi="Times New Roman" w:cs="Times New Roman"/>
+          <w:sz w:val="24"/>
+          <w:szCs w:val="24"/>
+        </w:rPr>
+      </w:pPr>
+      <w:r>
+        <w:rPr>
+          <w:rFonts w:ascii="Times New Roman" w:hAnsi="Times New Roman" w:cs="Times New Roman"/>
+          <w:sz w:val="24"/>
+          <w:szCs w:val="24"/>
+        </w:rPr>
+        <w:t>Main.o</w:t>
+      </w:r>
+    </w:p>
+    <w:p>
+      <w:pPr>
+        <w:pStyle w:val="ListParagraph"/>
+        <w:numPr>
+          <w:ilvl w:val="0"/>
+          <w:numId w:val="7"/>
+        </w:numPr>
+        <w:spacing w:line="276" w:lineRule="auto"/>
+        <w:rPr>
+          <w:rFonts w:ascii="Times New Roman" w:hAnsi="Times New Roman" w:cs="Times New Roman"/>
+          <w:sz w:val="24"/>
+          <w:szCs w:val="24"/>
+        </w:rPr>
+      </w:pPr>
+      <w:r>
+        <w:rPr>
+          <w:rFonts w:ascii="Times New Roman" w:hAnsi="Times New Roman" w:cs="Times New Roman"/>
+          <w:sz w:val="24"/>
+          <w:szCs w:val="24"/>
+        </w:rPr>
+        <w:t>m</w:t>
+      </w:r>
+      <w:r>
+        <w:rPr>
+          <w:rFonts w:ascii="Times New Roman" w:hAnsi="Times New Roman" w:cs="Times New Roman"/>
+          <w:sz w:val="24"/>
+          <w:szCs w:val="24"/>
+        </w:rPr>
+        <w:t>anager_dept_management.o</w:t>
+      </w:r>
+    </w:p>
+    <w:p>
+      <w:pPr>
+        <w:pStyle w:val="ListParagraph"/>
+        <w:numPr>
+          <w:ilvl w:val="0"/>
+          <w:numId w:val="7"/>
+        </w:numPr>
+        <w:spacing w:line="276" w:lineRule="auto"/>
+        <w:rPr>
+          <w:rFonts w:ascii="Times New Roman" w:hAnsi="Times New Roman" w:cs="Times New Roman"/>
+          <w:sz w:val="24"/>
+          <w:szCs w:val="24"/>
+        </w:rPr>
+      </w:pPr>
+      <w:r>
+        <w:rPr>
+          <w:rFonts w:ascii="Times New Roman" w:hAnsi="Times New Roman" w:cs="Times New Roman"/>
+          <w:sz w:val="24"/>
+          <w:szCs w:val="24"/>
+        </w:rPr>
+        <w:t>v</w:t>
+      </w:r>
+      <w:r>
+        <w:rPr>
+          <w:rFonts w:ascii="Times New Roman" w:hAnsi="Times New Roman" w:cs="Times New Roman"/>
+          <w:sz w:val="24"/>
+          <w:szCs w:val="24"/>
+        </w:rPr>
+        <w:t>alidation.o</w:t>
+      </w:r>
+    </w:p>
+    <w:p>
+      <w:pPr>
+        <w:pStyle w:val="ListParagraph"/>
+        <w:numPr>
+          <w:ilvl w:val="0"/>
+          <w:numId w:val="7"/>
+        </w:numPr>
+        <w:spacing w:line="276" w:lineRule="auto"/>
+        <w:rPr>
+          <w:rFonts w:ascii="Times New Roman" w:hAnsi="Times New Roman" w:cs="Times New Roman"/>
+          <w:sz w:val="24"/>
+          <w:szCs w:val="24"/>
+        </w:rPr>
+      </w:pPr>
+      <w:r>
+        <w:rPr>
+          <w:rFonts w:ascii="Times New Roman" w:hAnsi="Times New Roman" w:cs="Times New Roman"/>
+          <w:sz w:val="24"/>
+          <w:szCs w:val="24"/>
+        </w:rPr>
+        <w:t>leave_request.o</w:t>
+      </w:r>
+    </w:p>
+    <w:p>
+      <w:pPr>
+        <w:pStyle w:val="ListParagraph"/>
+        <w:numPr>
+          <w:ilvl w:val="0"/>
+          <w:numId w:val="7"/>
+        </w:numPr>
+        <w:spacing w:line="276" w:lineRule="auto"/>
+        <w:rPr>
+          <w:rFonts w:ascii="Times New Roman" w:hAnsi="Times New Roman" w:cs="Times New Roman"/>
+          <w:sz w:val="24"/>
+          <w:szCs w:val="24"/>
+        </w:rPr>
+      </w:pPr>
+      <w:r>
+        <w:rPr>
+          <w:rFonts w:ascii="Times New Roman" w:hAnsi="Times New Roman" w:cs="Times New Roman"/>
+          <w:sz w:val="24"/>
+          <w:szCs w:val="24"/>
+        </w:rPr>
+        <w:t>salary_management.o</w:t>
+      </w:r>
+    </w:p>
+    <w:p>
+      <w:pPr>
+        <w:pStyle w:val="ListParagraph"/>
+        <w:spacing w:line="276" w:lineRule="auto"/>
+        <w:ind w:left="1080"/>
+        <w:rPr>
+          <w:rFonts w:ascii="Times New Roman" w:hAnsi="Times New Roman" w:cs="Times New Roman"/>
+          <w:sz w:val="24"/>
+          <w:szCs w:val="24"/>
+        </w:rPr>
+      </w:pPr>
+    </w:p>
+    <w:p>
+      <w:pPr>
+        <w:pStyle w:val="ListParagraph"/>
+        <w:spacing w:line="276" w:lineRule="auto"/>
+        <w:ind w:left="1080"/>
+        <w:rPr>
+          <w:rFonts w:ascii="Times New Roman" w:hAnsi="Times New Roman" w:cs="Times New Roman"/>
+          <w:sz w:val="24"/>
+          <w:szCs w:val="24"/>
+        </w:rPr>
+      </w:pPr>
+    </w:p>
+    <w:p>
+      <w:pPr>
+        <w:pStyle w:val="ListParagraph"/>
+        <w:numPr>
+          <w:ilvl w:val="0"/>
+          <w:numId w:val="5"/>
+        </w:numPr>
+        <w:spacing w:line="276" w:lineRule="auto"/>
+        <w:rPr>
+          <w:rFonts w:ascii="Times New Roman" w:hAnsi="Times New Roman" w:cs="Times New Roman"/>
+          <w:sz w:val="24"/>
+          <w:szCs w:val="24"/>
+        </w:rPr>
+      </w:pPr>
+      <w:r>
+        <w:rPr>
+          <w:rFonts w:ascii="Times New Roman" w:hAnsi="Times New Roman" w:cs="Times New Roman"/>
+          <w:b/>
+          <w:bCs/>
+          <w:sz w:val="24"/>
+          <w:szCs w:val="24"/>
+        </w:rPr>
+        <w:t>i</w:t>
+      </w:r>
+      <w:r>
+        <w:rPr>
+          <w:rFonts w:ascii="Times New Roman" w:hAnsi="Times New Roman" w:cs="Times New Roman"/>
+          <w:b/>
+          <w:bCs/>
+          <w:sz w:val="24"/>
+          <w:szCs w:val="24"/>
+        </w:rPr>
+        <w:t>nclude:</w:t>
+      </w:r>
+      <w:r>
+        <w:rPr>
+          <w:rFonts w:ascii="Times New Roman" w:hAnsi="Times New Roman" w:cs="Times New Roman"/>
+          <w:sz w:val="24"/>
+          <w:szCs w:val="24"/>
+        </w:rPr>
+        <w:t xml:space="preserve"> It contains all the header files included in the project.</w:t>
+      </w:r>
+    </w:p>
+    <w:p>
+      <w:pPr>
+        <w:pStyle w:val="ListParagraph"/>
+        <w:numPr>
+          <w:ilvl w:val="0"/>
+          <w:numId w:val="9"/>
+        </w:numPr>
+        <w:spacing w:line="276" w:lineRule="auto"/>
+        <w:rPr>
+          <w:rFonts w:ascii="Times New Roman" w:hAnsi="Times New Roman" w:cs="Times New Roman"/>
+          <w:sz w:val="24"/>
+          <w:szCs w:val="24"/>
+        </w:rPr>
+      </w:pPr>
+      <w:r>
+        <w:rPr>
+          <w:rFonts w:ascii="Times New Roman" w:hAnsi="Times New Roman" w:cs="Times New Roman"/>
+          <w:sz w:val="24"/>
+          <w:szCs w:val="24"/>
+        </w:rPr>
+        <w:t>admin_attendance.h</w:t>
+      </w:r>
+    </w:p>
+    <w:p>
+      <w:pPr>
+        <w:pStyle w:val="ListParagraph"/>
+        <w:numPr>
+          <w:ilvl w:val="0"/>
+          <w:numId w:val="9"/>
+        </w:numPr>
+        <w:spacing w:line="276" w:lineRule="auto"/>
+        <w:rPr>
+          <w:rFonts w:ascii="Times New Roman" w:hAnsi="Times New Roman" w:cs="Times New Roman"/>
+          <w:sz w:val="24"/>
+          <w:szCs w:val="24"/>
+        </w:rPr>
+      </w:pPr>
+      <w:r>
+        <w:rPr>
+          <w:rFonts w:ascii="Times New Roman" w:hAnsi="Times New Roman" w:cs="Times New Roman"/>
+          <w:sz w:val="24"/>
+          <w:szCs w:val="24"/>
+        </w:rPr>
+        <w:lastRenderedPageBreak/>
+        <w:t>attendance_display.h</w:t>
+      </w:r>
+    </w:p>
+    <w:p>
+      <w:pPr>
+        <w:pStyle w:val="ListParagraph"/>
+        <w:numPr>
+          <w:ilvl w:val="0"/>
+          <w:numId w:val="9"/>
+        </w:numPr>
+        <w:spacing w:line="276" w:lineRule="auto"/>
+        <w:rPr>
+          <w:rFonts w:ascii="Times New Roman" w:hAnsi="Times New Roman" w:cs="Times New Roman"/>
+          <w:sz w:val="24"/>
+          <w:szCs w:val="24"/>
+        </w:rPr>
+      </w:pPr>
+      <w:r>
+        <w:rPr>
+          <w:rFonts w:ascii="Times New Roman" w:hAnsi="Times New Roman" w:cs="Times New Roman"/>
+          <w:sz w:val="24"/>
+          <w:szCs w:val="24"/>
+        </w:rPr>
+        <w:t>employee.h</w:t>
+      </w:r>
+    </w:p>
+    <w:p>
+      <w:pPr>
+        <w:pStyle w:val="ListParagraph"/>
+        <w:numPr>
+          <w:ilvl w:val="0"/>
+          <w:numId w:val="9"/>
+        </w:numPr>
+        <w:spacing w:line="276" w:lineRule="auto"/>
+        <w:rPr>
+          <w:rFonts w:ascii="Times New Roman" w:hAnsi="Times New Roman" w:cs="Times New Roman"/>
+          <w:sz w:val="24"/>
+          <w:szCs w:val="24"/>
+        </w:rPr>
+      </w:pPr>
+      <w:r>
+        <w:rPr>
+          <w:rFonts w:ascii="Times New Roman" w:hAnsi="Times New Roman" w:cs="Times New Roman"/>
+          <w:sz w:val="24"/>
+          <w:szCs w:val="24"/>
+        </w:rPr>
+        <w:t>employee_management.h</w:t>
+      </w:r>
+    </w:p>
+    <w:p>
+      <w:pPr>
+        <w:pStyle w:val="ListParagraph"/>
+        <w:numPr>
+          <w:ilvl w:val="0"/>
+          <w:numId w:val="9"/>
+        </w:numPr>
+        <w:spacing w:line="276" w:lineRule="auto"/>
+        <w:rPr>
+          <w:rFonts w:ascii="Times New Roman" w:hAnsi="Times New Roman" w:cs="Times New Roman"/>
+          <w:sz w:val="24"/>
+          <w:szCs w:val="24"/>
+        </w:rPr>
+      </w:pPr>
+      <w:r>
+        <w:rPr>
+          <w:rFonts w:ascii="Times New Roman" w:hAnsi="Times New Roman" w:cs="Times New Roman"/>
+          <w:sz w:val="24"/>
+          <w:szCs w:val="24"/>
+        </w:rPr>
+        <w:t>employee_personal_dtl_management.h</w:t>
+      </w:r>
+    </w:p>
+    <w:p>
+      <w:pPr>
+        <w:pStyle w:val="ListParagraph"/>
+        <w:numPr>
+          <w:ilvl w:val="0"/>
+          <w:numId w:val="9"/>
+        </w:numPr>
+        <w:spacing w:line="276" w:lineRule="auto"/>
+        <w:rPr>
+          <w:rFonts w:ascii="Times New Roman" w:hAnsi="Times New Roman" w:cs="Times New Roman"/>
+          <w:sz w:val="24"/>
+          <w:szCs w:val="24"/>
+        </w:rPr>
+      </w:pPr>
+      <w:r>
+        <w:rPr>
+          <w:rFonts w:ascii="Times New Roman" w:hAnsi="Times New Roman" w:cs="Times New Roman"/>
+          <w:sz w:val="24"/>
+          <w:szCs w:val="24"/>
+        </w:rPr>
+        <w:t>manager_dept_management.h</w:t>
+      </w:r>
+    </w:p>
+    <w:p>
+      <w:pPr>
+        <w:pStyle w:val="ListParagraph"/>
+        <w:numPr>
+          <w:ilvl w:val="0"/>
+          <w:numId w:val="9"/>
+        </w:numPr>
+        <w:spacing w:line="276" w:lineRule="auto"/>
+        <w:rPr>
+          <w:rFonts w:ascii="Times New Roman" w:hAnsi="Times New Roman" w:cs="Times New Roman"/>
+          <w:sz w:val="24"/>
+          <w:szCs w:val="24"/>
+        </w:rPr>
+      </w:pPr>
+      <w:r>
+        <w:rPr>
+          <w:rFonts w:ascii="Times New Roman" w:hAnsi="Times New Roman" w:cs="Times New Roman"/>
+          <w:sz w:val="24"/>
+          <w:szCs w:val="24"/>
+        </w:rPr>
+        <w:t>v</w:t>
+      </w:r>
+      <w:r>
+        <w:rPr>
+          <w:rFonts w:ascii="Times New Roman" w:hAnsi="Times New Roman" w:cs="Times New Roman"/>
+          <w:sz w:val="24"/>
+          <w:szCs w:val="24"/>
+        </w:rPr>
+        <w:t>alidation.h</w:t>
+      </w:r>
+    </w:p>
+    <w:p>
+      <w:pPr>
+        <w:pStyle w:val="ListParagraph"/>
+        <w:numPr>
+          <w:ilvl w:val="0"/>
+          <w:numId w:val="9"/>
+        </w:numPr>
+        <w:spacing w:line="276" w:lineRule="auto"/>
+        <w:rPr>
+          <w:rFonts w:ascii="Times New Roman" w:hAnsi="Times New Roman" w:cs="Times New Roman"/>
+          <w:sz w:val="24"/>
+          <w:szCs w:val="24"/>
+        </w:rPr>
+      </w:pPr>
+      <w:r>
+        <w:rPr>
+          <w:rFonts w:ascii="Times New Roman" w:hAnsi="Times New Roman" w:cs="Times New Roman"/>
+          <w:sz w:val="24"/>
+          <w:szCs w:val="24"/>
+        </w:rPr>
+        <w:t>salary_management.h</w:t>
+      </w:r>
+    </w:p>
+    <w:p>
+      <w:pPr>
+        <w:pStyle w:val="ListParagraph"/>
+        <w:spacing w:line="276" w:lineRule="auto"/>
+        <w:ind w:left="1080"/>
+        <w:rPr>
+          <w:rFonts w:ascii="Times New Roman" w:hAnsi="Times New Roman" w:cs="Times New Roman"/>
+          <w:sz w:val="24"/>
+          <w:szCs w:val="24"/>
+        </w:rPr>
+      </w:pPr>
+    </w:p>
+    <w:p>
+      <w:pPr>
+        <w:pStyle w:val="ListParagraph"/>
+        <w:numPr>
+          <w:ilvl w:val="0"/>
+          <w:numId w:val="5"/>
+        </w:numPr>
+        <w:spacing w:line="276" w:lineRule="auto"/>
+        <w:rPr>
+          <w:rFonts w:ascii="Times New Roman" w:hAnsi="Times New Roman" w:cs="Times New Roman"/>
+          <w:sz w:val="24"/>
+          <w:szCs w:val="24"/>
+        </w:rPr>
+      </w:pPr>
+      <w:r>
+        <w:rPr>
+          <w:rFonts w:ascii="Times New Roman" w:hAnsi="Times New Roman" w:cs="Times New Roman"/>
+          <w:b/>
+          <w:bCs/>
+          <w:sz w:val="24"/>
+          <w:szCs w:val="24"/>
+        </w:rPr>
+        <w:t>lib:</w:t>
+      </w:r>
+      <w:r>
+        <w:rPr>
+          <w:rFonts w:ascii="Times New Roman" w:hAnsi="Times New Roman" w:cs="Times New Roman"/>
+          <w:sz w:val="24"/>
+          <w:szCs w:val="24"/>
+        </w:rPr>
+        <w:t xml:space="preserve"> It has following dll files:</w:t>
+      </w:r>
+    </w:p>
+    <w:p>
+      <w:pPr>
+        <w:pStyle w:val="ListParagraph"/>
+        <w:numPr>
+          <w:ilvl w:val="0"/>
+          <w:numId w:val="11"/>
+        </w:numPr>
+        <w:spacing w:line="276" w:lineRule="auto"/>
+        <w:rPr>
+          <w:rFonts w:ascii="Times New Roman" w:hAnsi="Times New Roman" w:cs="Times New Roman"/>
+          <w:sz w:val="24"/>
+          <w:szCs w:val="24"/>
+        </w:rPr>
+      </w:pPr>
+      <w:r>
+        <w:rPr>
+          <w:rFonts w:ascii="Times New Roman" w:hAnsi="Times New Roman" w:cs="Times New Roman"/>
+          <w:sz w:val="24"/>
+          <w:szCs w:val="24"/>
+        </w:rPr>
+        <w:t>libmysql.dll</w:t>
+      </w:r>
+    </w:p>
+    <w:p>
+      <w:pPr>
+        <w:pStyle w:val="ListParagraph"/>
+        <w:spacing w:line="276" w:lineRule="auto"/>
+        <w:ind w:left="1080"/>
+        <w:rPr>
+          <w:rFonts w:ascii="Times New Roman" w:hAnsi="Times New Roman" w:cs="Times New Roman"/>
+          <w:sz w:val="24"/>
+          <w:szCs w:val="24"/>
+        </w:rPr>
+      </w:pPr>
+    </w:p>
+    <w:p>
+      <w:pPr>
+        <w:pStyle w:val="ListParagraph"/>
+        <w:numPr>
+          <w:ilvl w:val="0"/>
+          <w:numId w:val="5"/>
+        </w:numPr>
+        <w:spacing w:line="276" w:lineRule="auto"/>
+        <w:rPr>
+          <w:rFonts w:ascii="Times New Roman" w:hAnsi="Times New Roman" w:cs="Times New Roman"/>
+          <w:sz w:val="24"/>
+          <w:szCs w:val="24"/>
+        </w:rPr>
+      </w:pPr>
+      <w:r>
+        <w:rPr>
+          <w:rFonts w:ascii="Times New Roman" w:hAnsi="Times New Roman" w:cs="Times New Roman"/>
+          <w:b/>
+          <w:bCs/>
+          <w:sz w:val="24"/>
+          <w:szCs w:val="24"/>
+        </w:rPr>
+        <w:t>s</w:t>
+      </w:r>
+      <w:r>
+        <w:rPr>
+          <w:rFonts w:ascii="Times New Roman" w:hAnsi="Times New Roman" w:cs="Times New Roman"/>
+          <w:b/>
+          <w:bCs/>
+          <w:sz w:val="24"/>
+          <w:szCs w:val="24"/>
+        </w:rPr>
+        <w:t>rc:</w:t>
+      </w:r>
+      <w:r>
+        <w:rPr>
+          <w:rFonts w:ascii="Times New Roman" w:hAnsi="Times New Roman" w:cs="Times New Roman"/>
+          <w:sz w:val="24"/>
+          <w:szCs w:val="24"/>
+        </w:rPr>
+        <w:t xml:space="preserve"> It has following .c files:</w:t>
+      </w:r>
+    </w:p>
+    <w:p>
+      <w:pPr>
+        <w:pStyle w:val="ListParagraph"/>
+        <w:numPr>
+          <w:ilvl w:val="0"/>
+          <w:numId w:val="12"/>
+        </w:numPr>
+        <w:spacing w:line="276" w:lineRule="auto"/>
+        <w:rPr>
+          <w:rFonts w:ascii="Times New Roman" w:hAnsi="Times New Roman" w:cs="Times New Roman"/>
+          <w:sz w:val="24"/>
+          <w:szCs w:val="24"/>
+        </w:rPr>
+      </w:pPr>
+      <w:r>
+        <w:rPr>
+          <w:rFonts w:ascii="Times New Roman" w:hAnsi="Times New Roman" w:cs="Times New Roman"/>
+          <w:sz w:val="24"/>
+          <w:szCs w:val="24"/>
+        </w:rPr>
+        <w:t>admin_attend_mgmt.</w:t>
+      </w:r>
+      <w:r>
+        <w:rPr>
+          <w:rFonts w:ascii="Times New Roman" w:hAnsi="Times New Roman" w:cs="Times New Roman"/>
+          <w:sz w:val="24"/>
+          <w:szCs w:val="24"/>
+        </w:rPr>
+        <w:t>c</w:t>
+      </w:r>
+    </w:p>
+    <w:p>
+      <w:pPr>
+        <w:pStyle w:val="ListParagraph"/>
+        <w:numPr>
+          <w:ilvl w:val="0"/>
+          <w:numId w:val="12"/>
+        </w:numPr>
+        <w:spacing w:line="276" w:lineRule="auto"/>
+        <w:rPr>
+          <w:rFonts w:ascii="Times New Roman" w:hAnsi="Times New Roman" w:cs="Times New Roman"/>
+          <w:sz w:val="24"/>
+          <w:szCs w:val="24"/>
+        </w:rPr>
+      </w:pPr>
+      <w:r>
+        <w:rPr>
+          <w:rFonts w:ascii="Times New Roman" w:hAnsi="Times New Roman" w:cs="Times New Roman"/>
+          <w:sz w:val="24"/>
+          <w:szCs w:val="24"/>
+        </w:rPr>
+        <w:t>admin_dept_management.</w:t>
+      </w:r>
+      <w:r>
+        <w:rPr>
+          <w:rFonts w:ascii="Times New Roman" w:hAnsi="Times New Roman" w:cs="Times New Roman"/>
+          <w:sz w:val="24"/>
+          <w:szCs w:val="24"/>
+        </w:rPr>
+        <w:t>c</w:t>
+      </w:r>
+    </w:p>
+    <w:p>
+      <w:pPr>
+        <w:pStyle w:val="ListParagraph"/>
+        <w:numPr>
+          <w:ilvl w:val="0"/>
+          <w:numId w:val="12"/>
+        </w:numPr>
+        <w:spacing w:line="276" w:lineRule="auto"/>
+        <w:rPr>
+          <w:rFonts w:ascii="Times New Roman" w:hAnsi="Times New Roman" w:cs="Times New Roman"/>
+          <w:sz w:val="24"/>
+          <w:szCs w:val="24"/>
+        </w:rPr>
+      </w:pPr>
+      <w:r>
+        <w:rPr>
+          <w:rFonts w:ascii="Times New Roman" w:hAnsi="Times New Roman" w:cs="Times New Roman"/>
+          <w:sz w:val="24"/>
+          <w:szCs w:val="24"/>
+        </w:rPr>
+        <w:t>attendance_display.</w:t>
+      </w:r>
+      <w:r>
+        <w:rPr>
+          <w:rFonts w:ascii="Times New Roman" w:hAnsi="Times New Roman" w:cs="Times New Roman"/>
+          <w:sz w:val="24"/>
+          <w:szCs w:val="24"/>
+        </w:rPr>
+        <w:t>c</w:t>
+      </w:r>
+    </w:p>
+    <w:p>
+      <w:pPr>
+        <w:pStyle w:val="ListParagraph"/>
+        <w:numPr>
+          <w:ilvl w:val="0"/>
+          <w:numId w:val="12"/>
+        </w:numPr>
+        <w:spacing w:line="276" w:lineRule="auto"/>
+        <w:rPr>
+          <w:rFonts w:ascii="Times New Roman" w:hAnsi="Times New Roman" w:cs="Times New Roman"/>
+          <w:sz w:val="24"/>
+          <w:szCs w:val="24"/>
+        </w:rPr>
+      </w:pPr>
+      <w:r>
+        <w:rPr>
+          <w:rFonts w:ascii="Times New Roman" w:hAnsi="Times New Roman" w:cs="Times New Roman"/>
+          <w:sz w:val="24"/>
+          <w:szCs w:val="24"/>
+        </w:rPr>
+        <w:t>employee.</w:t>
+      </w:r>
+      <w:r>
+        <w:rPr>
+          <w:rFonts w:ascii="Times New Roman" w:hAnsi="Times New Roman" w:cs="Times New Roman"/>
+          <w:sz w:val="24"/>
+          <w:szCs w:val="24"/>
+        </w:rPr>
+        <w:t>c</w:t>
+      </w:r>
+    </w:p>
+    <w:p>
+      <w:pPr>
+        <w:pStyle w:val="ListParagraph"/>
+        <w:numPr>
+          <w:ilvl w:val="0"/>
+          <w:numId w:val="12"/>
+        </w:numPr>
+        <w:spacing w:line="276" w:lineRule="auto"/>
+        <w:rPr>
+          <w:rFonts w:ascii="Times New Roman" w:hAnsi="Times New Roman" w:cs="Times New Roman"/>
+          <w:sz w:val="24"/>
+          <w:szCs w:val="24"/>
+        </w:rPr>
+      </w:pPr>
+      <w:r>
+        <w:rPr>
+          <w:rFonts w:ascii="Times New Roman" w:hAnsi="Times New Roman" w:cs="Times New Roman"/>
+          <w:sz w:val="24"/>
+          <w:szCs w:val="24"/>
+        </w:rPr>
+        <w:t>employee_attdnce_management.</w:t>
+      </w:r>
+      <w:r>
+        <w:rPr>
+          <w:rFonts w:ascii="Times New Roman" w:hAnsi="Times New Roman" w:cs="Times New Roman"/>
+          <w:sz w:val="24"/>
+          <w:szCs w:val="24"/>
+        </w:rPr>
+        <w:t>c</w:t>
+      </w:r>
+    </w:p>
+    <w:p>
+      <w:pPr>
+        <w:pStyle w:val="ListParagraph"/>
+        <w:numPr>
+          <w:ilvl w:val="0"/>
+          <w:numId w:val="12"/>
+        </w:numPr>
+        <w:spacing w:line="276" w:lineRule="auto"/>
+        <w:rPr>
+          <w:rFonts w:ascii="Times New Roman" w:hAnsi="Times New Roman" w:cs="Times New Roman"/>
+          <w:sz w:val="24"/>
+          <w:szCs w:val="24"/>
+        </w:rPr>
+      </w:pPr>
+      <w:r>
+        <w:rPr>
+          <w:rFonts w:ascii="Times New Roman" w:hAnsi="Times New Roman" w:cs="Times New Roman"/>
+          <w:sz w:val="24"/>
+          <w:szCs w:val="24"/>
+        </w:rPr>
+        <w:t>employee_management.</w:t>
+      </w:r>
+      <w:r>
+        <w:rPr>
+          <w:rFonts w:ascii="Times New Roman" w:hAnsi="Times New Roman" w:cs="Times New Roman"/>
+          <w:sz w:val="24"/>
+          <w:szCs w:val="24"/>
+        </w:rPr>
+        <w:t>c</w:t>
+      </w:r>
+    </w:p>
+    <w:p>
+      <w:pPr>
+        <w:pStyle w:val="ListParagraph"/>
+        <w:numPr>
+          <w:ilvl w:val="0"/>
+          <w:numId w:val="12"/>
+        </w:numPr>
+        <w:spacing w:line="276" w:lineRule="auto"/>
+        <w:rPr>
+          <w:rFonts w:ascii="Times New Roman" w:hAnsi="Times New Roman" w:cs="Times New Roman"/>
+          <w:sz w:val="24"/>
+          <w:szCs w:val="24"/>
+        </w:rPr>
+      </w:pPr>
+      <w:r>
+        <w:rPr>
+          <w:rFonts w:ascii="Times New Roman" w:hAnsi="Times New Roman" w:cs="Times New Roman"/>
+          <w:sz w:val="24"/>
+          <w:szCs w:val="24"/>
+        </w:rPr>
+        <w:t>employee_personal_dtl_management.</w:t>
+      </w:r>
+      <w:r>
+        <w:rPr>
+          <w:rFonts w:ascii="Times New Roman" w:hAnsi="Times New Roman" w:cs="Times New Roman"/>
+          <w:sz w:val="24"/>
+          <w:szCs w:val="24"/>
+        </w:rPr>
+        <w:t>c</w:t>
+      </w:r>
+    </w:p>
+    <w:p>
+      <w:pPr>
+        <w:pStyle w:val="ListParagraph"/>
+        <w:numPr>
+          <w:ilvl w:val="0"/>
+          <w:numId w:val="12"/>
+        </w:numPr>
+        <w:spacing w:line="276" w:lineRule="auto"/>
+        <w:rPr>
+          <w:rFonts w:ascii="Times New Roman" w:hAnsi="Times New Roman" w:cs="Times New Roman"/>
+          <w:sz w:val="24"/>
+          <w:szCs w:val="24"/>
+        </w:rPr>
+      </w:pPr>
+      <w:r>
+        <w:rPr>
+          <w:rFonts w:ascii="Times New Roman" w:hAnsi="Times New Roman" w:cs="Times New Roman"/>
+          <w:sz w:val="24"/>
+          <w:szCs w:val="24"/>
+        </w:rPr>
+        <w:t>Main.</w:t>
+      </w:r>
+      <w:r>
+        <w:rPr>
+          <w:rFonts w:ascii="Times New Roman" w:hAnsi="Times New Roman" w:cs="Times New Roman"/>
+          <w:sz w:val="24"/>
+          <w:szCs w:val="24"/>
+        </w:rPr>
+        <w:t>c</w:t>
+      </w:r>
+    </w:p>
+    <w:p>
+      <w:pPr>
+        <w:pStyle w:val="ListParagraph"/>
+        <w:numPr>
+          <w:ilvl w:val="0"/>
+          <w:numId w:val="12"/>
+        </w:numPr>
+        <w:spacing w:line="276" w:lineRule="auto"/>
+        <w:rPr>
+          <w:rFonts w:ascii="Times New Roman" w:hAnsi="Times New Roman" w:cs="Times New Roman"/>
+          <w:sz w:val="24"/>
+          <w:szCs w:val="24"/>
+        </w:rPr>
+      </w:pPr>
+      <w:r>
+        <w:rPr>
+          <w:rFonts w:ascii="Times New Roman" w:hAnsi="Times New Roman" w:cs="Times New Roman"/>
+          <w:sz w:val="24"/>
+          <w:szCs w:val="24"/>
+        </w:rPr>
+        <w:t>m</w:t>
+      </w:r>
+      <w:r>
+        <w:rPr>
+          <w:rFonts w:ascii="Times New Roman" w:hAnsi="Times New Roman" w:cs="Times New Roman"/>
+          <w:sz w:val="24"/>
+          <w:szCs w:val="24"/>
+        </w:rPr>
+        <w:t>anager_dept_management.</w:t>
+      </w:r>
+      <w:r>
+        <w:rPr>
+          <w:rFonts w:ascii="Times New Roman" w:hAnsi="Times New Roman" w:cs="Times New Roman"/>
+          <w:sz w:val="24"/>
+          <w:szCs w:val="24"/>
+        </w:rPr>
+        <w:t>c</w:t>
+      </w:r>
+    </w:p>
+    <w:p>
+      <w:pPr>
+        <w:pStyle w:val="ListParagraph"/>
+        <w:numPr>
+          <w:ilvl w:val="0"/>
+          <w:numId w:val="12"/>
+        </w:numPr>
+        <w:spacing w:line="276" w:lineRule="auto"/>
+        <w:rPr>
+          <w:rFonts w:ascii="Times New Roman" w:hAnsi="Times New Roman" w:cs="Times New Roman"/>
+          <w:sz w:val="24"/>
+          <w:szCs w:val="24"/>
+        </w:rPr>
+      </w:pPr>
+      <w:r>
+        <w:rPr>
+          <w:rFonts w:ascii="Times New Roman" w:hAnsi="Times New Roman" w:cs="Times New Roman"/>
+          <w:sz w:val="24"/>
+          <w:szCs w:val="24"/>
+        </w:rPr>
+        <w:t>v</w:t>
+      </w:r>
+      <w:r>
+        <w:rPr>
+          <w:rFonts w:ascii="Times New Roman" w:hAnsi="Times New Roman" w:cs="Times New Roman"/>
+          <w:sz w:val="24"/>
+          <w:szCs w:val="24"/>
+        </w:rPr>
+        <w:t>alidation.</w:t>
+      </w:r>
+      <w:r>
+        <w:rPr>
+          <w:rFonts w:ascii="Times New Roman" w:hAnsi="Times New Roman" w:cs="Times New Roman"/>
+          <w:sz w:val="24"/>
+          <w:szCs w:val="24"/>
+        </w:rPr>
+        <w:t>c</w:t>
+      </w:r>
+    </w:p>
+    <w:p>
+      <w:pPr>
+        <w:pStyle w:val="ListParagraph"/>
+        <w:numPr>
+          <w:ilvl w:val="0"/>
+          <w:numId w:val="12"/>
+        </w:numPr>
+        <w:spacing w:line="276" w:lineRule="auto"/>
+        <w:rPr>
+          <w:rFonts w:ascii="Times New Roman" w:hAnsi="Times New Roman" w:cs="Times New Roman"/>
+          <w:sz w:val="24"/>
+          <w:szCs w:val="24"/>
+        </w:rPr>
+      </w:pPr>
+      <w:r>
+        <w:rPr>
+          <w:rFonts w:ascii="Times New Roman" w:hAnsi="Times New Roman" w:cs="Times New Roman"/>
+          <w:sz w:val="24"/>
+          <w:szCs w:val="24"/>
+        </w:rPr>
+        <w:t>leave_request.c</w:t>
+      </w:r>
+    </w:p>
+    <w:p>
+      <w:pPr>
+        <w:pStyle w:val="ListParagraph"/>
+        <w:numPr>
+          <w:ilvl w:val="0"/>
+          <w:numId w:val="12"/>
+        </w:numPr>
+        <w:spacing w:line="276" w:lineRule="auto"/>
+        <w:rPr>
+          <w:rFonts w:ascii="Times New Roman" w:hAnsi="Times New Roman" w:cs="Times New Roman"/>
+          <w:sz w:val="24"/>
+          <w:szCs w:val="24"/>
+        </w:rPr>
+      </w:pPr>
+      <w:r>
+        <w:rPr>
+          <w:rFonts w:ascii="Times New Roman" w:hAnsi="Times New Roman" w:cs="Times New Roman"/>
+          <w:sz w:val="24"/>
+          <w:szCs w:val="24"/>
+        </w:rPr>
+        <w:t>salary_management.c</w:t>
+      </w:r>
+    </w:p>
+    <w:p>
+      <w:pPr>
+        <w:pStyle w:val="ListParagraph"/>
+        <w:spacing w:line="276" w:lineRule="auto"/>
+        <w:rPr>
+          <w:rFonts w:ascii="Times New Roman" w:hAnsi="Times New Roman" w:cs="Times New Roman"/>
+          <w:sz w:val="24"/>
+          <w:szCs w:val="24"/>
+        </w:rPr>
+      </w:pPr>
+    </w:p>
+    <w:p>
+      <w:pPr>
+        <w:pStyle w:val="ListParagraph"/>
+        <w:numPr>
+          <w:ilvl w:val="0"/>
+          <w:numId w:val="5"/>
+        </w:numPr>
+        <w:spacing w:line="276" w:lineRule="auto"/>
+        <w:rPr>
+          <w:rFonts w:ascii="Times New Roman" w:hAnsi="Times New Roman" w:cs="Times New Roman"/>
+          <w:sz w:val="24"/>
+          <w:szCs w:val="24"/>
+        </w:rPr>
+      </w:pPr>
+      <w:r>
+        <w:rPr>
+          <w:rFonts w:ascii="Times New Roman" w:hAnsi="Times New Roman" w:cs="Times New Roman"/>
+          <w:b/>
+          <w:bCs/>
+          <w:sz w:val="24"/>
+          <w:szCs w:val="24"/>
+        </w:rPr>
+        <w:t>t</w:t>
+      </w:r>
+      <w:r>
+        <w:rPr>
+          <w:rFonts w:ascii="Times New Roman" w:hAnsi="Times New Roman" w:cs="Times New Roman"/>
+          <w:b/>
+          <w:bCs/>
+          <w:sz w:val="24"/>
+          <w:szCs w:val="24"/>
+        </w:rPr>
+        <w:t>est:</w:t>
+      </w:r>
+      <w:r>
+        <w:rPr>
+          <w:rFonts w:ascii="Times New Roman" w:hAnsi="Times New Roman" w:cs="Times New Roman"/>
+          <w:sz w:val="24"/>
+          <w:szCs w:val="24"/>
+        </w:rPr>
+        <w:t xml:space="preserve"> It has following files:</w:t>
+      </w:r>
+    </w:p>
+    <w:p>
+      <w:pPr>
+        <w:pStyle w:val="ListParagraph"/>
+        <w:numPr>
+          <w:ilvl w:val="0"/>
+          <w:numId w:val="15"/>
+        </w:numPr>
+        <w:spacing w:line="276" w:lineRule="auto"/>
+        <w:rPr>
+          <w:rFonts w:ascii="Times New Roman" w:hAnsi="Times New Roman" w:cs="Times New Roman"/>
+          <w:sz w:val="24"/>
+          <w:szCs w:val="24"/>
+        </w:rPr>
+      </w:pPr>
+      <w:r>
+        <w:rPr>
+          <w:rFonts w:ascii="Times New Roman" w:hAnsi="Times New Roman" w:cs="Times New Roman"/>
+          <w:sz w:val="24"/>
+          <w:szCs w:val="24"/>
+        </w:rPr>
+        <w:t>test.c</w:t>
+      </w:r>
     </w:p>
     <w:p>
       <w:pPr>
@@ -1887,7 +2415,9 @@
           <w:szCs w:val="40"/>
         </w:rPr>
       </w:pPr>
-      <w:r>
+    </w:p>
+    <w:p>
+      <w:pPr>
         <w:rPr>
           <w:rFonts w:ascii="Times New Roman" w:hAnsi="Times New Roman" w:cs="Times New Roman"/>
           <w:b/>
@@ -1895,8 +2425,66 @@
           <w:sz w:val="40"/>
           <w:szCs w:val="40"/>
         </w:rPr>
-        <w:t>Flow diagram:</w:t>
-      </w:r>
+      </w:pPr>
+    </w:p>
+    <w:p>
+      <w:pPr>
+        <w:rPr>
+          <w:rFonts w:ascii="Times New Roman" w:hAnsi="Times New Roman" w:cs="Times New Roman"/>
+          <w:b/>
+          <w:bCs/>
+          <w:sz w:val="40"/>
+          <w:szCs w:val="40"/>
+        </w:rPr>
+      </w:pPr>
+    </w:p>
+    <w:p>
+      <w:pPr>
+        <w:rPr>
+          <w:rFonts w:ascii="Times New Roman" w:hAnsi="Times New Roman" w:cs="Times New Roman"/>
+          <w:b/>
+          <w:bCs/>
+          <w:sz w:val="40"/>
+          <w:szCs w:val="40"/>
+        </w:rPr>
+      </w:pPr>
+    </w:p>
+    <w:p>
+      <w:pPr>
+        <w:jc w:val="center"/>
+        <w:rPr>
+          <w:rFonts w:ascii="Times New Roman" w:hAnsi="Times New Roman" w:cs="Times New Roman"/>
+          <w:b/>
+          <w:bCs/>
+          <w:sz w:val="40"/>
+          <w:szCs w:val="40"/>
+        </w:rPr>
+      </w:pPr>
+      <w:r>
+        <w:rPr>
+          <w:rFonts w:ascii="Times New Roman" w:hAnsi="Times New Roman" w:cs="Times New Roman"/>
+          <w:b/>
+          <w:bCs/>
+          <w:sz w:val="40"/>
+          <w:szCs w:val="40"/>
+        </w:rPr>
+        <w:lastRenderedPageBreak/>
+        <w:t>Flow diagram</w:t>
+      </w:r>
+      <w:bookmarkStart w:id="0" w:name="_GoBack"/>
+      <w:bookmarkEnd w:id="0"/>
+    </w:p>
+    <w:p>
+      <w:pPr>
+        <w:jc w:val="center"/>
+        <w:rPr>
+          <w:rFonts w:ascii="Times New Roman" w:hAnsi="Times New Roman" w:cs="Times New Roman"/>
+          <w:b/>
+          <w:bCs/>
+          <w:sz w:val="40"/>
+          <w:szCs w:val="40"/>
+        </w:rPr>
+      </w:pPr>
     </w:p>
     <w:p>
       <w:pPr>
@@ -2768,6 +3356,184 @@
     </w:lvl>
   </w:abstractNum>
   <w:abstractNum w:abstractNumId="8" w15:restartNumberingAfterBreak="0">
+    <w:nsid w:val="5CBA0865"/>
+    <w:multiLevelType w:val="hybridMultilevel"/>
+    <w:tmpl w:val="F3D00BC0"/>
+    <w:lvl w:ilvl="0" w:tplc="B6C430A0">
+      <w:start w:val="1"/>
+      <w:numFmt w:val="lowerLetter"/>
+      <w:lvlText w:val="%1)"/>
+      <w:lvlJc w:val="left"/>
+      <w:pPr>
+        <w:ind w:left="1080" w:hanging="360"/>
+      </w:pPr>
+      <w:rPr>
+        <w:rFonts w:hint="default"/>
+      </w:rPr>
+    </w:lvl>
+    <w:lvl w:ilvl="1" w:tplc="10090019" w:tentative="1">
+      <w:start w:val="1"/>
+      <w:numFmt w:val="lowerLetter"/>
+      <w:lvlText w:val="%2."/>
+      <w:lvlJc w:val="left"/>
+      <w:pPr>
+        <w:ind w:left="1800" w:hanging="360"/>
+      </w:pPr>
+    </w:lvl>
+    <w:lvl w:ilvl="2" w:tplc="1009001B" w:tentative="1">
+      <w:start w:val="1"/>
+      <w:numFmt w:val="lowerRoman"/>
+      <w:lvlText w:val="%3."/>
+      <w:lvlJc w:val="right"/>
+      <w:pPr>
+        <w:ind w:left="2520" w:hanging="180"/>
+      </w:pPr>
+    </w:lvl>
+    <w:lvl w:ilvl="3" w:tplc="1009000F" w:tentative="1">
+      <w:start w:val="1"/>
+      <w:numFmt w:val="decimal"/>
+      <w:lvlText w:val="%4."/>
+      <w:lvlJc w:val="left"/>
+      <w:pPr>
+        <w:ind w:left="3240" w:hanging="360"/>
+      </w:pPr>
+    </w:lvl>
+    <w:lvl w:ilvl="4" w:tplc="10090019" w:tentative="1">
+      <w:start w:val="1"/>
+      <w:numFmt w:val="lowerLetter"/>
+      <w:lvlText w:val="%5."/>
+      <w:lvlJc w:val="left"/>
+      <w:pPr>
+        <w:ind w:left="3960" w:hanging="360"/>
+      </w:pPr>
+    </w:lvl>
+    <w:lvl w:ilvl="5" w:tplc="1009001B" w:tentative="1">
+      <w:start w:val="1"/>
+      <w:numFmt w:val="lowerRoman"/>
+      <w:lvlText w:val="%6."/>
+      <w:lvlJc w:val="right"/>
+      <w:pPr>
+        <w:ind w:left="4680" w:hanging="180"/>
+      </w:pPr>
+    </w:lvl>
+    <w:lvl w:ilvl="6" w:tplc="1009000F" w:tentative="1">
+      <w:start w:val="1"/>
+      <w:numFmt w:val="decimal"/>
+      <w:lvlText w:val="%7."/>
+      <w:lvlJc w:val="left"/>
+      <w:pPr>
+        <w:ind w:left="5400" w:hanging="360"/>
+      </w:pPr>
+    </w:lvl>
+    <w:lvl w:ilvl="7" w:tplc="10090019" w:tentative="1">
+      <w:start w:val="1"/>
+      <w:numFmt w:val="lowerLetter"/>
+      <w:lvlText w:val="%8."/>
+      <w:lvlJc w:val="left"/>
+      <w:pPr>
+        <w:ind w:left="6120" w:hanging="360"/>
+      </w:pPr>
+    </w:lvl>
+    <w:lvl w:ilvl="8" w:tplc="1009001B" w:tentative="1">
+      <w:start w:val="1"/>
+      <w:numFmt w:val="lowerRoman"/>
+      <w:lvlText w:val="%9."/>
+      <w:lvlJc w:val="right"/>
+      <w:pPr>
+        <w:ind w:left="6840" w:hanging="180"/>
+      </w:pPr>
+    </w:lvl>
+  </w:abstractNum>
+  <w:abstractNum w:abstractNumId="9" w15:restartNumberingAfterBreak="0">
+    <w:nsid w:val="5DC17E2F"/>
+    <w:multiLevelType w:val="hybridMultilevel"/>
+    <w:tmpl w:val="8EB66124"/>
+    <w:lvl w:ilvl="0" w:tplc="4052F466">
+      <w:start w:val="1"/>
+      <w:numFmt w:val="lowerLetter"/>
+      <w:lvlText w:val="%1)"/>
+      <w:lvlJc w:val="left"/>
+      <w:pPr>
+        <w:ind w:left="1080" w:hanging="360"/>
+      </w:pPr>
+      <w:rPr>
+        <w:rFonts w:hint="default"/>
+      </w:rPr>
+    </w:lvl>
+    <w:lvl w:ilvl="1" w:tplc="10090019" w:tentative="1">
+      <w:start w:val="1"/>
+      <w:numFmt w:val="lowerLetter"/>
+      <w:lvlText w:val="%2."/>
+      <w:lvlJc w:val="left"/>
+      <w:pPr>
+        <w:ind w:left="1800" w:hanging="360"/>
+      </w:pPr>
+    </w:lvl>
+    <w:lvl w:ilvl="2" w:tplc="1009001B" w:tentative="1">
+      <w:start w:val="1"/>
+      <w:numFmt w:val="lowerRoman"/>
+      <w:lvlText w:val="%3."/>
+      <w:lvlJc w:val="right"/>
+      <w:pPr>
+        <w:ind w:left="2520" w:hanging="180"/>
+      </w:pPr>
+    </w:lvl>
+    <w:lvl w:ilvl="3" w:tplc="1009000F" w:tentative="1">
+      <w:start w:val="1"/>
+      <w:numFmt w:val="decimal"/>
+      <w:lvlText w:val="%4."/>
+      <w:lvlJc w:val="left"/>
+      <w:pPr>
+        <w:ind w:left="3240" w:hanging="360"/>
+      </w:pPr>
+    </w:lvl>
+    <w:lvl w:ilvl="4" w:tplc="10090019" w:tentative="1">
+      <w:start w:val="1"/>
+      <w:numFmt w:val="lowerLetter"/>
+      <w:lvlText w:val="%5."/>
+      <w:lvlJc w:val="left"/>
+      <w:pPr>
+        <w:ind w:left="3960" w:hanging="360"/>
+      </w:pPr>
+    </w:lvl>
+    <w:lvl w:ilvl="5" w:tplc="1009001B" w:tentative="1">
+      <w:start w:val="1"/>
+      <w:numFmt w:val="lowerRoman"/>
+      <w:lvlText w:val="%6."/>
+      <w:lvlJc w:val="right"/>
+      <w:pPr>
+        <w:ind w:left="4680" w:hanging="180"/>
+      </w:pPr>
+    </w:lvl>
+    <w:lvl w:ilvl="6" w:tplc="1009000F" w:tentative="1">
+      <w:start w:val="1"/>
+      <w:numFmt w:val="decimal"/>
+      <w:lvlText w:val="%7."/>
+      <w:lvlJc w:val="left"/>
+      <w:pPr>
+        <w:ind w:left="5400" w:hanging="360"/>
+      </w:pPr>
+    </w:lvl>
+    <w:lvl w:ilvl="7" w:tplc="10090019" w:tentative="1">
+      <w:start w:val="1"/>
+      <w:numFmt w:val="lowerLetter"/>
+      <w:lvlText w:val="%8."/>
+      <w:lvlJc w:val="left"/>
+      <w:pPr>
+        <w:ind w:left="6120" w:hanging="360"/>
+      </w:pPr>
+    </w:lvl>
+    <w:lvl w:ilvl="8" w:tplc="1009001B" w:tentative="1">
+      <w:start w:val="1"/>
+      <w:numFmt w:val="lowerRoman"/>
+      <w:lvlText w:val="%9."/>
+      <w:lvlJc w:val="right"/>
+      <w:pPr>
+        <w:ind w:left="6840" w:hanging="180"/>
+      </w:pPr>
+    </w:lvl>
+  </w:abstractNum>
+  <w:abstractNum w:abstractNumId="10" w15:restartNumberingAfterBreak="0">
     <w:nsid w:val="670B5AF5"/>
     <w:multiLevelType w:val="hybridMultilevel"/>
     <w:tmpl w:val="4774BD7A"/>
@@ -2856,7 +3622,7 @@
       </w:pPr>
     </w:lvl>
   </w:abstractNum>
-  <w:abstractNum w:abstractNumId="9" w15:restartNumberingAfterBreak="0">
+  <w:abstractNum w:abstractNumId="11" w15:restartNumberingAfterBreak="0">
     <w:nsid w:val="6F514E0B"/>
     <w:multiLevelType w:val="hybridMultilevel"/>
     <w:tmpl w:val="D9C4F3CC"/>
@@ -2945,7 +3711,96 @@
       </w:pPr>
     </w:lvl>
   </w:abstractNum>
-  <w:abstractNum w:abstractNumId="10" w15:restartNumberingAfterBreak="0">
+  <w:abstractNum w:abstractNumId="12" w15:restartNumberingAfterBreak="0">
+    <w:nsid w:val="701B10AE"/>
+    <w:multiLevelType w:val="hybridMultilevel"/>
+    <w:tmpl w:val="EDC40EBA"/>
+    <w:lvl w:ilvl="0" w:tplc="94F60AC0">
+      <w:start w:val="1"/>
+      <w:numFmt w:val="lowerLetter"/>
+      <w:lvlText w:val="%1)"/>
+      <w:lvlJc w:val="left"/>
+      <w:pPr>
+        <w:ind w:left="1080" w:hanging="360"/>
+      </w:pPr>
+      <w:rPr>
+        <w:rFonts w:hint="default"/>
+      </w:rPr>
+    </w:lvl>
+    <w:lvl w:ilvl="1" w:tplc="10090019" w:tentative="1">
+      <w:start w:val="1"/>
+      <w:numFmt w:val="lowerLetter"/>
+      <w:lvlText w:val="%2."/>
+      <w:lvlJc w:val="left"/>
+      <w:pPr>
+        <w:ind w:left="1800" w:hanging="360"/>
+      </w:pPr>
+    </w:lvl>
+    <w:lvl w:ilvl="2" w:tplc="1009001B" w:tentative="1">
+      <w:start w:val="1"/>
+      <w:numFmt w:val="lowerRoman"/>
+      <w:lvlText w:val="%3."/>
+      <w:lvlJc w:val="right"/>
+      <w:pPr>
+        <w:ind w:left="2520" w:hanging="180"/>
+      </w:pPr>
+    </w:lvl>
+    <w:lvl w:ilvl="3" w:tplc="1009000F" w:tentative="1">
+      <w:start w:val="1"/>
+      <w:numFmt w:val="decimal"/>
+      <w:lvlText w:val="%4."/>
+      <w:lvlJc w:val="left"/>
+      <w:pPr>
+        <w:ind w:left="3240" w:hanging="360"/>
+      </w:pPr>
+    </w:lvl>
+    <w:lvl w:ilvl="4" w:tplc="10090019" w:tentative="1">
+      <w:start w:val="1"/>
+      <w:numFmt w:val="lowerLetter"/>
+      <w:lvlText w:val="%5."/>
+      <w:lvlJc w:val="left"/>
+      <w:pPr>
+        <w:ind w:left="3960" w:hanging="360"/>
+      </w:pPr>
+    </w:lvl>
+    <w:lvl w:ilvl="5" w:tplc="1009001B" w:tentative="1">
+      <w:start w:val="1"/>
+      <w:numFmt w:val="lowerRoman"/>
+      <w:lvlText w:val="%6."/>
+      <w:lvlJc w:val="right"/>
+      <w:pPr>
+        <w:ind w:left="4680" w:hanging="180"/>
+      </w:pPr>
+    </w:lvl>
+    <w:lvl w:ilvl="6" w:tplc="1009000F" w:tentative="1">
+      <w:start w:val="1"/>
+      <w:numFmt w:val="decimal"/>
+      <w:lvlText w:val="%7."/>
+      <w:lvlJc w:val="left"/>
+      <w:pPr>
+        <w:ind w:left="5400" w:hanging="360"/>
+      </w:pPr>
+    </w:lvl>
+    <w:lvl w:ilvl="7" w:tplc="10090019" w:tentative="1">
+      <w:start w:val="1"/>
+      <w:numFmt w:val="lowerLetter"/>
+      <w:lvlText w:val="%8."/>
+      <w:lvlJc w:val="left"/>
+      <w:pPr>
+        <w:ind w:left="6120" w:hanging="360"/>
+      </w:pPr>
+    </w:lvl>
+    <w:lvl w:ilvl="8" w:tplc="1009001B" w:tentative="1">
+      <w:start w:val="1"/>
+      <w:numFmt w:val="lowerRoman"/>
+      <w:lvlText w:val="%9."/>
+      <w:lvlJc w:val="right"/>
+      <w:pPr>
+        <w:ind w:left="6840" w:hanging="180"/>
+      </w:pPr>
+    </w:lvl>
+  </w:abstractNum>
+  <w:abstractNum w:abstractNumId="13" w15:restartNumberingAfterBreak="0">
     <w:nsid w:val="73282503"/>
     <w:multiLevelType w:val="hybridMultilevel"/>
     <w:tmpl w:val="F962C1DC"/>
@@ -3035,7 +3890,7 @@
       </w:pPr>
     </w:lvl>
   </w:abstractNum>
-  <w:abstractNum w:abstractNumId="11" w15:restartNumberingAfterBreak="0">
+  <w:abstractNum w:abstractNumId="14" w15:restartNumberingAfterBreak="0">
     <w:nsid w:val="7E4C7E31"/>
     <w:multiLevelType w:val="hybridMultilevel"/>
     <w:tmpl w:val="0C184ADC"/>
@@ -3128,7 +3983,7 @@
     <w:abstractNumId w:val="4"/>
   </w:num>
   <w:num w:numId="2">
-    <w:abstractNumId w:val="11"/>
+    <w:abstractNumId w:val="14"/>
   </w:num>
   <w:num w:numId="3">
     <w:abstractNumId w:val="1"/>
@@ -3137,10 +3992,10 @@
     <w:abstractNumId w:val="0"/>
   </w:num>
   <w:num w:numId="5">
-    <w:abstractNumId w:val="10"/>
+    <w:abstractNumId w:val="13"/>
   </w:num>
   <w:num w:numId="6">
-    <w:abstractNumId w:val="8"/>
+    <w:abstractNumId w:val="10"/>
   </w:num>
   <w:num w:numId="7">
     <w:abstractNumId w:val="6"/>
@@ -3155,10 +4010,19 @@
     <w:abstractNumId w:val="2"/>
   </w:num>
   <w:num w:numId="11">
-    <w:abstractNumId w:val="9"/>
+    <w:abstractNumId w:val="11"/>
   </w:num>
   <w:num w:numId="12">
     <w:abstractNumId w:val="7"/>
+  </w:num>
+  <w:num w:numId="13">
+    <w:abstractNumId w:val="9"/>
+  </w:num>
+  <w:num w:numId="14">
+    <w:abstractNumId w:val="12"/>
+  </w:num>
+  <w:num w:numId="15">
+    <w:abstractNumId w:val="8"/>
   </w:num>
 </w:numbering>
 </file>
@@ -3180,7 +4044,7 @@
       </w:pPr>
     </w:pPrDefault>
   </w:docDefaults>
-  <w:latentStyles w:defLockedState="0" w:defUIPriority="99" w:defSemiHidden="0" w:defUnhideWhenUsed="0" w:defQFormat="0" w:count="376">
+  <w:latentStyles w:defLockedState="0" w:defUIPriority="99" w:defSemiHidden="0" w:defUnhideWhenUsed="0" w:defQFormat="0" w:count="377">
     <w:lsdException w:name="Normal" w:uiPriority="0" w:qFormat="1"/>
     <w:lsdException w:name="heading 1" w:uiPriority="9" w:qFormat="1"/>
     <w:lsdException w:name="heading 2" w:semiHidden="1" w:uiPriority="9" w:unhideWhenUsed="1" w:qFormat="1"/>
@@ -3554,6 +4418,7 @@
     <w:lsdException w:name="Hashtag" w:semiHidden="1" w:unhideWhenUsed="1"/>
     <w:lsdException w:name="Unresolved Mention" w:semiHidden="1" w:unhideWhenUsed="1"/>
     <w:lsdException w:name="Smart Link" w:semiHidden="1" w:unhideWhenUsed="1"/>
+    <w:lsdException w:name="Smart Link Error" w:semiHidden="1" w:unhideWhenUsed="1"/>
   </w:latentStyles>
   <w:style w:type="paragraph" w:default="1" w:styleId="Normal">
     <w:name w:val="Normal"/>
@@ -3562,6 +4427,7 @@
   <w:style w:type="character" w:default="1" w:styleId="DefaultParagraphFont">
     <w:name w:val="Default Paragraph Font"/>
     <w:uiPriority w:val="1"/>
+    <w:semiHidden/>
     <w:unhideWhenUsed/>
   </w:style>
   <w:style w:type="table" w:default="1" w:styleId="TableNormal">

</xml_diff>

<commit_message>
Updated Doxigen,comments for new functions,MYSQL script
</commit_message>
<xml_diff>
--- a/doc/developer_guide.docx
+++ b/doc/developer_guide.docx
@@ -777,13 +777,245 @@
       <w:r>
         <w:rPr>
           <w:rFonts w:ascii="Times New Roman" w:hAnsi="Times New Roman" w:cs="Times New Roman"/>
+          <w:sz w:val="24"/>
+          <w:szCs w:val="24"/>
+        </w:rPr>
+        <w:t>html</w:t>
+      </w:r>
+      <w:r>
+        <w:rPr>
+          <w:rFonts w:ascii="Times New Roman" w:hAnsi="Times New Roman" w:cs="Times New Roman"/>
+          <w:sz w:val="24"/>
+          <w:szCs w:val="24"/>
+        </w:rPr>
+        <w:t xml:space="preserve">: </w:t>
+      </w:r>
+      <w:r>
+        <w:rPr>
+          <w:rFonts w:ascii="Times New Roman" w:hAnsi="Times New Roman" w:cs="Times New Roman"/>
+          <w:sz w:val="24"/>
+          <w:szCs w:val="24"/>
+        </w:rPr>
+        <w:t xml:space="preserve">The </w:t>
+      </w:r>
+      <w:r>
+        <w:rPr>
+          <w:rFonts w:ascii="Times New Roman" w:hAnsi="Times New Roman" w:cs="Times New Roman"/>
+          <w:sz w:val="24"/>
+          <w:szCs w:val="24"/>
+        </w:rPr>
+        <w:t>html f</w:t>
+      </w:r>
+      <w:r>
+        <w:rPr>
+          <w:rFonts w:ascii="Times New Roman" w:hAnsi="Times New Roman" w:cs="Times New Roman"/>
+          <w:sz w:val="24"/>
+          <w:szCs w:val="24"/>
+        </w:rPr>
+        <w:t>older</w:t>
+      </w:r>
+      <w:r>
+        <w:rPr>
+          <w:rFonts w:ascii="Times New Roman" w:hAnsi="Times New Roman" w:cs="Times New Roman"/>
+          <w:sz w:val="24"/>
+          <w:szCs w:val="24"/>
+        </w:rPr>
+        <w:t xml:space="preserve"> </w:t>
+      </w:r>
+      <w:r>
+        <w:rPr>
+          <w:rFonts w:ascii="Times New Roman" w:hAnsi="Times New Roman" w:cs="Times New Roman"/>
+          <w:sz w:val="24"/>
+          <w:szCs w:val="24"/>
+        </w:rPr>
+        <w:t xml:space="preserve">generated by Doxigen </w:t>
+      </w:r>
+      <w:r>
+        <w:rPr>
+          <w:rFonts w:ascii="Times New Roman" w:hAnsi="Times New Roman" w:cs="Times New Roman"/>
+          <w:sz w:val="24"/>
+          <w:szCs w:val="24"/>
+        </w:rPr>
+        <w:t>for our project</w:t>
+      </w:r>
+      <w:r>
+        <w:rPr>
+          <w:rFonts w:ascii="Times New Roman" w:hAnsi="Times New Roman" w:cs="Times New Roman"/>
+          <w:sz w:val="24"/>
+          <w:szCs w:val="24"/>
+        </w:rPr>
+        <w:t>.</w:t>
+      </w:r>
+    </w:p>
+    <w:p>
+      <w:pPr>
+        <w:pStyle w:val="ListParagraph"/>
+        <w:numPr>
+          <w:ilvl w:val="0"/>
+          <w:numId w:val="8"/>
+        </w:numPr>
+        <w:spacing w:line="276" w:lineRule="auto"/>
+        <w:rPr>
+          <w:rFonts w:ascii="Times New Roman" w:hAnsi="Times New Roman" w:cs="Times New Roman"/>
+          <w:sz w:val="24"/>
+          <w:szCs w:val="24"/>
+        </w:rPr>
+      </w:pPr>
+      <w:r>
+        <w:rPr>
+          <w:rFonts w:ascii="Times New Roman" w:hAnsi="Times New Roman" w:cs="Times New Roman"/>
+          <w:sz w:val="24"/>
+          <w:szCs w:val="24"/>
+        </w:rPr>
+        <w:t>latex</w:t>
+      </w:r>
+      <w:r>
+        <w:rPr>
+          <w:rFonts w:ascii="Times New Roman" w:hAnsi="Times New Roman" w:cs="Times New Roman"/>
+          <w:sz w:val="24"/>
+          <w:szCs w:val="24"/>
+        </w:rPr>
+        <w:t xml:space="preserve">: </w:t>
+      </w:r>
+      <w:r>
+        <w:rPr>
+          <w:rFonts w:ascii="Times New Roman" w:hAnsi="Times New Roman" w:cs="Times New Roman"/>
+          <w:sz w:val="24"/>
+          <w:szCs w:val="24"/>
+        </w:rPr>
+        <w:t xml:space="preserve">The </w:t>
+      </w:r>
+      <w:r>
+        <w:rPr>
+          <w:rFonts w:ascii="Times New Roman" w:hAnsi="Times New Roman" w:cs="Times New Roman"/>
+          <w:sz w:val="24"/>
+          <w:szCs w:val="24"/>
+        </w:rPr>
+        <w:t>latex</w:t>
+      </w:r>
+      <w:r>
+        <w:rPr>
+          <w:rFonts w:ascii="Times New Roman" w:hAnsi="Times New Roman" w:cs="Times New Roman"/>
+          <w:sz w:val="24"/>
+          <w:szCs w:val="24"/>
+        </w:rPr>
+        <w:t xml:space="preserve"> f</w:t>
+      </w:r>
+      <w:r>
+        <w:rPr>
+          <w:rFonts w:ascii="Times New Roman" w:hAnsi="Times New Roman" w:cs="Times New Roman"/>
+          <w:sz w:val="24"/>
+          <w:szCs w:val="24"/>
+        </w:rPr>
+        <w:t>older</w:t>
+      </w:r>
+      <w:r>
+        <w:rPr>
+          <w:rFonts w:ascii="Times New Roman" w:hAnsi="Times New Roman" w:cs="Times New Roman"/>
+          <w:sz w:val="24"/>
+          <w:szCs w:val="24"/>
+        </w:rPr>
+        <w:t xml:space="preserve"> </w:t>
+      </w:r>
+      <w:r>
+        <w:rPr>
+          <w:rFonts w:ascii="Times New Roman" w:hAnsi="Times New Roman" w:cs="Times New Roman"/>
+          <w:sz w:val="24"/>
+          <w:szCs w:val="24"/>
+        </w:rPr>
+        <w:t xml:space="preserve">generated by Doxigen </w:t>
+      </w:r>
+      <w:r>
+        <w:rPr>
+          <w:rFonts w:ascii="Times New Roman" w:hAnsi="Times New Roman" w:cs="Times New Roman"/>
+          <w:sz w:val="24"/>
+          <w:szCs w:val="24"/>
+        </w:rPr>
+        <w:t>for our project</w:t>
+      </w:r>
+      <w:r>
+        <w:rPr>
+          <w:rFonts w:ascii="Times New Roman" w:hAnsi="Times New Roman" w:cs="Times New Roman"/>
+          <w:sz w:val="24"/>
+          <w:szCs w:val="24"/>
+        </w:rPr>
+        <w:t>.</w:t>
+      </w:r>
+    </w:p>
+    <w:p>
+      <w:pPr>
+        <w:pStyle w:val="ListParagraph"/>
+        <w:numPr>
+          <w:ilvl w:val="0"/>
+          <w:numId w:val="8"/>
+        </w:numPr>
+        <w:spacing w:line="276" w:lineRule="auto"/>
+        <w:rPr>
+          <w:rFonts w:ascii="Times New Roman" w:hAnsi="Times New Roman" w:cs="Times New Roman"/>
+          <w:sz w:val="24"/>
+          <w:szCs w:val="24"/>
+        </w:rPr>
+      </w:pPr>
+      <w:r>
+        <w:rPr>
+          <w:rFonts w:ascii="Times New Roman" w:hAnsi="Times New Roman" w:cs="Times New Roman"/>
+          <w:sz w:val="24"/>
+          <w:szCs w:val="24"/>
+        </w:rPr>
+        <w:t>user_manual.docs</w:t>
+      </w:r>
+    </w:p>
+    <w:p>
+      <w:pPr>
+        <w:pStyle w:val="ListParagraph"/>
+        <w:numPr>
+          <w:ilvl w:val="0"/>
+          <w:numId w:val="8"/>
+        </w:numPr>
+        <w:spacing w:line="276" w:lineRule="auto"/>
+        <w:rPr>
+          <w:rFonts w:ascii="Times New Roman" w:hAnsi="Times New Roman" w:cs="Times New Roman"/>
+          <w:sz w:val="24"/>
+          <w:szCs w:val="24"/>
+        </w:rPr>
+      </w:pPr>
+      <w:r>
+        <w:rPr>
+          <w:rFonts w:ascii="Times New Roman" w:hAnsi="Times New Roman" w:cs="Times New Roman"/>
+          <w:sz w:val="24"/>
+          <w:szCs w:val="24"/>
+        </w:rPr>
+        <w:t>developer_guide.docs</w:t>
+      </w:r>
+    </w:p>
+    <w:p>
+      <w:pPr>
+        <w:pStyle w:val="ListParagraph"/>
+        <w:spacing w:line="276" w:lineRule="auto"/>
+        <w:ind w:left="1080"/>
+        <w:rPr>
+          <w:rFonts w:ascii="Times New Roman" w:hAnsi="Times New Roman" w:cs="Times New Roman"/>
+          <w:sz w:val="24"/>
+          <w:szCs w:val="24"/>
+        </w:rPr>
+      </w:pPr>
+    </w:p>
+    <w:p>
+      <w:pPr>
+        <w:pStyle w:val="ListParagraph"/>
+        <w:numPr>
+          <w:ilvl w:val="0"/>
+          <w:numId w:val="5"/>
+        </w:numPr>
+        <w:spacing w:line="276" w:lineRule="auto"/>
+        <w:rPr>
+          <w:rFonts w:ascii="Times New Roman" w:hAnsi="Times New Roman" w:cs="Times New Roman"/>
           <w:b/>
           <w:bCs/>
           <w:sz w:val="24"/>
           <w:szCs w:val="24"/>
         </w:rPr>
-        <w:t>html</w:t>
-      </w:r>
+      </w:pPr>
       <w:r>
         <w:rPr>
           <w:rFonts w:ascii="Times New Roman" w:hAnsi="Times New Roman" w:cs="Times New Roman"/>
@@ -792,17 +1024,254 @@
           <w:sz w:val="24"/>
           <w:szCs w:val="24"/>
         </w:rPr>
-        <w:t xml:space="preserve">: </w:t>
-      </w:r>
-      <w:r>
-        <w:rPr>
-          <w:rFonts w:ascii="Times New Roman" w:hAnsi="Times New Roman" w:cs="Times New Roman"/>
-          <w:sz w:val="24"/>
-          <w:szCs w:val="24"/>
-        </w:rPr>
-        <w:t xml:space="preserve">This folder contains </w:t>
-      </w:r>
-      <w:r>
+        <w:t xml:space="preserve">external_files: </w:t>
+      </w:r>
+      <w:r>
+        <w:rPr>
+          <w:rFonts w:ascii="Times New Roman" w:hAnsi="Times New Roman" w:cs="Times New Roman"/>
+          <w:sz w:val="24"/>
+          <w:szCs w:val="24"/>
+        </w:rPr>
+        <w:t>This folder contains seven</w:t>
+      </w:r>
+      <w:r>
+        <w:rPr>
+          <w:rFonts w:ascii="Times New Roman" w:hAnsi="Times New Roman" w:cs="Times New Roman"/>
+          <w:sz w:val="24"/>
+          <w:szCs w:val="24"/>
+        </w:rPr>
+        <w:t xml:space="preserve"> </w:t>
+      </w:r>
+      <w:r>
+        <w:rPr>
+          <w:rFonts w:ascii="Times New Roman" w:hAnsi="Times New Roman" w:cs="Times New Roman"/>
+          <w:sz w:val="24"/>
+          <w:szCs w:val="24"/>
+        </w:rPr>
+        <w:t xml:space="preserve">mysql extra </w:t>
+      </w:r>
+      <w:r>
+        <w:rPr>
+          <w:rFonts w:ascii="Times New Roman" w:hAnsi="Times New Roman" w:cs="Times New Roman"/>
+          <w:sz w:val="24"/>
+          <w:szCs w:val="24"/>
+        </w:rPr>
+        <w:t>header files which, s</w:t>
+      </w:r>
+      <w:r>
+        <w:rPr>
+          <w:rFonts w:ascii="Times New Roman" w:hAnsi="Times New Roman" w:cs="Times New Roman"/>
+          <w:sz w:val="24"/>
+          <w:szCs w:val="24"/>
+        </w:rPr>
+        <w:t xml:space="preserve">uccessfully execute the queries </w:t>
+      </w:r>
+      <w:r>
+        <w:rPr>
+          <w:rFonts w:ascii="Times New Roman" w:hAnsi="Times New Roman" w:cs="Times New Roman"/>
+          <w:sz w:val="24"/>
+          <w:szCs w:val="24"/>
+        </w:rPr>
+        <w:t>and paste in the</w:t>
+      </w:r>
+      <w:r>
+        <w:rPr>
+          <w:rFonts w:ascii="Times New Roman" w:hAnsi="Times New Roman" w:cs="Times New Roman"/>
+          <w:sz w:val="24"/>
+          <w:szCs w:val="24"/>
+        </w:rPr>
+        <w:t xml:space="preserve"> </w:t>
+      </w:r>
+      <w:r>
+        <w:rPr>
+          <w:rFonts w:ascii="Times New Roman" w:hAnsi="Times New Roman" w:cs="Times New Roman"/>
+          <w:sz w:val="24"/>
+          <w:szCs w:val="24"/>
+        </w:rPr>
+        <w:t>C:\cygwin64\lib\gcc\x86_64-pc-cygwin\9.3.0\include</w:t>
+      </w:r>
+      <w:r>
+        <w:rPr>
+          <w:rFonts w:ascii="Times New Roman" w:hAnsi="Times New Roman" w:cs="Times New Roman"/>
+          <w:sz w:val="24"/>
+          <w:szCs w:val="24"/>
+        </w:rPr>
+        <w:t xml:space="preserve"> </w:t>
+      </w:r>
+      <w:r>
+        <w:rPr>
+          <w:rFonts w:ascii="Times New Roman" w:hAnsi="Times New Roman" w:cs="Times New Roman"/>
+          <w:sz w:val="24"/>
+          <w:szCs w:val="24"/>
+        </w:rPr>
+        <w:t>folder.</w:t>
+      </w:r>
+    </w:p>
+    <w:p>
+      <w:pPr>
+        <w:pStyle w:val="ListParagraph"/>
+        <w:numPr>
+          <w:ilvl w:val="0"/>
+          <w:numId w:val="14"/>
+        </w:numPr>
+        <w:spacing w:line="276" w:lineRule="auto"/>
+        <w:rPr>
+          <w:rFonts w:ascii="Times New Roman" w:hAnsi="Times New Roman" w:cs="Times New Roman"/>
+          <w:sz w:val="24"/>
+          <w:szCs w:val="24"/>
+        </w:rPr>
+      </w:pPr>
+      <w:r>
+        <w:rPr>
+          <w:rFonts w:ascii="Times New Roman" w:hAnsi="Times New Roman" w:cs="Times New Roman"/>
+          <w:sz w:val="24"/>
+          <w:szCs w:val="24"/>
+        </w:rPr>
+        <w:t>my_alloc.h</w:t>
+      </w:r>
+    </w:p>
+    <w:p>
+      <w:pPr>
+        <w:pStyle w:val="ListParagraph"/>
+        <w:numPr>
+          <w:ilvl w:val="0"/>
+          <w:numId w:val="14"/>
+        </w:numPr>
+        <w:spacing w:line="276" w:lineRule="auto"/>
+        <w:rPr>
+          <w:rFonts w:ascii="Times New Roman" w:hAnsi="Times New Roman" w:cs="Times New Roman"/>
+          <w:sz w:val="24"/>
+          <w:szCs w:val="24"/>
+        </w:rPr>
+      </w:pPr>
+      <w:r>
+        <w:rPr>
+          <w:rFonts w:ascii="Times New Roman" w:hAnsi="Times New Roman" w:cs="Times New Roman"/>
+          <w:sz w:val="24"/>
+          <w:szCs w:val="24"/>
+        </w:rPr>
+        <w:t>my_list.h</w:t>
+      </w:r>
+    </w:p>
+    <w:p>
+      <w:pPr>
+        <w:pStyle w:val="ListParagraph"/>
+        <w:numPr>
+          <w:ilvl w:val="0"/>
+          <w:numId w:val="14"/>
+        </w:numPr>
+        <w:spacing w:line="276" w:lineRule="auto"/>
+        <w:rPr>
+          <w:rFonts w:ascii="Times New Roman" w:hAnsi="Times New Roman" w:cs="Times New Roman"/>
+          <w:sz w:val="24"/>
+          <w:szCs w:val="24"/>
+        </w:rPr>
+      </w:pPr>
+      <w:r>
+        <w:rPr>
+          <w:rFonts w:ascii="Times New Roman" w:hAnsi="Times New Roman" w:cs="Times New Roman"/>
+          <w:sz w:val="24"/>
+          <w:szCs w:val="24"/>
+        </w:rPr>
+        <w:t>mysql.h</w:t>
+      </w:r>
+    </w:p>
+    <w:p>
+      <w:pPr>
+        <w:pStyle w:val="ListParagraph"/>
+        <w:numPr>
+          <w:ilvl w:val="0"/>
+          <w:numId w:val="14"/>
+        </w:numPr>
+        <w:spacing w:line="276" w:lineRule="auto"/>
+        <w:rPr>
+          <w:rFonts w:ascii="Times New Roman" w:hAnsi="Times New Roman" w:cs="Times New Roman"/>
+          <w:sz w:val="24"/>
+          <w:szCs w:val="24"/>
+        </w:rPr>
+      </w:pPr>
+      <w:r>
+        <w:rPr>
+          <w:rFonts w:ascii="Times New Roman" w:hAnsi="Times New Roman" w:cs="Times New Roman"/>
+          <w:sz w:val="24"/>
+          <w:szCs w:val="24"/>
+        </w:rPr>
+        <w:t>mysql_time.h</w:t>
+      </w:r>
+    </w:p>
+    <w:p>
+      <w:pPr>
+        <w:pStyle w:val="ListParagraph"/>
+        <w:numPr>
+          <w:ilvl w:val="0"/>
+          <w:numId w:val="14"/>
+        </w:numPr>
+        <w:spacing w:line="276" w:lineRule="auto"/>
+        <w:rPr>
+          <w:rFonts w:ascii="Times New Roman" w:hAnsi="Times New Roman" w:cs="Times New Roman"/>
+          <w:sz w:val="24"/>
+          <w:szCs w:val="24"/>
+        </w:rPr>
+      </w:pPr>
+      <w:r>
+        <w:rPr>
+          <w:rFonts w:ascii="Times New Roman" w:hAnsi="Times New Roman" w:cs="Times New Roman"/>
+          <w:sz w:val="24"/>
+          <w:szCs w:val="24"/>
+        </w:rPr>
+        <w:t>mysql_com.h</w:t>
+      </w:r>
+    </w:p>
+    <w:p>
+      <w:pPr>
+        <w:pStyle w:val="ListParagraph"/>
+        <w:numPr>
+          <w:ilvl w:val="0"/>
+          <w:numId w:val="14"/>
+        </w:numPr>
+        <w:spacing w:line="276" w:lineRule="auto"/>
+        <w:rPr>
+          <w:rFonts w:ascii="Times New Roman" w:hAnsi="Times New Roman" w:cs="Times New Roman"/>
+          <w:sz w:val="24"/>
+          <w:szCs w:val="24"/>
+        </w:rPr>
+      </w:pPr>
+      <w:r>
+        <w:rPr>
+          <w:rFonts w:ascii="Times New Roman" w:hAnsi="Times New Roman" w:cs="Times New Roman"/>
+          <w:sz w:val="24"/>
+          <w:szCs w:val="24"/>
+        </w:rPr>
+        <w:t>mysql_version.h</w:t>
+      </w:r>
+    </w:p>
+    <w:p>
+      <w:pPr>
+        <w:pStyle w:val="ListParagraph"/>
+        <w:numPr>
+          <w:ilvl w:val="0"/>
+          <w:numId w:val="14"/>
+        </w:numPr>
+        <w:spacing w:line="276" w:lineRule="auto"/>
+        <w:rPr>
+          <w:rFonts w:ascii="Times New Roman" w:hAnsi="Times New Roman" w:cs="Times New Roman"/>
+          <w:sz w:val="24"/>
+          <w:szCs w:val="24"/>
+        </w:rPr>
+      </w:pPr>
+      <w:r>
+        <w:rPr>
+          <w:rFonts w:ascii="Times New Roman" w:hAnsi="Times New Roman" w:cs="Times New Roman"/>
+          <w:sz w:val="24"/>
+          <w:szCs w:val="24"/>
+        </w:rPr>
+        <w:t>typelib</w:t>
+      </w:r>
+    </w:p>
+    <w:p>
+      <w:pPr>
+        <w:pStyle w:val="ListParagraph"/>
+        <w:spacing w:line="276" w:lineRule="auto"/>
         <w:rPr>
           <w:rFonts w:ascii="Times New Roman" w:hAnsi="Times New Roman" w:cs="Times New Roman"/>
           <w:b/>
@@ -810,9 +1279,16 @@
           <w:sz w:val="24"/>
           <w:szCs w:val="24"/>
         </w:rPr>
-        <w:t>the .html files for our project</w:t>
-      </w:r>
-      <w:r>
+      </w:pPr>
+    </w:p>
+    <w:p>
+      <w:pPr>
+        <w:pStyle w:val="ListParagraph"/>
+        <w:numPr>
+          <w:ilvl w:val="0"/>
+          <w:numId w:val="5"/>
+        </w:numPr>
+        <w:spacing w:line="276" w:lineRule="auto"/>
         <w:rPr>
           <w:rFonts w:ascii="Times New Roman" w:hAnsi="Times New Roman" w:cs="Times New Roman"/>
           <w:b/>
@@ -820,22 +1296,6 @@
           <w:sz w:val="24"/>
           <w:szCs w:val="24"/>
         </w:rPr>
-        <w:t>.</w:t>
-      </w:r>
-    </w:p>
-    <w:p>
-      <w:pPr>
-        <w:pStyle w:val="ListParagraph"/>
-        <w:numPr>
-          <w:ilvl w:val="0"/>
-          <w:numId w:val="8"/>
-        </w:numPr>
-        <w:spacing w:line="276" w:lineRule="auto"/>
-        <w:rPr>
-          <w:rFonts w:ascii="Times New Roman" w:hAnsi="Times New Roman" w:cs="Times New Roman"/>
-          <w:sz w:val="24"/>
-          <w:szCs w:val="24"/>
-        </w:rPr>
       </w:pPr>
       <w:r>
         <w:rPr>
@@ -845,7 +1305,7 @@
           <w:sz w:val="24"/>
           <w:szCs w:val="24"/>
         </w:rPr>
-        <w:t>latex</w:t>
+        <w:t>obj:</w:t>
       </w:r>
       <w:r>
         <w:rPr>
@@ -855,16 +1315,378 @@
           <w:sz w:val="24"/>
           <w:szCs w:val="24"/>
         </w:rPr>
-        <w:t xml:space="preserve">: </w:t>
-      </w:r>
-      <w:r>
-        <w:rPr>
-          <w:rFonts w:ascii="Times New Roman" w:hAnsi="Times New Roman" w:cs="Times New Roman"/>
-          <w:sz w:val="24"/>
-          <w:szCs w:val="24"/>
-        </w:rPr>
-        <w:t>This folder con</w:t>
-      </w:r>
+        <w:t xml:space="preserve"> </w:t>
+      </w:r>
+      <w:r>
+        <w:rPr>
+          <w:rFonts w:ascii="Times New Roman" w:hAnsi="Times New Roman" w:cs="Times New Roman"/>
+          <w:sz w:val="24"/>
+          <w:szCs w:val="24"/>
+        </w:rPr>
+        <w:t xml:space="preserve">This folder has all the object files generated using make file. </w:t>
+      </w:r>
+    </w:p>
+    <w:p>
+      <w:pPr>
+        <w:pStyle w:val="ListParagraph"/>
+        <w:numPr>
+          <w:ilvl w:val="0"/>
+          <w:numId w:val="7"/>
+        </w:numPr>
+        <w:spacing w:line="276" w:lineRule="auto"/>
+        <w:rPr>
+          <w:rFonts w:ascii="Times New Roman" w:hAnsi="Times New Roman" w:cs="Times New Roman"/>
+          <w:sz w:val="24"/>
+          <w:szCs w:val="24"/>
+        </w:rPr>
+      </w:pPr>
+      <w:r>
+        <w:rPr>
+          <w:rFonts w:ascii="Times New Roman" w:hAnsi="Times New Roman" w:cs="Times New Roman"/>
+          <w:sz w:val="24"/>
+          <w:szCs w:val="24"/>
+        </w:rPr>
+        <w:t>admin_attend_mgmt.o</w:t>
+      </w:r>
+    </w:p>
+    <w:p>
+      <w:pPr>
+        <w:pStyle w:val="ListParagraph"/>
+        <w:numPr>
+          <w:ilvl w:val="0"/>
+          <w:numId w:val="7"/>
+        </w:numPr>
+        <w:spacing w:line="276" w:lineRule="auto"/>
+        <w:rPr>
+          <w:rFonts w:ascii="Times New Roman" w:hAnsi="Times New Roman" w:cs="Times New Roman"/>
+          <w:sz w:val="24"/>
+          <w:szCs w:val="24"/>
+        </w:rPr>
+      </w:pPr>
+      <w:r>
+        <w:rPr>
+          <w:rFonts w:ascii="Times New Roman" w:hAnsi="Times New Roman" w:cs="Times New Roman"/>
+          <w:sz w:val="24"/>
+          <w:szCs w:val="24"/>
+        </w:rPr>
+        <w:t>admin_dept_management.o</w:t>
+      </w:r>
+    </w:p>
+    <w:p>
+      <w:pPr>
+        <w:pStyle w:val="ListParagraph"/>
+        <w:numPr>
+          <w:ilvl w:val="0"/>
+          <w:numId w:val="7"/>
+        </w:numPr>
+        <w:spacing w:line="276" w:lineRule="auto"/>
+        <w:rPr>
+          <w:rFonts w:ascii="Times New Roman" w:hAnsi="Times New Roman" w:cs="Times New Roman"/>
+          <w:sz w:val="24"/>
+          <w:szCs w:val="24"/>
+        </w:rPr>
+      </w:pPr>
+      <w:r>
+        <w:rPr>
+          <w:rFonts w:ascii="Times New Roman" w:hAnsi="Times New Roman" w:cs="Times New Roman"/>
+          <w:sz w:val="24"/>
+          <w:szCs w:val="24"/>
+        </w:rPr>
+        <w:t>attendance_display.o</w:t>
+      </w:r>
+    </w:p>
+    <w:p>
+      <w:pPr>
+        <w:pStyle w:val="ListParagraph"/>
+        <w:numPr>
+          <w:ilvl w:val="0"/>
+          <w:numId w:val="7"/>
+        </w:numPr>
+        <w:spacing w:line="276" w:lineRule="auto"/>
+        <w:rPr>
+          <w:rFonts w:ascii="Times New Roman" w:hAnsi="Times New Roman" w:cs="Times New Roman"/>
+          <w:sz w:val="24"/>
+          <w:szCs w:val="24"/>
+        </w:rPr>
+      </w:pPr>
+      <w:r>
+        <w:rPr>
+          <w:rFonts w:ascii="Times New Roman" w:hAnsi="Times New Roman" w:cs="Times New Roman"/>
+          <w:sz w:val="24"/>
+          <w:szCs w:val="24"/>
+        </w:rPr>
+        <w:t>employee.o</w:t>
+      </w:r>
+    </w:p>
+    <w:p>
+      <w:pPr>
+        <w:pStyle w:val="ListParagraph"/>
+        <w:numPr>
+          <w:ilvl w:val="0"/>
+          <w:numId w:val="7"/>
+        </w:numPr>
+        <w:spacing w:line="276" w:lineRule="auto"/>
+        <w:rPr>
+          <w:rFonts w:ascii="Times New Roman" w:hAnsi="Times New Roman" w:cs="Times New Roman"/>
+          <w:sz w:val="24"/>
+          <w:szCs w:val="24"/>
+        </w:rPr>
+      </w:pPr>
+      <w:r>
+        <w:rPr>
+          <w:rFonts w:ascii="Times New Roman" w:hAnsi="Times New Roman" w:cs="Times New Roman"/>
+          <w:sz w:val="24"/>
+          <w:szCs w:val="24"/>
+        </w:rPr>
+        <w:t>employee_attdnce_management.o</w:t>
+      </w:r>
+    </w:p>
+    <w:p>
+      <w:pPr>
+        <w:pStyle w:val="ListParagraph"/>
+        <w:numPr>
+          <w:ilvl w:val="0"/>
+          <w:numId w:val="7"/>
+        </w:numPr>
+        <w:spacing w:line="276" w:lineRule="auto"/>
+        <w:rPr>
+          <w:rFonts w:ascii="Times New Roman" w:hAnsi="Times New Roman" w:cs="Times New Roman"/>
+          <w:sz w:val="24"/>
+          <w:szCs w:val="24"/>
+        </w:rPr>
+      </w:pPr>
+      <w:r>
+        <w:rPr>
+          <w:rFonts w:ascii="Times New Roman" w:hAnsi="Times New Roman" w:cs="Times New Roman"/>
+          <w:sz w:val="24"/>
+          <w:szCs w:val="24"/>
+        </w:rPr>
+        <w:t>employee_management.o</w:t>
+      </w:r>
+    </w:p>
+    <w:p>
+      <w:pPr>
+        <w:pStyle w:val="ListParagraph"/>
+        <w:numPr>
+          <w:ilvl w:val="0"/>
+          <w:numId w:val="7"/>
+        </w:numPr>
+        <w:spacing w:line="276" w:lineRule="auto"/>
+        <w:rPr>
+          <w:rFonts w:ascii="Times New Roman" w:hAnsi="Times New Roman" w:cs="Times New Roman"/>
+          <w:sz w:val="24"/>
+          <w:szCs w:val="24"/>
+        </w:rPr>
+      </w:pPr>
+      <w:r>
+        <w:rPr>
+          <w:rFonts w:ascii="Times New Roman" w:hAnsi="Times New Roman" w:cs="Times New Roman"/>
+          <w:sz w:val="24"/>
+          <w:szCs w:val="24"/>
+        </w:rPr>
+        <w:t>employee_personal_dtl_management.o</w:t>
+      </w:r>
+    </w:p>
+    <w:p>
+      <w:pPr>
+        <w:pStyle w:val="ListParagraph"/>
+        <w:numPr>
+          <w:ilvl w:val="0"/>
+          <w:numId w:val="7"/>
+        </w:numPr>
+        <w:spacing w:line="276" w:lineRule="auto"/>
+        <w:rPr>
+          <w:rFonts w:ascii="Times New Roman" w:hAnsi="Times New Roman" w:cs="Times New Roman"/>
+          <w:sz w:val="24"/>
+          <w:szCs w:val="24"/>
+        </w:rPr>
+      </w:pPr>
+      <w:r>
+        <w:rPr>
+          <w:rFonts w:ascii="Times New Roman" w:hAnsi="Times New Roman" w:cs="Times New Roman"/>
+          <w:sz w:val="24"/>
+          <w:szCs w:val="24"/>
+        </w:rPr>
+        <w:t>Main.o</w:t>
+      </w:r>
+    </w:p>
+    <w:p>
+      <w:pPr>
+        <w:pStyle w:val="ListParagraph"/>
+        <w:numPr>
+          <w:ilvl w:val="0"/>
+          <w:numId w:val="7"/>
+        </w:numPr>
+        <w:spacing w:line="276" w:lineRule="auto"/>
+        <w:rPr>
+          <w:rFonts w:ascii="Times New Roman" w:hAnsi="Times New Roman" w:cs="Times New Roman"/>
+          <w:sz w:val="24"/>
+          <w:szCs w:val="24"/>
+        </w:rPr>
+      </w:pPr>
+      <w:r>
+        <w:rPr>
+          <w:rFonts w:ascii="Times New Roman" w:hAnsi="Times New Roman" w:cs="Times New Roman"/>
+          <w:sz w:val="24"/>
+          <w:szCs w:val="24"/>
+        </w:rPr>
+        <w:t>m</w:t>
+      </w:r>
+      <w:r>
+        <w:rPr>
+          <w:rFonts w:ascii="Times New Roman" w:hAnsi="Times New Roman" w:cs="Times New Roman"/>
+          <w:sz w:val="24"/>
+          <w:szCs w:val="24"/>
+        </w:rPr>
+        <w:t>anager_dept_management.o</w:t>
+      </w:r>
+    </w:p>
+    <w:p>
+      <w:pPr>
+        <w:pStyle w:val="ListParagraph"/>
+        <w:numPr>
+          <w:ilvl w:val="0"/>
+          <w:numId w:val="7"/>
+        </w:numPr>
+        <w:spacing w:line="276" w:lineRule="auto"/>
+        <w:rPr>
+          <w:rFonts w:ascii="Times New Roman" w:hAnsi="Times New Roman" w:cs="Times New Roman"/>
+          <w:sz w:val="24"/>
+          <w:szCs w:val="24"/>
+        </w:rPr>
+      </w:pPr>
+      <w:r>
+        <w:rPr>
+          <w:rFonts w:ascii="Times New Roman" w:hAnsi="Times New Roman" w:cs="Times New Roman"/>
+          <w:sz w:val="24"/>
+          <w:szCs w:val="24"/>
+        </w:rPr>
+        <w:t>v</w:t>
+      </w:r>
+      <w:r>
+        <w:rPr>
+          <w:rFonts w:ascii="Times New Roman" w:hAnsi="Times New Roman" w:cs="Times New Roman"/>
+          <w:sz w:val="24"/>
+          <w:szCs w:val="24"/>
+        </w:rPr>
+        <w:t>alidation.o</w:t>
+      </w:r>
+    </w:p>
+    <w:p>
+      <w:pPr>
+        <w:pStyle w:val="ListParagraph"/>
+        <w:numPr>
+          <w:ilvl w:val="0"/>
+          <w:numId w:val="7"/>
+        </w:numPr>
+        <w:spacing w:line="276" w:lineRule="auto"/>
+        <w:rPr>
+          <w:rFonts w:ascii="Times New Roman" w:hAnsi="Times New Roman" w:cs="Times New Roman"/>
+          <w:sz w:val="24"/>
+          <w:szCs w:val="24"/>
+        </w:rPr>
+      </w:pPr>
+      <w:r>
+        <w:rPr>
+          <w:rFonts w:ascii="Times New Roman" w:hAnsi="Times New Roman" w:cs="Times New Roman"/>
+          <w:sz w:val="24"/>
+          <w:szCs w:val="24"/>
+        </w:rPr>
+        <w:t>leave_request.o</w:t>
+      </w:r>
+    </w:p>
+    <w:p>
+      <w:pPr>
+        <w:pStyle w:val="ListParagraph"/>
+        <w:numPr>
+          <w:ilvl w:val="0"/>
+          <w:numId w:val="7"/>
+        </w:numPr>
+        <w:spacing w:line="276" w:lineRule="auto"/>
+        <w:rPr>
+          <w:rFonts w:ascii="Times New Roman" w:hAnsi="Times New Roman" w:cs="Times New Roman"/>
+          <w:sz w:val="24"/>
+          <w:szCs w:val="24"/>
+        </w:rPr>
+      </w:pPr>
+      <w:r>
+        <w:rPr>
+          <w:rFonts w:ascii="Times New Roman" w:hAnsi="Times New Roman" w:cs="Times New Roman"/>
+          <w:sz w:val="24"/>
+          <w:szCs w:val="24"/>
+        </w:rPr>
+        <w:t>salary_management.o</w:t>
+      </w:r>
+    </w:p>
+    <w:p>
+      <w:pPr>
+        <w:pStyle w:val="ListParagraph"/>
+        <w:numPr>
+          <w:ilvl w:val="0"/>
+          <w:numId w:val="7"/>
+        </w:numPr>
+        <w:spacing w:line="276" w:lineRule="auto"/>
+        <w:rPr>
+          <w:rFonts w:ascii="Times New Roman" w:hAnsi="Times New Roman" w:cs="Times New Roman"/>
+          <w:sz w:val="24"/>
+          <w:szCs w:val="24"/>
+        </w:rPr>
+      </w:pPr>
+      <w:r>
+        <w:rPr>
+          <w:rFonts w:ascii="Times New Roman" w:hAnsi="Times New Roman" w:cs="Times New Roman"/>
+          <w:sz w:val="24"/>
+          <w:szCs w:val="24"/>
+        </w:rPr>
+        <w:t>objtest</w:t>
+      </w:r>
+      <w:r>
+        <w:rPr>
+          <w:rFonts w:ascii="Times New Roman" w:hAnsi="Times New Roman" w:cs="Times New Roman"/>
+          <w:sz w:val="24"/>
+          <w:szCs w:val="24"/>
+        </w:rPr>
+        <w:t>: The folder contains object file for test file as test.o</w:t>
+      </w:r>
+    </w:p>
+    <w:p>
+      <w:pPr>
+        <w:pStyle w:val="ListParagraph"/>
+        <w:spacing w:line="276" w:lineRule="auto"/>
+        <w:ind w:left="1080"/>
+        <w:rPr>
+          <w:rFonts w:ascii="Times New Roman" w:hAnsi="Times New Roman" w:cs="Times New Roman"/>
+          <w:sz w:val="24"/>
+          <w:szCs w:val="24"/>
+        </w:rPr>
+      </w:pPr>
+    </w:p>
+    <w:p>
+      <w:pPr>
+        <w:pStyle w:val="ListParagraph"/>
+        <w:spacing w:line="276" w:lineRule="auto"/>
+        <w:ind w:left="1080"/>
+        <w:rPr>
+          <w:rFonts w:ascii="Times New Roman" w:hAnsi="Times New Roman" w:cs="Times New Roman"/>
+          <w:sz w:val="24"/>
+          <w:szCs w:val="24"/>
+        </w:rPr>
+      </w:pPr>
+    </w:p>
+    <w:p>
+      <w:pPr>
+        <w:pStyle w:val="ListParagraph"/>
+        <w:numPr>
+          <w:ilvl w:val="0"/>
+          <w:numId w:val="5"/>
+        </w:numPr>
+        <w:spacing w:line="276" w:lineRule="auto"/>
+        <w:rPr>
+          <w:rFonts w:ascii="Times New Roman" w:hAnsi="Times New Roman" w:cs="Times New Roman"/>
+          <w:sz w:val="24"/>
+          <w:szCs w:val="24"/>
+        </w:rPr>
+      </w:pPr>
       <w:r>
         <w:rPr>
           <w:rFonts w:ascii="Times New Roman" w:hAnsi="Times New Roman" w:cs="Times New Roman"/>
@@ -873,7 +1695,7 @@
           <w:sz w:val="24"/>
           <w:szCs w:val="24"/>
         </w:rPr>
-        <w:t xml:space="preserve">tains the </w:t>
+        <w:t>i</w:t>
       </w:r>
       <w:r>
         <w:rPr>
@@ -883,741 +1705,6 @@
           <w:sz w:val="24"/>
           <w:szCs w:val="24"/>
         </w:rPr>
-        <w:t>latex files.</w:t>
-      </w:r>
-    </w:p>
-    <w:p>
-      <w:pPr>
-        <w:pStyle w:val="ListParagraph"/>
-        <w:numPr>
-          <w:ilvl w:val="0"/>
-          <w:numId w:val="8"/>
-        </w:numPr>
-        <w:spacing w:line="276" w:lineRule="auto"/>
-        <w:rPr>
-          <w:rFonts w:ascii="Times New Roman" w:hAnsi="Times New Roman" w:cs="Times New Roman"/>
-          <w:sz w:val="24"/>
-          <w:szCs w:val="24"/>
-        </w:rPr>
-      </w:pPr>
-      <w:r>
-        <w:rPr>
-          <w:rFonts w:ascii="Times New Roman" w:hAnsi="Times New Roman" w:cs="Times New Roman"/>
-          <w:sz w:val="24"/>
-          <w:szCs w:val="24"/>
-        </w:rPr>
-        <w:t>user_manual.docs</w:t>
-      </w:r>
-    </w:p>
-    <w:p>
-      <w:pPr>
-        <w:pStyle w:val="ListParagraph"/>
-        <w:numPr>
-          <w:ilvl w:val="0"/>
-          <w:numId w:val="8"/>
-        </w:numPr>
-        <w:spacing w:line="276" w:lineRule="auto"/>
-        <w:rPr>
-          <w:rFonts w:ascii="Times New Roman" w:hAnsi="Times New Roman" w:cs="Times New Roman"/>
-          <w:sz w:val="24"/>
-          <w:szCs w:val="24"/>
-        </w:rPr>
-      </w:pPr>
-      <w:r>
-        <w:rPr>
-          <w:rFonts w:ascii="Times New Roman" w:hAnsi="Times New Roman" w:cs="Times New Roman"/>
-          <w:sz w:val="24"/>
-          <w:szCs w:val="24"/>
-        </w:rPr>
-        <w:t>developer_guide.docs</w:t>
-      </w:r>
-    </w:p>
-    <w:p>
-      <w:pPr>
-        <w:pStyle w:val="ListParagraph"/>
-        <w:spacing w:line="276" w:lineRule="auto"/>
-        <w:ind w:left="1080"/>
-        <w:rPr>
-          <w:rFonts w:ascii="Times New Roman" w:hAnsi="Times New Roman" w:cs="Times New Roman"/>
-          <w:sz w:val="24"/>
-          <w:szCs w:val="24"/>
-        </w:rPr>
-      </w:pPr>
-    </w:p>
-    <w:p>
-      <w:pPr>
-        <w:pStyle w:val="ListParagraph"/>
-        <w:numPr>
-          <w:ilvl w:val="0"/>
-          <w:numId w:val="5"/>
-        </w:numPr>
-        <w:spacing w:line="276" w:lineRule="auto"/>
-        <w:rPr>
-          <w:rFonts w:ascii="Times New Roman" w:hAnsi="Times New Roman" w:cs="Times New Roman"/>
-          <w:b/>
-          <w:bCs/>
-          <w:sz w:val="24"/>
-          <w:szCs w:val="24"/>
-        </w:rPr>
-      </w:pPr>
-      <w:r>
-        <w:rPr>
-          <w:rFonts w:ascii="Times New Roman" w:hAnsi="Times New Roman" w:cs="Times New Roman"/>
-          <w:b/>
-          <w:bCs/>
-          <w:sz w:val="24"/>
-          <w:szCs w:val="24"/>
-        </w:rPr>
-        <w:t xml:space="preserve">external_files: </w:t>
-      </w:r>
-      <w:r>
-        <w:rPr>
-          <w:rFonts w:ascii="Times New Roman" w:hAnsi="Times New Roman" w:cs="Times New Roman"/>
-          <w:sz w:val="24"/>
-          <w:szCs w:val="24"/>
-        </w:rPr>
-        <w:t>This folder contains seven</w:t>
-      </w:r>
-      <w:r>
-        <w:rPr>
-          <w:rFonts w:ascii="Times New Roman" w:hAnsi="Times New Roman" w:cs="Times New Roman"/>
-          <w:sz w:val="24"/>
-          <w:szCs w:val="24"/>
-        </w:rPr>
-        <w:t xml:space="preserve"> </w:t>
-      </w:r>
-      <w:r>
-        <w:rPr>
-          <w:rFonts w:ascii="Times New Roman" w:hAnsi="Times New Roman" w:cs="Times New Roman"/>
-          <w:sz w:val="24"/>
-          <w:szCs w:val="24"/>
-        </w:rPr>
-        <w:t xml:space="preserve">mysql extra </w:t>
-      </w:r>
-      <w:r>
-        <w:rPr>
-          <w:rFonts w:ascii="Times New Roman" w:hAnsi="Times New Roman" w:cs="Times New Roman"/>
-          <w:sz w:val="24"/>
-          <w:szCs w:val="24"/>
-        </w:rPr>
-        <w:t>header files which, s</w:t>
-      </w:r>
-      <w:r>
-        <w:rPr>
-          <w:rFonts w:ascii="Times New Roman" w:hAnsi="Times New Roman" w:cs="Times New Roman"/>
-          <w:sz w:val="24"/>
-          <w:szCs w:val="24"/>
-        </w:rPr>
-        <w:t xml:space="preserve">uccessfully execute the queries </w:t>
-      </w:r>
-      <w:r>
-        <w:rPr>
-          <w:rFonts w:ascii="Times New Roman" w:hAnsi="Times New Roman" w:cs="Times New Roman"/>
-          <w:sz w:val="24"/>
-          <w:szCs w:val="24"/>
-        </w:rPr>
-        <w:t>and paste in the</w:t>
-      </w:r>
-      <w:r>
-        <w:rPr>
-          <w:rFonts w:ascii="Times New Roman" w:hAnsi="Times New Roman" w:cs="Times New Roman"/>
-          <w:sz w:val="24"/>
-          <w:szCs w:val="24"/>
-        </w:rPr>
-        <w:t xml:space="preserve"> </w:t>
-      </w:r>
-      <w:r>
-        <w:rPr>
-          <w:rFonts w:ascii="Times New Roman" w:hAnsi="Times New Roman" w:cs="Times New Roman"/>
-          <w:sz w:val="24"/>
-          <w:szCs w:val="24"/>
-        </w:rPr>
-        <w:t>C:\cygwin64\lib\gcc\x86_64-pc-cygwin\9.3.0\include</w:t>
-      </w:r>
-      <w:r>
-        <w:rPr>
-          <w:rFonts w:ascii="Times New Roman" w:hAnsi="Times New Roman" w:cs="Times New Roman"/>
-          <w:sz w:val="24"/>
-          <w:szCs w:val="24"/>
-        </w:rPr>
-        <w:t xml:space="preserve"> </w:t>
-      </w:r>
-      <w:r>
-        <w:rPr>
-          <w:rFonts w:ascii="Times New Roman" w:hAnsi="Times New Roman" w:cs="Times New Roman"/>
-          <w:sz w:val="24"/>
-          <w:szCs w:val="24"/>
-        </w:rPr>
-        <w:t>folder.</w:t>
-      </w:r>
-    </w:p>
-    <w:p>
-      <w:pPr>
-        <w:pStyle w:val="ListParagraph"/>
-        <w:numPr>
-          <w:ilvl w:val="0"/>
-          <w:numId w:val="14"/>
-        </w:numPr>
-        <w:spacing w:line="276" w:lineRule="auto"/>
-        <w:rPr>
-          <w:rFonts w:ascii="Times New Roman" w:hAnsi="Times New Roman" w:cs="Times New Roman"/>
-          <w:sz w:val="24"/>
-          <w:szCs w:val="24"/>
-        </w:rPr>
-      </w:pPr>
-      <w:r>
-        <w:rPr>
-          <w:rFonts w:ascii="Times New Roman" w:hAnsi="Times New Roman" w:cs="Times New Roman"/>
-          <w:sz w:val="24"/>
-          <w:szCs w:val="24"/>
-        </w:rPr>
-        <w:t>my_alloc.h</w:t>
-      </w:r>
-    </w:p>
-    <w:p>
-      <w:pPr>
-        <w:pStyle w:val="ListParagraph"/>
-        <w:numPr>
-          <w:ilvl w:val="0"/>
-          <w:numId w:val="14"/>
-        </w:numPr>
-        <w:spacing w:line="276" w:lineRule="auto"/>
-        <w:rPr>
-          <w:rFonts w:ascii="Times New Roman" w:hAnsi="Times New Roman" w:cs="Times New Roman"/>
-          <w:sz w:val="24"/>
-          <w:szCs w:val="24"/>
-        </w:rPr>
-      </w:pPr>
-      <w:r>
-        <w:rPr>
-          <w:rFonts w:ascii="Times New Roman" w:hAnsi="Times New Roman" w:cs="Times New Roman"/>
-          <w:sz w:val="24"/>
-          <w:szCs w:val="24"/>
-        </w:rPr>
-        <w:t>my_list.h</w:t>
-      </w:r>
-    </w:p>
-    <w:p>
-      <w:pPr>
-        <w:pStyle w:val="ListParagraph"/>
-        <w:numPr>
-          <w:ilvl w:val="0"/>
-          <w:numId w:val="14"/>
-        </w:numPr>
-        <w:spacing w:line="276" w:lineRule="auto"/>
-        <w:rPr>
-          <w:rFonts w:ascii="Times New Roman" w:hAnsi="Times New Roman" w:cs="Times New Roman"/>
-          <w:sz w:val="24"/>
-          <w:szCs w:val="24"/>
-        </w:rPr>
-      </w:pPr>
-      <w:r>
-        <w:rPr>
-          <w:rFonts w:ascii="Times New Roman" w:hAnsi="Times New Roman" w:cs="Times New Roman"/>
-          <w:sz w:val="24"/>
-          <w:szCs w:val="24"/>
-        </w:rPr>
-        <w:t>mysql.h</w:t>
-      </w:r>
-    </w:p>
-    <w:p>
-      <w:pPr>
-        <w:pStyle w:val="ListParagraph"/>
-        <w:numPr>
-          <w:ilvl w:val="0"/>
-          <w:numId w:val="14"/>
-        </w:numPr>
-        <w:spacing w:line="276" w:lineRule="auto"/>
-        <w:rPr>
-          <w:rFonts w:ascii="Times New Roman" w:hAnsi="Times New Roman" w:cs="Times New Roman"/>
-          <w:sz w:val="24"/>
-          <w:szCs w:val="24"/>
-        </w:rPr>
-      </w:pPr>
-      <w:r>
-        <w:rPr>
-          <w:rFonts w:ascii="Times New Roman" w:hAnsi="Times New Roman" w:cs="Times New Roman"/>
-          <w:sz w:val="24"/>
-          <w:szCs w:val="24"/>
-        </w:rPr>
-        <w:t>mysql_time.h</w:t>
-      </w:r>
-    </w:p>
-    <w:p>
-      <w:pPr>
-        <w:pStyle w:val="ListParagraph"/>
-        <w:numPr>
-          <w:ilvl w:val="0"/>
-          <w:numId w:val="14"/>
-        </w:numPr>
-        <w:spacing w:line="276" w:lineRule="auto"/>
-        <w:rPr>
-          <w:rFonts w:ascii="Times New Roman" w:hAnsi="Times New Roman" w:cs="Times New Roman"/>
-          <w:sz w:val="24"/>
-          <w:szCs w:val="24"/>
-        </w:rPr>
-      </w:pPr>
-      <w:r>
-        <w:rPr>
-          <w:rFonts w:ascii="Times New Roman" w:hAnsi="Times New Roman" w:cs="Times New Roman"/>
-          <w:sz w:val="24"/>
-          <w:szCs w:val="24"/>
-        </w:rPr>
-        <w:t>mysql_com.h</w:t>
-      </w:r>
-    </w:p>
-    <w:p>
-      <w:pPr>
-        <w:pStyle w:val="ListParagraph"/>
-        <w:numPr>
-          <w:ilvl w:val="0"/>
-          <w:numId w:val="14"/>
-        </w:numPr>
-        <w:spacing w:line="276" w:lineRule="auto"/>
-        <w:rPr>
-          <w:rFonts w:ascii="Times New Roman" w:hAnsi="Times New Roman" w:cs="Times New Roman"/>
-          <w:sz w:val="24"/>
-          <w:szCs w:val="24"/>
-        </w:rPr>
-      </w:pPr>
-      <w:r>
-        <w:rPr>
-          <w:rFonts w:ascii="Times New Roman" w:hAnsi="Times New Roman" w:cs="Times New Roman"/>
-          <w:sz w:val="24"/>
-          <w:szCs w:val="24"/>
-        </w:rPr>
-        <w:t>mysql_version.h</w:t>
-      </w:r>
-    </w:p>
-    <w:p>
-      <w:pPr>
-        <w:pStyle w:val="ListParagraph"/>
-        <w:numPr>
-          <w:ilvl w:val="0"/>
-          <w:numId w:val="14"/>
-        </w:numPr>
-        <w:spacing w:line="276" w:lineRule="auto"/>
-        <w:rPr>
-          <w:rFonts w:ascii="Times New Roman" w:hAnsi="Times New Roman" w:cs="Times New Roman"/>
-          <w:sz w:val="24"/>
-          <w:szCs w:val="24"/>
-        </w:rPr>
-      </w:pPr>
-      <w:r>
-        <w:rPr>
-          <w:rFonts w:ascii="Times New Roman" w:hAnsi="Times New Roman" w:cs="Times New Roman"/>
-          <w:sz w:val="24"/>
-          <w:szCs w:val="24"/>
-        </w:rPr>
-        <w:t>typelib</w:t>
-      </w:r>
-    </w:p>
-    <w:p>
-      <w:pPr>
-        <w:pStyle w:val="ListParagraph"/>
-        <w:spacing w:line="276" w:lineRule="auto"/>
-        <w:rPr>
-          <w:rFonts w:ascii="Times New Roman" w:hAnsi="Times New Roman" w:cs="Times New Roman"/>
-          <w:b/>
-          <w:bCs/>
-          <w:sz w:val="24"/>
-          <w:szCs w:val="24"/>
-        </w:rPr>
-      </w:pPr>
-    </w:p>
-    <w:p>
-      <w:pPr>
-        <w:pStyle w:val="ListParagraph"/>
-        <w:numPr>
-          <w:ilvl w:val="0"/>
-          <w:numId w:val="5"/>
-        </w:numPr>
-        <w:spacing w:line="276" w:lineRule="auto"/>
-        <w:rPr>
-          <w:rFonts w:ascii="Times New Roman" w:hAnsi="Times New Roman" w:cs="Times New Roman"/>
-          <w:b/>
-          <w:bCs/>
-          <w:sz w:val="24"/>
-          <w:szCs w:val="24"/>
-        </w:rPr>
-      </w:pPr>
-      <w:r>
-        <w:rPr>
-          <w:rFonts w:ascii="Times New Roman" w:hAnsi="Times New Roman" w:cs="Times New Roman"/>
-          <w:b/>
-          <w:bCs/>
-          <w:sz w:val="24"/>
-          <w:szCs w:val="24"/>
-        </w:rPr>
-        <w:t>obj:</w:t>
-      </w:r>
-      <w:r>
-        <w:rPr>
-          <w:rFonts w:ascii="Times New Roman" w:hAnsi="Times New Roman" w:cs="Times New Roman"/>
-          <w:b/>
-          <w:bCs/>
-          <w:sz w:val="24"/>
-          <w:szCs w:val="24"/>
-        </w:rPr>
-        <w:t xml:space="preserve"> </w:t>
-      </w:r>
-      <w:r>
-        <w:rPr>
-          <w:rFonts w:ascii="Times New Roman" w:hAnsi="Times New Roman" w:cs="Times New Roman"/>
-          <w:sz w:val="24"/>
-          <w:szCs w:val="24"/>
-        </w:rPr>
-        <w:t xml:space="preserve">This folder has all the object files generated using make file. </w:t>
-      </w:r>
-    </w:p>
-    <w:p>
-      <w:pPr>
-        <w:pStyle w:val="ListParagraph"/>
-        <w:numPr>
-          <w:ilvl w:val="0"/>
-          <w:numId w:val="7"/>
-        </w:numPr>
-        <w:spacing w:line="276" w:lineRule="auto"/>
-        <w:rPr>
-          <w:rFonts w:ascii="Times New Roman" w:hAnsi="Times New Roman" w:cs="Times New Roman"/>
-          <w:sz w:val="24"/>
-          <w:szCs w:val="24"/>
-        </w:rPr>
-      </w:pPr>
-      <w:r>
-        <w:rPr>
-          <w:rFonts w:ascii="Times New Roman" w:hAnsi="Times New Roman" w:cs="Times New Roman"/>
-          <w:sz w:val="24"/>
-          <w:szCs w:val="24"/>
-        </w:rPr>
-        <w:t>admin_attend_mgmt.o</w:t>
-      </w:r>
-    </w:p>
-    <w:p>
-      <w:pPr>
-        <w:pStyle w:val="ListParagraph"/>
-        <w:numPr>
-          <w:ilvl w:val="0"/>
-          <w:numId w:val="7"/>
-        </w:numPr>
-        <w:spacing w:line="276" w:lineRule="auto"/>
-        <w:rPr>
-          <w:rFonts w:ascii="Times New Roman" w:hAnsi="Times New Roman" w:cs="Times New Roman"/>
-          <w:sz w:val="24"/>
-          <w:szCs w:val="24"/>
-        </w:rPr>
-      </w:pPr>
-      <w:r>
-        <w:rPr>
-          <w:rFonts w:ascii="Times New Roman" w:hAnsi="Times New Roman" w:cs="Times New Roman"/>
-          <w:sz w:val="24"/>
-          <w:szCs w:val="24"/>
-        </w:rPr>
-        <w:t>admin_dept_management.o</w:t>
-      </w:r>
-    </w:p>
-    <w:p>
-      <w:pPr>
-        <w:pStyle w:val="ListParagraph"/>
-        <w:numPr>
-          <w:ilvl w:val="0"/>
-          <w:numId w:val="7"/>
-        </w:numPr>
-        <w:spacing w:line="276" w:lineRule="auto"/>
-        <w:rPr>
-          <w:rFonts w:ascii="Times New Roman" w:hAnsi="Times New Roman" w:cs="Times New Roman"/>
-          <w:sz w:val="24"/>
-          <w:szCs w:val="24"/>
-        </w:rPr>
-      </w:pPr>
-      <w:r>
-        <w:rPr>
-          <w:rFonts w:ascii="Times New Roman" w:hAnsi="Times New Roman" w:cs="Times New Roman"/>
-          <w:sz w:val="24"/>
-          <w:szCs w:val="24"/>
-        </w:rPr>
-        <w:t>attendance_display.o</w:t>
-      </w:r>
-    </w:p>
-    <w:p>
-      <w:pPr>
-        <w:pStyle w:val="ListParagraph"/>
-        <w:numPr>
-          <w:ilvl w:val="0"/>
-          <w:numId w:val="7"/>
-        </w:numPr>
-        <w:spacing w:line="276" w:lineRule="auto"/>
-        <w:rPr>
-          <w:rFonts w:ascii="Times New Roman" w:hAnsi="Times New Roman" w:cs="Times New Roman"/>
-          <w:sz w:val="24"/>
-          <w:szCs w:val="24"/>
-        </w:rPr>
-      </w:pPr>
-      <w:r>
-        <w:rPr>
-          <w:rFonts w:ascii="Times New Roman" w:hAnsi="Times New Roman" w:cs="Times New Roman"/>
-          <w:sz w:val="24"/>
-          <w:szCs w:val="24"/>
-        </w:rPr>
-        <w:t>employee.o</w:t>
-      </w:r>
-    </w:p>
-    <w:p>
-      <w:pPr>
-        <w:pStyle w:val="ListParagraph"/>
-        <w:numPr>
-          <w:ilvl w:val="0"/>
-          <w:numId w:val="7"/>
-        </w:numPr>
-        <w:spacing w:line="276" w:lineRule="auto"/>
-        <w:rPr>
-          <w:rFonts w:ascii="Times New Roman" w:hAnsi="Times New Roman" w:cs="Times New Roman"/>
-          <w:sz w:val="24"/>
-          <w:szCs w:val="24"/>
-        </w:rPr>
-      </w:pPr>
-      <w:r>
-        <w:rPr>
-          <w:rFonts w:ascii="Times New Roman" w:hAnsi="Times New Roman" w:cs="Times New Roman"/>
-          <w:sz w:val="24"/>
-          <w:szCs w:val="24"/>
-        </w:rPr>
-        <w:t>employee_attdnce_management.o</w:t>
-      </w:r>
-    </w:p>
-    <w:p>
-      <w:pPr>
-        <w:pStyle w:val="ListParagraph"/>
-        <w:numPr>
-          <w:ilvl w:val="0"/>
-          <w:numId w:val="7"/>
-        </w:numPr>
-        <w:spacing w:line="276" w:lineRule="auto"/>
-        <w:rPr>
-          <w:rFonts w:ascii="Times New Roman" w:hAnsi="Times New Roman" w:cs="Times New Roman"/>
-          <w:sz w:val="24"/>
-          <w:szCs w:val="24"/>
-        </w:rPr>
-      </w:pPr>
-      <w:r>
-        <w:rPr>
-          <w:rFonts w:ascii="Times New Roman" w:hAnsi="Times New Roman" w:cs="Times New Roman"/>
-          <w:sz w:val="24"/>
-          <w:szCs w:val="24"/>
-        </w:rPr>
-        <w:t>employee_management.o</w:t>
-      </w:r>
-    </w:p>
-    <w:p>
-      <w:pPr>
-        <w:pStyle w:val="ListParagraph"/>
-        <w:numPr>
-          <w:ilvl w:val="0"/>
-          <w:numId w:val="7"/>
-        </w:numPr>
-        <w:spacing w:line="276" w:lineRule="auto"/>
-        <w:rPr>
-          <w:rFonts w:ascii="Times New Roman" w:hAnsi="Times New Roman" w:cs="Times New Roman"/>
-          <w:sz w:val="24"/>
-          <w:szCs w:val="24"/>
-        </w:rPr>
-      </w:pPr>
-      <w:r>
-        <w:rPr>
-          <w:rFonts w:ascii="Times New Roman" w:hAnsi="Times New Roman" w:cs="Times New Roman"/>
-          <w:sz w:val="24"/>
-          <w:szCs w:val="24"/>
-        </w:rPr>
-        <w:t>employee_personal_dtl_management.o</w:t>
-      </w:r>
-    </w:p>
-    <w:p>
-      <w:pPr>
-        <w:pStyle w:val="ListParagraph"/>
-        <w:numPr>
-          <w:ilvl w:val="0"/>
-          <w:numId w:val="7"/>
-        </w:numPr>
-        <w:spacing w:line="276" w:lineRule="auto"/>
-        <w:rPr>
-          <w:rFonts w:ascii="Times New Roman" w:hAnsi="Times New Roman" w:cs="Times New Roman"/>
-          <w:sz w:val="24"/>
-          <w:szCs w:val="24"/>
-        </w:rPr>
-      </w:pPr>
-      <w:r>
-        <w:rPr>
-          <w:rFonts w:ascii="Times New Roman" w:hAnsi="Times New Roman" w:cs="Times New Roman"/>
-          <w:sz w:val="24"/>
-          <w:szCs w:val="24"/>
-        </w:rPr>
-        <w:t>Main.o</w:t>
-      </w:r>
-    </w:p>
-    <w:p>
-      <w:pPr>
-        <w:pStyle w:val="ListParagraph"/>
-        <w:numPr>
-          <w:ilvl w:val="0"/>
-          <w:numId w:val="7"/>
-        </w:numPr>
-        <w:spacing w:line="276" w:lineRule="auto"/>
-        <w:rPr>
-          <w:rFonts w:ascii="Times New Roman" w:hAnsi="Times New Roman" w:cs="Times New Roman"/>
-          <w:sz w:val="24"/>
-          <w:szCs w:val="24"/>
-        </w:rPr>
-      </w:pPr>
-      <w:r>
-        <w:rPr>
-          <w:rFonts w:ascii="Times New Roman" w:hAnsi="Times New Roman" w:cs="Times New Roman"/>
-          <w:sz w:val="24"/>
-          <w:szCs w:val="24"/>
-        </w:rPr>
-        <w:t>m</w:t>
-      </w:r>
-      <w:r>
-        <w:rPr>
-          <w:rFonts w:ascii="Times New Roman" w:hAnsi="Times New Roman" w:cs="Times New Roman"/>
-          <w:sz w:val="24"/>
-          <w:szCs w:val="24"/>
-        </w:rPr>
-        <w:t>anager_dept_management.o</w:t>
-      </w:r>
-    </w:p>
-    <w:p>
-      <w:pPr>
-        <w:pStyle w:val="ListParagraph"/>
-        <w:numPr>
-          <w:ilvl w:val="0"/>
-          <w:numId w:val="7"/>
-        </w:numPr>
-        <w:spacing w:line="276" w:lineRule="auto"/>
-        <w:rPr>
-          <w:rFonts w:ascii="Times New Roman" w:hAnsi="Times New Roman" w:cs="Times New Roman"/>
-          <w:sz w:val="24"/>
-          <w:szCs w:val="24"/>
-        </w:rPr>
-      </w:pPr>
-      <w:r>
-        <w:rPr>
-          <w:rFonts w:ascii="Times New Roman" w:hAnsi="Times New Roman" w:cs="Times New Roman"/>
-          <w:sz w:val="24"/>
-          <w:szCs w:val="24"/>
-        </w:rPr>
-        <w:t>v</w:t>
-      </w:r>
-      <w:r>
-        <w:rPr>
-          <w:rFonts w:ascii="Times New Roman" w:hAnsi="Times New Roman" w:cs="Times New Roman"/>
-          <w:sz w:val="24"/>
-          <w:szCs w:val="24"/>
-        </w:rPr>
-        <w:t>alidation.o</w:t>
-      </w:r>
-    </w:p>
-    <w:p>
-      <w:pPr>
-        <w:pStyle w:val="ListParagraph"/>
-        <w:numPr>
-          <w:ilvl w:val="0"/>
-          <w:numId w:val="7"/>
-        </w:numPr>
-        <w:spacing w:line="276" w:lineRule="auto"/>
-        <w:rPr>
-          <w:rFonts w:ascii="Times New Roman" w:hAnsi="Times New Roman" w:cs="Times New Roman"/>
-          <w:sz w:val="24"/>
-          <w:szCs w:val="24"/>
-        </w:rPr>
-      </w:pPr>
-      <w:r>
-        <w:rPr>
-          <w:rFonts w:ascii="Times New Roman" w:hAnsi="Times New Roman" w:cs="Times New Roman"/>
-          <w:sz w:val="24"/>
-          <w:szCs w:val="24"/>
-        </w:rPr>
-        <w:t>leave_request.o</w:t>
-      </w:r>
-    </w:p>
-    <w:p>
-      <w:pPr>
-        <w:pStyle w:val="ListParagraph"/>
-        <w:numPr>
-          <w:ilvl w:val="0"/>
-          <w:numId w:val="7"/>
-        </w:numPr>
-        <w:spacing w:line="276" w:lineRule="auto"/>
-        <w:rPr>
-          <w:rFonts w:ascii="Times New Roman" w:hAnsi="Times New Roman" w:cs="Times New Roman"/>
-          <w:sz w:val="24"/>
-          <w:szCs w:val="24"/>
-        </w:rPr>
-      </w:pPr>
-      <w:r>
-        <w:rPr>
-          <w:rFonts w:ascii="Times New Roman" w:hAnsi="Times New Roman" w:cs="Times New Roman"/>
-          <w:sz w:val="24"/>
-          <w:szCs w:val="24"/>
-        </w:rPr>
-        <w:t>salary_management.o</w:t>
-      </w:r>
-    </w:p>
-    <w:p>
-      <w:pPr>
-        <w:pStyle w:val="ListParagraph"/>
-        <w:spacing w:line="276" w:lineRule="auto"/>
-        <w:ind w:left="1080"/>
-        <w:rPr>
-          <w:rFonts w:ascii="Times New Roman" w:hAnsi="Times New Roman" w:cs="Times New Roman"/>
-          <w:sz w:val="24"/>
-          <w:szCs w:val="24"/>
-        </w:rPr>
-      </w:pPr>
-    </w:p>
-    <w:p>
-      <w:pPr>
-        <w:pStyle w:val="ListParagraph"/>
-        <w:spacing w:line="276" w:lineRule="auto"/>
-        <w:ind w:left="1080"/>
-        <w:rPr>
-          <w:rFonts w:ascii="Times New Roman" w:hAnsi="Times New Roman" w:cs="Times New Roman"/>
-          <w:sz w:val="24"/>
-          <w:szCs w:val="24"/>
-        </w:rPr>
-      </w:pPr>
-    </w:p>
-    <w:p>
-      <w:pPr>
-        <w:pStyle w:val="ListParagraph"/>
-        <w:numPr>
-          <w:ilvl w:val="0"/>
-          <w:numId w:val="5"/>
-        </w:numPr>
-        <w:spacing w:line="276" w:lineRule="auto"/>
-        <w:rPr>
-          <w:rFonts w:ascii="Times New Roman" w:hAnsi="Times New Roman" w:cs="Times New Roman"/>
-          <w:sz w:val="24"/>
-          <w:szCs w:val="24"/>
-        </w:rPr>
-      </w:pPr>
-      <w:r>
-        <w:rPr>
-          <w:rFonts w:ascii="Times New Roman" w:hAnsi="Times New Roman" w:cs="Times New Roman"/>
-          <w:b/>
-          <w:bCs/>
-          <w:sz w:val="24"/>
-          <w:szCs w:val="24"/>
-        </w:rPr>
-        <w:t>i</w:t>
-      </w:r>
-      <w:r>
-        <w:rPr>
-          <w:rFonts w:ascii="Times New Roman" w:hAnsi="Times New Roman" w:cs="Times New Roman"/>
-          <w:b/>
-          <w:bCs/>
-          <w:sz w:val="24"/>
-          <w:szCs w:val="24"/>
-        </w:rPr>
         <w:t>nclude:</w:t>
       </w:r>
       <w:r>
@@ -1649,6 +1736,7 @@
           <w:sz w:val="24"/>
           <w:szCs w:val="24"/>
         </w:rPr>
+        <w:lastRenderedPageBreak/>
         <w:t>admin_attendance.h</w:t>
       </w:r>
     </w:p>
@@ -1672,7 +1760,6 @@
           <w:sz w:val="24"/>
           <w:szCs w:val="24"/>
         </w:rPr>
-        <w:lastRenderedPageBreak/>
         <w:t>attendance_display.h</w:t>
       </w:r>
     </w:p>
@@ -2471,8 +2558,6 @@
         <w:lastRenderedPageBreak/>
         <w:t>Flow diagram</w:t>
       </w:r>
-      <w:bookmarkStart w:id="0" w:name="_GoBack"/>
-      <w:bookmarkEnd w:id="0"/>
     </w:p>
     <w:p>
       <w:pPr>
@@ -4044,7 +4129,7 @@
       </w:pPr>
     </w:pPrDefault>
   </w:docDefaults>
-  <w:latentStyles w:defLockedState="0" w:defUIPriority="99" w:defSemiHidden="0" w:defUnhideWhenUsed="0" w:defQFormat="0" w:count="377">
+  <w:latentStyles w:defLockedState="0" w:defUIPriority="99" w:defSemiHidden="0" w:defUnhideWhenUsed="0" w:defQFormat="0" w:count="376">
     <w:lsdException w:name="Normal" w:uiPriority="0" w:qFormat="1"/>
     <w:lsdException w:name="heading 1" w:uiPriority="9" w:qFormat="1"/>
     <w:lsdException w:name="heading 2" w:semiHidden="1" w:uiPriority="9" w:unhideWhenUsed="1" w:qFormat="1"/>
@@ -4150,6 +4235,7 @@
     <w:lsdException w:name="HTML Sample" w:semiHidden="1" w:unhideWhenUsed="1"/>
     <w:lsdException w:name="HTML Typewriter" w:semiHidden="1" w:unhideWhenUsed="1"/>
     <w:lsdException w:name="HTML Variable" w:semiHidden="1" w:unhideWhenUsed="1"/>
+    <w:lsdException w:name="Normal Table" w:semiHidden="1" w:unhideWhenUsed="1"/>
     <w:lsdException w:name="annotation subject" w:semiHidden="1" w:unhideWhenUsed="1"/>
     <w:lsdException w:name="No List" w:semiHidden="1" w:unhideWhenUsed="1"/>
     <w:lsdException w:name="Outline List 1" w:semiHidden="1" w:unhideWhenUsed="1"/>
@@ -4196,8 +4282,10 @@
     <w:lsdException w:name="Table Subtle 2" w:semiHidden="1" w:unhideWhenUsed="1"/>
     <w:lsdException w:name="Table Web 1" w:semiHidden="1" w:unhideWhenUsed="1"/>
     <w:lsdException w:name="Table Web 2" w:semiHidden="1" w:unhideWhenUsed="1"/>
+    <w:lsdException w:name="Table Web 3" w:semiHidden="1" w:unhideWhenUsed="1"/>
     <w:lsdException w:name="Balloon Text" w:semiHidden="1" w:unhideWhenUsed="1"/>
     <w:lsdException w:name="Table Grid" w:uiPriority="39"/>
+    <w:lsdException w:name="Table Theme" w:semiHidden="1" w:unhideWhenUsed="1"/>
     <w:lsdException w:name="Placeholder Text" w:semiHidden="1"/>
     <w:lsdException w:name="No Spacing" w:uiPriority="1" w:qFormat="1"/>
     <w:lsdException w:name="Light Shading" w:uiPriority="60"/>
@@ -4418,7 +4506,6 @@
     <w:lsdException w:name="Hashtag" w:semiHidden="1" w:unhideWhenUsed="1"/>
     <w:lsdException w:name="Unresolved Mention" w:semiHidden="1" w:unhideWhenUsed="1"/>
     <w:lsdException w:name="Smart Link" w:semiHidden="1" w:unhideWhenUsed="1"/>
-    <w:lsdException w:name="Smart Link Error" w:semiHidden="1" w:unhideWhenUsed="1"/>
   </w:latentStyles>
   <w:style w:type="paragraph" w:default="1" w:styleId="Normal">
     <w:name w:val="Normal"/>

</xml_diff>